<commit_message>
Changes in the report for exercice 2
</commit_message>
<xml_diff>
--- a/trabalho1/PIB_1617v_LI61N-MI2N_G3_TP1.docx
+++ b/trabalho1/PIB_1617v_LI61N-MI2N_G3_TP1.docx
@@ -1123,8 +1123,16 @@
         <w:rPr>
           <w:lang w:val="pt-PT"/>
         </w:rPr>
-        <w:t>Função image_details.m</w:t>
-      </w:r>
+        <w:t xml:space="preserve">Função </w:t>
+      </w:r>
+      <w:proofErr w:type="spellStart"/>
+      <w:r>
+        <w:rPr>
+          <w:lang w:val="pt-PT"/>
+        </w:rPr>
+        <w:t>image_details.m</w:t>
+      </w:r>
+      <w:proofErr w:type="spellEnd"/>
     </w:p>
     <w:p>
       <w:pPr>
@@ -1189,6 +1197,7 @@
         </w:rPr>
         <w:t xml:space="preserve">Utilização da função </w:t>
       </w:r>
+      <w:proofErr w:type="spellStart"/>
       <w:r>
         <w:rPr>
           <w:rFonts w:asciiTheme="minorHAnsi" w:hAnsiTheme="minorHAnsi"/>
@@ -1197,6 +1206,7 @@
         </w:rPr>
         <w:t>imfinfo</w:t>
       </w:r>
+      <w:proofErr w:type="spellEnd"/>
       <w:r>
         <w:rPr>
           <w:rFonts w:asciiTheme="minorHAnsi" w:hAnsiTheme="minorHAnsi"/>
@@ -1220,6 +1230,7 @@
         </w:rPr>
         <w:t xml:space="preserve">Utilização da função </w:t>
       </w:r>
+      <w:proofErr w:type="spellStart"/>
       <w:r>
         <w:rPr>
           <w:rFonts w:asciiTheme="minorHAnsi" w:hAnsiTheme="minorHAnsi"/>
@@ -1228,6 +1239,7 @@
         </w:rPr>
         <w:t>imread</w:t>
       </w:r>
+      <w:proofErr w:type="spellEnd"/>
       <w:r>
         <w:rPr>
           <w:rFonts w:asciiTheme="minorHAnsi" w:hAnsiTheme="minorHAnsi"/>
@@ -1323,6 +1335,7 @@
         </w:rPr>
         <w:t xml:space="preserve">Exemplo de imagem binária: </w:t>
       </w:r>
+      <w:proofErr w:type="spellStart"/>
       <w:r>
         <w:rPr>
           <w:rFonts w:asciiTheme="minorHAnsi" w:eastAsiaTheme="minorHAnsi" w:hAnsiTheme="minorHAnsi" w:cs="Courier New"/>
@@ -1330,6 +1343,7 @@
         </w:rPr>
         <w:t>circ_bw.tif</w:t>
       </w:r>
+      <w:proofErr w:type="spellEnd"/>
     </w:p>
     <w:p>
       <w:pPr>
@@ -2174,12 +2188,21 @@
                 <w:lang w:val="pt-PT"/>
               </w:rPr>
             </w:pPr>
+            <w:proofErr w:type="spellStart"/>
             <w:r>
               <w:rPr>
                 <w:rFonts w:asciiTheme="minorHAnsi" w:hAnsiTheme="minorHAnsi" w:cs="Courier New"/>
                 <w:lang w:val="pt-PT"/>
               </w:rPr>
-              <w:t>red:</w:t>
+              <w:t>red</w:t>
+            </w:r>
+            <w:proofErr w:type="spellEnd"/>
+            <w:r>
+              <w:rPr>
+                <w:rFonts w:asciiTheme="minorHAnsi" w:hAnsiTheme="minorHAnsi" w:cs="Courier New"/>
+                <w:lang w:val="pt-PT"/>
+              </w:rPr>
+              <w:t>:</w:t>
             </w:r>
           </w:p>
         </w:tc>
@@ -2216,12 +2239,21 @@
                 <w:lang w:val="pt-PT"/>
               </w:rPr>
             </w:pPr>
+            <w:proofErr w:type="spellStart"/>
             <w:r>
               <w:rPr>
                 <w:rFonts w:asciiTheme="minorHAnsi" w:hAnsiTheme="minorHAnsi" w:cs="Courier New"/>
                 <w:lang w:val="pt-PT"/>
               </w:rPr>
-              <w:t>blue:</w:t>
+              <w:t>blue</w:t>
+            </w:r>
+            <w:proofErr w:type="spellEnd"/>
+            <w:r>
+              <w:rPr>
+                <w:rFonts w:asciiTheme="minorHAnsi" w:hAnsiTheme="minorHAnsi" w:cs="Courier New"/>
+                <w:lang w:val="pt-PT"/>
+              </w:rPr>
+              <w:t>:</w:t>
             </w:r>
           </w:p>
         </w:tc>
@@ -2683,6 +2715,15 @@
     </w:p>
     <w:p>
       <w:pPr>
+        <w:pStyle w:val="Corpodetexto"/>
+        <w:rPr>
+          <w:rFonts w:asciiTheme="minorHAnsi" w:hAnsiTheme="minorHAnsi"/>
+          <w:lang w:val="pt-PT"/>
+        </w:rPr>
+      </w:pPr>
+    </w:p>
+    <w:p>
+      <w:pPr>
         <w:pStyle w:val="Cabealho3"/>
         <w:rPr>
           <w:lang w:val="pt-PT"/>
@@ -2692,8 +2733,16 @@
         <w:rPr>
           <w:lang w:val="pt-PT"/>
         </w:rPr>
-        <w:t>Função image_details.m</w:t>
-      </w:r>
+        <w:t xml:space="preserve">Função </w:t>
+      </w:r>
+      <w:proofErr w:type="spellStart"/>
+      <w:r>
+        <w:rPr>
+          <w:lang w:val="pt-PT"/>
+        </w:rPr>
+        <w:t>image_details.m</w:t>
+      </w:r>
+      <w:proofErr w:type="spellEnd"/>
     </w:p>
     <w:p>
       <w:pPr>
@@ -2818,6 +2867,7 @@
         </w:rPr>
         <w:t xml:space="preserve">foi a inversa, ou seja, o índice 0 da </w:t>
       </w:r>
+      <w:proofErr w:type="spellStart"/>
       <w:r>
         <w:rPr>
           <w:rFonts w:asciiTheme="minorHAnsi" w:eastAsiaTheme="minorHAnsi" w:hAnsiTheme="minorHAnsi" w:cs="Courier New"/>
@@ -2825,8 +2875,29 @@
           <w:color w:val="000000"/>
           <w:lang w:val="pt-PT"/>
         </w:rPr>
-        <w:t>lookup table</w:t>
-      </w:r>
+        <w:t>lookup</w:t>
+      </w:r>
+      <w:proofErr w:type="spellEnd"/>
+      <w:r>
+        <w:rPr>
+          <w:rFonts w:asciiTheme="minorHAnsi" w:eastAsiaTheme="minorHAnsi" w:hAnsiTheme="minorHAnsi" w:cs="Courier New"/>
+          <w:i/>
+          <w:color w:val="000000"/>
+          <w:lang w:val="pt-PT"/>
+        </w:rPr>
+        <w:t xml:space="preserve"> </w:t>
+      </w:r>
+      <w:proofErr w:type="spellStart"/>
+      <w:r>
+        <w:rPr>
+          <w:rFonts w:asciiTheme="minorHAnsi" w:eastAsiaTheme="minorHAnsi" w:hAnsiTheme="minorHAnsi" w:cs="Courier New"/>
+          <w:i/>
+          <w:color w:val="000000"/>
+          <w:lang w:val="pt-PT"/>
+        </w:rPr>
+        <w:t>table</w:t>
+      </w:r>
+      <w:proofErr w:type="spellEnd"/>
       <w:r>
         <w:rPr>
           <w:rFonts w:asciiTheme="minorHAnsi" w:eastAsiaTheme="minorHAnsi" w:hAnsiTheme="minorHAnsi" w:cs="Courier New"/>
@@ -2851,13 +2922,23 @@
         </w:rPr>
         <w:t xml:space="preserve">Utilização da função </w:t>
       </w:r>
+      <w:proofErr w:type="spellStart"/>
       <w:r>
         <w:rPr>
           <w:rFonts w:asciiTheme="minorHAnsi" w:eastAsiaTheme="minorHAnsi" w:hAnsiTheme="minorHAnsi" w:cs="NimbusRomNo9L-Regu"/>
           <w:u w:val="single"/>
           <w:lang w:val="pt-PT"/>
         </w:rPr>
-        <w:t xml:space="preserve">intlut </w:t>
+        <w:t>intlut</w:t>
+      </w:r>
+      <w:proofErr w:type="spellEnd"/>
+      <w:r>
+        <w:rPr>
+          <w:rFonts w:asciiTheme="minorHAnsi" w:eastAsiaTheme="minorHAnsi" w:hAnsiTheme="minorHAnsi" w:cs="NimbusRomNo9L-Regu"/>
+          <w:u w:val="single"/>
+          <w:lang w:val="pt-PT"/>
+        </w:rPr>
+        <w:t xml:space="preserve"> </w:t>
       </w:r>
       <w:r>
         <w:rPr>
@@ -2924,6 +3005,7 @@
         </w:rPr>
         <w:t xml:space="preserve">Exemplo de imagem binária: </w:t>
       </w:r>
+      <w:proofErr w:type="spellStart"/>
       <w:r>
         <w:rPr>
           <w:rFonts w:asciiTheme="minorHAnsi" w:eastAsiaTheme="minorHAnsi" w:hAnsiTheme="minorHAnsi" w:cs="Courier New"/>
@@ -2931,6 +3013,7 @@
         </w:rPr>
         <w:t>circ_bw.tif</w:t>
       </w:r>
+      <w:proofErr w:type="spellEnd"/>
     </w:p>
     <w:p>
       <w:pPr>
@@ -3224,6 +3307,15 @@
     </w:p>
     <w:p>
       <w:pPr>
+        <w:pStyle w:val="Corpodetexto"/>
+        <w:rPr>
+          <w:rFonts w:asciiTheme="minorHAnsi" w:hAnsiTheme="minorHAnsi"/>
+          <w:lang w:val="pt-PT"/>
+        </w:rPr>
+      </w:pPr>
+    </w:p>
+    <w:p>
+      <w:pPr>
         <w:pStyle w:val="Cabealho2"/>
         <w:rPr>
           <w:lang w:val="pt-PT"/>
@@ -3247,8 +3339,16 @@
         <w:rPr>
           <w:lang w:val="pt-PT"/>
         </w:rPr>
-        <w:t>Função medical_image_enhancement.m</w:t>
-      </w:r>
+        <w:t xml:space="preserve">Função </w:t>
+      </w:r>
+      <w:proofErr w:type="spellStart"/>
+      <w:r>
+        <w:rPr>
+          <w:lang w:val="pt-PT"/>
+        </w:rPr>
+        <w:t>medical_image_enhancement.m</w:t>
+      </w:r>
+      <w:proofErr w:type="spellEnd"/>
     </w:p>
     <w:p>
       <w:pPr>
@@ -3310,6 +3410,182 @@
           <w:lang w:val="pt-PT"/>
         </w:rPr>
         <w:t>.zip</w:t>
+      </w:r>
+      <w:r>
+        <w:rPr>
+          <w:rFonts w:asciiTheme="minorHAnsi" w:eastAsiaTheme="minorHAnsi" w:hAnsiTheme="minorHAnsi" w:cs="NimbusRomNo9L-Regu"/>
+          <w:lang w:val="pt-PT"/>
+        </w:rPr>
+        <w:t>.</w:t>
+      </w:r>
+      <w:r>
+        <w:rPr>
+          <w:rFonts w:asciiTheme="minorHAnsi" w:eastAsiaTheme="minorHAnsi" w:hAnsiTheme="minorHAnsi" w:cs="NimbusRomNo9L-Regu"/>
+          <w:lang w:val="pt-PT"/>
+        </w:rPr>
+        <w:t xml:space="preserve"> Se a </w:t>
+      </w:r>
+      <w:r>
+        <w:rPr>
+          <w:rFonts w:asciiTheme="minorHAnsi" w:eastAsiaTheme="minorHAnsi" w:hAnsiTheme="minorHAnsi" w:cs="NimbusRomNo9L-Regu"/>
+          <w:lang w:val="pt-PT"/>
+        </w:rPr>
+        <w:t xml:space="preserve">imagem recebida for </w:t>
+      </w:r>
+      <w:r>
+        <w:rPr>
+          <w:rFonts w:asciiTheme="minorHAnsi" w:hAnsiTheme="minorHAnsi" w:cs="Helvetica"/>
+          <w:color w:val="333333"/>
+          <w:shd w:val="clear" w:color="auto" w:fill="FFFFFF"/>
+          <w:lang w:val="pt-PT"/>
+        </w:rPr>
+        <w:t>binária</w:t>
+      </w:r>
+      <w:r>
+        <w:rPr>
+          <w:rFonts w:asciiTheme="minorHAnsi" w:hAnsiTheme="minorHAnsi" w:cs="Helvetica"/>
+          <w:color w:val="333333"/>
+          <w:shd w:val="clear" w:color="auto" w:fill="FFFFFF"/>
+          <w:lang w:val="pt-PT"/>
+        </w:rPr>
+        <w:t xml:space="preserve"> ou coloridas é convertida para níveis de cinzento para que se possa aplicar a função </w:t>
+      </w:r>
+      <w:proofErr w:type="spellStart"/>
+      <w:r>
+        <w:rPr>
+          <w:rFonts w:asciiTheme="minorHAnsi" w:hAnsiTheme="minorHAnsi" w:cs="Helvetica"/>
+          <w:color w:val="333333"/>
+          <w:shd w:val="clear" w:color="auto" w:fill="FFFFFF"/>
+          <w:lang w:val="pt-PT"/>
+        </w:rPr>
+        <w:t>i</w:t>
+      </w:r>
+      <w:r>
+        <w:rPr>
+          <w:rFonts w:asciiTheme="minorHAnsi" w:hAnsiTheme="minorHAnsi" w:cs="Helvetica"/>
+          <w:color w:val="333333"/>
+          <w:u w:val="single"/>
+          <w:shd w:val="clear" w:color="auto" w:fill="FFFFFF"/>
+          <w:lang w:val="pt-PT"/>
+        </w:rPr>
+        <w:t>madjust</w:t>
+      </w:r>
+      <w:proofErr w:type="spellEnd"/>
+      <w:r>
+        <w:rPr>
+          <w:rFonts w:asciiTheme="minorHAnsi" w:hAnsiTheme="minorHAnsi" w:cs="Helvetica"/>
+          <w:color w:val="333333"/>
+          <w:shd w:val="clear" w:color="auto" w:fill="FFFFFF"/>
+          <w:lang w:val="pt-PT"/>
+        </w:rPr>
+        <w:t>.</w:t>
+      </w:r>
+      <w:r>
+        <w:rPr>
+          <w:rFonts w:asciiTheme="minorHAnsi" w:hAnsiTheme="minorHAnsi" w:cs="Helvetica"/>
+          <w:color w:val="333333"/>
+          <w:shd w:val="clear" w:color="auto" w:fill="FFFFFF"/>
+          <w:lang w:val="pt-PT"/>
+        </w:rPr>
+        <w:t xml:space="preserve"> Esta função ajusta os valores de intensidade da imagem, ou seja, </w:t>
+      </w:r>
+      <w:r>
+        <w:rPr>
+          <w:rFonts w:asciiTheme="minorHAnsi" w:eastAsiaTheme="minorHAnsi" w:hAnsiTheme="minorHAnsi" w:cs="NimbusRomNo9L-Regu"/>
+          <w:lang w:val="pt-PT"/>
+        </w:rPr>
+        <w:t>mapeia</w:t>
+      </w:r>
+      <w:r>
+        <w:rPr>
+          <w:rFonts w:asciiTheme="minorHAnsi" w:eastAsiaTheme="minorHAnsi" w:hAnsiTheme="minorHAnsi" w:cs="NimbusRomNo9L-Regu"/>
+          <w:lang w:val="pt-PT"/>
+        </w:rPr>
+        <w:t xml:space="preserve"> os valores de intensidade </w:t>
+      </w:r>
+      <w:r>
+        <w:rPr>
+          <w:rFonts w:asciiTheme="minorHAnsi" w:eastAsiaTheme="minorHAnsi" w:hAnsiTheme="minorHAnsi" w:cs="NimbusRomNo9L-Regu"/>
+          <w:lang w:val="pt-PT"/>
+        </w:rPr>
+        <w:t>da</w:t>
+      </w:r>
+      <w:r>
+        <w:rPr>
+          <w:rFonts w:asciiTheme="minorHAnsi" w:eastAsiaTheme="minorHAnsi" w:hAnsiTheme="minorHAnsi" w:cs="NimbusRomNo9L-Regu"/>
+          <w:lang w:val="pt-PT"/>
+        </w:rPr>
+        <w:t xml:space="preserve"> imagem para novos valores de</w:t>
+      </w:r>
+      <w:r>
+        <w:rPr>
+          <w:rFonts w:asciiTheme="minorHAnsi" w:eastAsiaTheme="minorHAnsi" w:hAnsiTheme="minorHAnsi" w:cs="NimbusRomNo9L-Regu"/>
+          <w:lang w:val="pt-PT"/>
+        </w:rPr>
+        <w:t xml:space="preserve"> </w:t>
+      </w:r>
+      <w:r>
+        <w:rPr>
+          <w:rFonts w:asciiTheme="minorHAnsi" w:eastAsiaTheme="minorHAnsi" w:hAnsiTheme="minorHAnsi" w:cs="NimbusRomNo9L-Regu"/>
+          <w:lang w:val="pt-PT"/>
+        </w:rPr>
+        <w:t>forma</w:t>
+      </w:r>
+      <w:r>
+        <w:rPr>
+          <w:rFonts w:asciiTheme="minorHAnsi" w:eastAsiaTheme="minorHAnsi" w:hAnsiTheme="minorHAnsi" w:cs="NimbusRomNo9L-Regu"/>
+          <w:lang w:val="pt-PT"/>
+        </w:rPr>
+        <w:t xml:space="preserve"> a</w:t>
+      </w:r>
+      <w:r>
+        <w:rPr>
+          <w:rFonts w:asciiTheme="minorHAnsi" w:eastAsiaTheme="minorHAnsi" w:hAnsiTheme="minorHAnsi" w:cs="NimbusRomNo9L-Regu"/>
+          <w:lang w:val="pt-PT"/>
+        </w:rPr>
+        <w:t xml:space="preserve"> que 1% dos dados sejam saturados</w:t>
+      </w:r>
+      <w:r>
+        <w:rPr>
+          <w:rFonts w:asciiTheme="minorHAnsi" w:eastAsiaTheme="minorHAnsi" w:hAnsiTheme="minorHAnsi" w:cs="NimbusRomNo9L-Regu"/>
+          <w:lang w:val="pt-PT"/>
+        </w:rPr>
+        <w:t xml:space="preserve"> em baixas e altas intensidades</w:t>
+      </w:r>
+      <w:r>
+        <w:rPr>
+          <w:rFonts w:asciiTheme="minorHAnsi" w:eastAsiaTheme="minorHAnsi" w:hAnsiTheme="minorHAnsi" w:cs="NimbusRomNo9L-Regu"/>
+          <w:lang w:val="pt-PT"/>
+        </w:rPr>
+        <w:t>.</w:t>
+      </w:r>
+      <w:r>
+        <w:rPr>
+          <w:rFonts w:asciiTheme="minorHAnsi" w:eastAsiaTheme="minorHAnsi" w:hAnsiTheme="minorHAnsi" w:cs="NimbusRomNo9L-Regu"/>
+          <w:lang w:val="pt-PT"/>
+        </w:rPr>
+        <w:t xml:space="preserve"> O que faz</w:t>
+      </w:r>
+      <w:r>
+        <w:rPr>
+          <w:rFonts w:asciiTheme="minorHAnsi" w:eastAsiaTheme="minorHAnsi" w:hAnsiTheme="minorHAnsi" w:cs="NimbusRomNo9L-Regu"/>
+          <w:lang w:val="pt-PT"/>
+        </w:rPr>
+        <w:t xml:space="preserve"> aumenta</w:t>
+      </w:r>
+      <w:r>
+        <w:rPr>
+          <w:rFonts w:asciiTheme="minorHAnsi" w:eastAsiaTheme="minorHAnsi" w:hAnsiTheme="minorHAnsi" w:cs="NimbusRomNo9L-Regu"/>
+          <w:lang w:val="pt-PT"/>
+        </w:rPr>
+        <w:t>r</w:t>
+      </w:r>
+      <w:r>
+        <w:rPr>
+          <w:rFonts w:asciiTheme="minorHAnsi" w:eastAsiaTheme="minorHAnsi" w:hAnsiTheme="minorHAnsi" w:cs="NimbusRomNo9L-Regu"/>
+          <w:lang w:val="pt-PT"/>
+        </w:rPr>
+        <w:t xml:space="preserve"> o contraste da imagem de saída</w:t>
       </w:r>
       <w:r>
         <w:rPr>
@@ -3425,6 +3701,15 @@
     </w:p>
     <w:p>
       <w:pPr>
+        <w:pStyle w:val="Corpodetexto"/>
+        <w:rPr>
+          <w:rFonts w:asciiTheme="minorHAnsi" w:hAnsiTheme="minorHAnsi"/>
+          <w:lang w:val="pt-PT"/>
+        </w:rPr>
+      </w:pPr>
+    </w:p>
+    <w:p>
+      <w:pPr>
         <w:pStyle w:val="Cabealho3"/>
         <w:rPr>
           <w:lang w:val="pt-PT"/>
@@ -3434,8 +3719,16 @@
         <w:rPr>
           <w:lang w:val="pt-PT"/>
         </w:rPr>
-        <w:t>Função fingerprint_enhancement.m</w:t>
-      </w:r>
+        <w:t xml:space="preserve">Função </w:t>
+      </w:r>
+      <w:proofErr w:type="spellStart"/>
+      <w:r>
+        <w:rPr>
+          <w:lang w:val="pt-PT"/>
+        </w:rPr>
+        <w:t>fingerprint_enhancement.m</w:t>
+      </w:r>
+      <w:proofErr w:type="spellEnd"/>
     </w:p>
     <w:p>
       <w:pPr>
@@ -3513,6 +3806,89 @@
         </w:rPr>
         <w:t>.</w:t>
       </w:r>
+      <w:r>
+        <w:rPr>
+          <w:rFonts w:asciiTheme="minorHAnsi" w:eastAsiaTheme="minorHAnsi" w:hAnsiTheme="minorHAnsi" w:cs="NimbusRomNo9L-Regu"/>
+          <w:lang w:val="pt-PT"/>
+        </w:rPr>
+        <w:t xml:space="preserve"> Nesta função calcula-se</w:t>
+      </w:r>
+      <w:r>
+        <w:rPr>
+          <w:rFonts w:asciiTheme="minorHAnsi" w:eastAsiaTheme="minorHAnsi" w:hAnsiTheme="minorHAnsi" w:cs="NimbusRomNo9L-Regu"/>
+          <w:lang w:val="pt-PT"/>
+        </w:rPr>
+        <w:t xml:space="preserve"> o limiar ótimo para transformar a imagem </w:t>
+      </w:r>
+      <w:r>
+        <w:rPr>
+          <w:rFonts w:asciiTheme="minorHAnsi" w:eastAsiaTheme="minorHAnsi" w:hAnsiTheme="minorHAnsi" w:cs="NimbusRomNo9L-Regu"/>
+          <w:lang w:val="pt-PT"/>
+        </w:rPr>
+        <w:t>n</w:t>
+      </w:r>
+      <w:r>
+        <w:rPr>
+          <w:rFonts w:asciiTheme="minorHAnsi" w:eastAsiaTheme="minorHAnsi" w:hAnsiTheme="minorHAnsi" w:cs="NimbusRomNo9L-Regu"/>
+          <w:lang w:val="pt-PT"/>
+        </w:rPr>
+        <w:t xml:space="preserve">a sua versão binária (método de </w:t>
+      </w:r>
+      <w:proofErr w:type="spellStart"/>
+      <w:r>
+        <w:rPr>
+          <w:rFonts w:asciiTheme="minorHAnsi" w:eastAsiaTheme="minorHAnsi" w:hAnsiTheme="minorHAnsi" w:cs="NimbusRomNo9L-Regu"/>
+          <w:lang w:val="pt-PT"/>
+        </w:rPr>
+        <w:t>Otsu</w:t>
+      </w:r>
+      <w:proofErr w:type="spellEnd"/>
+      <w:r>
+        <w:rPr>
+          <w:rFonts w:asciiTheme="minorHAnsi" w:eastAsiaTheme="minorHAnsi" w:hAnsiTheme="minorHAnsi" w:cs="NimbusRomNo9L-Regu"/>
+          <w:lang w:val="pt-PT"/>
+        </w:rPr>
+        <w:t>)</w:t>
+      </w:r>
+      <w:r>
+        <w:rPr>
+          <w:rFonts w:asciiTheme="minorHAnsi" w:eastAsiaTheme="minorHAnsi" w:hAnsiTheme="minorHAnsi" w:cs="NimbusRomNo9L-Regu"/>
+          <w:lang w:val="pt-PT"/>
+        </w:rPr>
+        <w:t xml:space="preserve"> através da função </w:t>
+      </w:r>
+      <w:r>
+        <w:rPr>
+          <w:rFonts w:asciiTheme="minorHAnsi" w:eastAsiaTheme="minorHAnsi" w:hAnsiTheme="minorHAnsi" w:cs="NimbusRomNo9L-Regu"/>
+          <w:u w:val="single"/>
+          <w:lang w:val="pt-PT"/>
+        </w:rPr>
+        <w:t>im2</w:t>
+      </w:r>
+      <w:proofErr w:type="gramStart"/>
+      <w:r>
+        <w:rPr>
+          <w:rFonts w:asciiTheme="minorHAnsi" w:eastAsiaTheme="minorHAnsi" w:hAnsiTheme="minorHAnsi" w:cs="NimbusRomNo9L-Regu"/>
+          <w:u w:val="single"/>
+          <w:lang w:val="pt-PT"/>
+        </w:rPr>
+        <w:t>bw</w:t>
+      </w:r>
+      <w:r>
+        <w:rPr>
+          <w:rFonts w:asciiTheme="minorHAnsi" w:eastAsiaTheme="minorHAnsi" w:hAnsiTheme="minorHAnsi" w:cs="NimbusRomNo9L-Regu"/>
+          <w:lang w:val="pt-PT"/>
+        </w:rPr>
+        <w:t>.</w:t>
+      </w:r>
+      <w:r>
+        <w:rPr>
+          <w:rFonts w:asciiTheme="minorHAnsi" w:eastAsiaTheme="minorHAnsi" w:hAnsiTheme="minorHAnsi" w:cs="NimbusRomNo9L-Regu"/>
+          <w:lang w:val="pt-PT"/>
+        </w:rPr>
+        <w:t>.</w:t>
+      </w:r>
+      <w:proofErr w:type="gramEnd"/>
     </w:p>
     <w:p>
       <w:pPr>
@@ -3559,6 +3935,7 @@
           <w:noProof/>
           <w:lang w:val="pt-PT" w:eastAsia="pt-PT"/>
         </w:rPr>
+        <w:lastRenderedPageBreak/>
         <w:drawing>
           <wp:inline distT="0" distB="0" distL="0" distR="0">
             <wp:extent cx="3174520" cy="1164645"/>
@@ -3620,6 +3997,15 @@
     </w:p>
     <w:p>
       <w:pPr>
+        <w:pStyle w:val="Corpodetexto"/>
+        <w:rPr>
+          <w:rFonts w:asciiTheme="minorHAnsi" w:hAnsiTheme="minorHAnsi"/>
+          <w:lang w:val="pt-PT"/>
+        </w:rPr>
+      </w:pPr>
+    </w:p>
+    <w:p>
+      <w:pPr>
         <w:pStyle w:val="Cabealho3"/>
         <w:rPr>
           <w:lang w:val="pt-PT"/>
@@ -3629,8 +4015,16 @@
         <w:rPr>
           <w:lang w:val="pt-PT"/>
         </w:rPr>
-        <w:t>Função face_detection.m</w:t>
-      </w:r>
+        <w:t xml:space="preserve">Função </w:t>
+      </w:r>
+      <w:proofErr w:type="spellStart"/>
+      <w:r>
+        <w:rPr>
+          <w:lang w:val="pt-PT"/>
+        </w:rPr>
+        <w:t>face_detection.m</w:t>
+      </w:r>
+      <w:proofErr w:type="spellEnd"/>
     </w:p>
     <w:p>
       <w:pPr>
@@ -3651,17 +4045,17 @@
           <w:b/>
           <w:lang w:val="pt-PT"/>
         </w:rPr>
-        <w:t xml:space="preserve">Para uma imagem de face, procura localizar os extremos da face e afixar um retângulo a </w:t>
-      </w:r>
-      <w:r>
+        <w:t>Para uma imagem de face, procura localizar os extremos da face e afixar um retângulo a delimitar a face.</w:t>
+      </w:r>
+    </w:p>
+    <w:p>
+      <w:pPr>
+        <w:pStyle w:val="Corpodetexto"/>
         <w:rPr>
           <w:rFonts w:asciiTheme="minorHAnsi" w:eastAsiaTheme="minorHAnsi" w:hAnsiTheme="minorHAnsi" w:cs="NimbusRomNo9L-Regu"/>
-          <w:b/>
-          <w:lang w:val="pt-PT"/>
-        </w:rPr>
-        <w:lastRenderedPageBreak/>
-        <w:t>delimitar a face.</w:t>
-      </w:r>
+          <w:lang w:val="pt-PT"/>
+        </w:rPr>
+      </w:pPr>
     </w:p>
     <w:p>
       <w:pPr>
@@ -3671,42 +4065,232 @@
           <w:lang w:val="pt-PT"/>
         </w:rPr>
       </w:pPr>
-    </w:p>
-    <w:p>
-      <w:pPr>
-        <w:pStyle w:val="Corpodetexto"/>
+      <w:r>
+        <w:rPr>
+          <w:rFonts w:asciiTheme="minorHAnsi" w:hAnsiTheme="minorHAnsi"/>
+          <w:lang w:val="pt-PT"/>
+        </w:rPr>
+        <w:t xml:space="preserve">A função recebe como parâmetro a imagem que se pretende analisar. As imagens estão presentes em </w:t>
+      </w:r>
+      <w:r>
+        <w:rPr>
+          <w:rFonts w:asciiTheme="minorHAnsi" w:eastAsiaTheme="minorHAnsi" w:hAnsiTheme="minorHAnsi" w:cs="CMTT10"/>
+          <w:lang w:val="pt-PT"/>
+        </w:rPr>
+        <w:t>FaceImages</w:t>
+      </w:r>
+      <w:r>
+        <w:rPr>
+          <w:rFonts w:asciiTheme="minorHAnsi" w:eastAsiaTheme="minorHAnsi" w:hAnsiTheme="minorHAnsi" w:cs="CMTT10"/>
+          <w:lang w:val="pt-PT"/>
+        </w:rPr>
+        <w:t>.zip</w:t>
+      </w:r>
+      <w:r>
         <w:rPr>
           <w:rFonts w:asciiTheme="minorHAnsi" w:eastAsiaTheme="minorHAnsi" w:hAnsiTheme="minorHAnsi" w:cs="NimbusRomNo9L-Regu"/>
           <w:lang w:val="pt-PT"/>
         </w:rPr>
-      </w:pPr>
-      <w:r>
-        <w:rPr>
-          <w:rFonts w:asciiTheme="minorHAnsi" w:hAnsiTheme="minorHAnsi"/>
-          <w:lang w:val="pt-PT"/>
-        </w:rPr>
-        <w:t xml:space="preserve">A função recebe como parâmetro a imagem que se pretende analisar. As imagens estão presentes em </w:t>
-      </w:r>
-      <w:r>
-        <w:rPr>
-          <w:rFonts w:asciiTheme="minorHAnsi" w:eastAsiaTheme="minorHAnsi" w:hAnsiTheme="minorHAnsi" w:cs="CMTT10"/>
-          <w:lang w:val="pt-PT"/>
-        </w:rPr>
-        <w:t>FaceImages</w:t>
-      </w:r>
-      <w:r>
-        <w:rPr>
-          <w:rFonts w:asciiTheme="minorHAnsi" w:eastAsiaTheme="minorHAnsi" w:hAnsiTheme="minorHAnsi" w:cs="CMTT10"/>
-          <w:lang w:val="pt-PT"/>
-        </w:rPr>
-        <w:t>.zip</w:t>
+        <w:t>.</w:t>
       </w:r>
       <w:r>
         <w:rPr>
           <w:rFonts w:asciiTheme="minorHAnsi" w:eastAsiaTheme="minorHAnsi" w:hAnsiTheme="minorHAnsi" w:cs="NimbusRomNo9L-Regu"/>
           <w:lang w:val="pt-PT"/>
         </w:rPr>
-        <w:t>.</w:t>
+        <w:t xml:space="preserve"> Foi uti</w:t>
+      </w:r>
+      <w:r>
+        <w:rPr>
+          <w:rFonts w:asciiTheme="minorHAnsi" w:eastAsiaTheme="minorHAnsi" w:hAnsiTheme="minorHAnsi" w:cs="NimbusRomNo9L-Regu"/>
+          <w:lang w:val="pt-PT"/>
+        </w:rPr>
+        <w:t>lizado</w:t>
+      </w:r>
+      <w:r>
+        <w:rPr>
+          <w:rFonts w:asciiTheme="minorHAnsi" w:eastAsiaTheme="minorHAnsi" w:hAnsiTheme="minorHAnsi" w:cs="NimbusRomNo9L-Regu"/>
+          <w:lang w:val="pt-PT"/>
+        </w:rPr>
+        <w:t xml:space="preserve"> </w:t>
+      </w:r>
+      <w:r>
+        <w:rPr>
+          <w:rFonts w:asciiTheme="minorHAnsi" w:eastAsiaTheme="minorHAnsi" w:hAnsiTheme="minorHAnsi" w:cs="NimbusRomNo9L-Regu"/>
+          <w:lang w:val="pt-PT"/>
+        </w:rPr>
+        <w:t>um detetor de objetos (</w:t>
+      </w:r>
+      <w:hyperlink r:id="rId18" w:history="1">
+        <w:r>
+          <w:rPr>
+            <w:rStyle w:val="Hiperligao"/>
+            <w:rFonts w:asciiTheme="minorHAnsi" w:eastAsiaTheme="minorHAnsi" w:hAnsiTheme="minorHAnsi" w:cs="NimbusRomNo9L-Regu"/>
+            <w:lang w:val="pt-PT"/>
+          </w:rPr>
+          <w:t>https://www.mathworks.com/help/vision/ref/vision.cascadeobjectdetector-class.html</w:t>
+        </w:r>
+      </w:hyperlink>
+      <w:r>
+        <w:rPr>
+          <w:rFonts w:asciiTheme="minorHAnsi" w:eastAsiaTheme="minorHAnsi" w:hAnsiTheme="minorHAnsi" w:cs="NimbusRomNo9L-Regu"/>
+          <w:lang w:val="pt-PT"/>
+        </w:rPr>
+        <w:t xml:space="preserve">) que utiliza o </w:t>
+      </w:r>
+      <w:proofErr w:type="gramStart"/>
+      <w:r>
+        <w:rPr>
+          <w:rFonts w:asciiTheme="minorHAnsi" w:eastAsiaTheme="minorHAnsi" w:hAnsiTheme="minorHAnsi" w:cs="NimbusRomNo9L-Regu"/>
+          <w:lang w:val="pt-PT"/>
+        </w:rPr>
+        <w:t xml:space="preserve">algoritmo </w:t>
+      </w:r>
+      <w:r>
+        <w:rPr>
+          <w:rFonts w:asciiTheme="minorHAnsi" w:eastAsiaTheme="minorHAnsi" w:hAnsiTheme="minorHAnsi" w:cs="NimbusRomNo9L-Regu"/>
+          <w:lang w:val="pt-PT"/>
+        </w:rPr>
+        <w:t>Viola</w:t>
+      </w:r>
+      <w:proofErr w:type="gramEnd"/>
+      <w:r>
+        <w:rPr>
+          <w:rFonts w:asciiTheme="minorHAnsi" w:eastAsiaTheme="minorHAnsi" w:hAnsiTheme="minorHAnsi" w:cs="NimbusRomNo9L-Regu"/>
+          <w:lang w:val="pt-PT"/>
+        </w:rPr>
+        <w:t>-Jones. É</w:t>
+      </w:r>
+      <w:r>
+        <w:rPr>
+          <w:rFonts w:asciiTheme="minorHAnsi" w:eastAsiaTheme="minorHAnsi" w:hAnsiTheme="minorHAnsi" w:cs="NimbusRomNo9L-Regu"/>
+          <w:lang w:val="pt-PT"/>
+        </w:rPr>
+        <w:t xml:space="preserve"> criado um detetor de objetos com classificação</w:t>
+      </w:r>
+      <w:r>
+        <w:rPr>
+          <w:rFonts w:asciiTheme="minorHAnsi" w:eastAsiaTheme="minorHAnsi" w:hAnsiTheme="minorHAnsi" w:cs="NimbusRomNo9L-Regu"/>
+          <w:lang w:val="pt-PT"/>
+        </w:rPr>
+        <w:t xml:space="preserve"> modelo</w:t>
+      </w:r>
+      <w:r>
+        <w:rPr>
+          <w:rFonts w:asciiTheme="minorHAnsi" w:eastAsiaTheme="minorHAnsi" w:hAnsiTheme="minorHAnsi" w:cs="NimbusRomNo9L-Regu"/>
+          <w:lang w:val="pt-PT"/>
+        </w:rPr>
+        <w:t xml:space="preserve"> ‘</w:t>
+      </w:r>
+      <w:proofErr w:type="spellStart"/>
+      <w:r>
+        <w:rPr>
+          <w:rFonts w:asciiTheme="minorHAnsi" w:eastAsiaTheme="minorHAnsi" w:hAnsiTheme="minorHAnsi" w:cs="NimbusRomNo9L-Regu"/>
+          <w:lang w:val="pt-PT"/>
+        </w:rPr>
+        <w:t>FrontalFaceCART</w:t>
+      </w:r>
+      <w:proofErr w:type="spellEnd"/>
+      <w:r>
+        <w:rPr>
+          <w:rFonts w:asciiTheme="minorHAnsi" w:eastAsiaTheme="minorHAnsi" w:hAnsiTheme="minorHAnsi" w:cs="NimbusRomNo9L-Regu"/>
+          <w:lang w:val="pt-PT"/>
+        </w:rPr>
+        <w:t>’</w:t>
+      </w:r>
+      <w:r>
+        <w:rPr>
+          <w:rFonts w:asciiTheme="minorHAnsi" w:eastAsiaTheme="minorHAnsi" w:hAnsiTheme="minorHAnsi" w:cs="NimbusRomNo9L-Regu"/>
+          <w:lang w:val="pt-PT"/>
+        </w:rPr>
+        <w:t xml:space="preserve">, </w:t>
+      </w:r>
+      <w:proofErr w:type="spellStart"/>
+      <w:r>
+        <w:rPr>
+          <w:rFonts w:asciiTheme="minorHAnsi" w:eastAsiaTheme="minorHAnsi" w:hAnsiTheme="minorHAnsi" w:cs="NimbusRomNo9L-Regu"/>
+          <w:lang w:val="pt-PT"/>
+        </w:rPr>
+        <w:t>utliza-se</w:t>
+      </w:r>
+      <w:proofErr w:type="spellEnd"/>
+      <w:r>
+        <w:rPr>
+          <w:rFonts w:asciiTheme="minorHAnsi" w:eastAsiaTheme="minorHAnsi" w:hAnsiTheme="minorHAnsi" w:cs="NimbusRomNo9L-Regu"/>
+          <w:lang w:val="pt-PT"/>
+        </w:rPr>
+        <w:t xml:space="preserve"> a função </w:t>
+      </w:r>
+      <w:r>
+        <w:rPr>
+          <w:rFonts w:asciiTheme="minorHAnsi" w:eastAsiaTheme="minorHAnsi" w:hAnsiTheme="minorHAnsi" w:cs="NimbusRomNo9L-Regu"/>
+          <w:u w:val="single"/>
+          <w:lang w:val="pt-PT"/>
+        </w:rPr>
+        <w:t>step</w:t>
+      </w:r>
+      <w:r>
+        <w:rPr>
+          <w:rFonts w:asciiTheme="minorHAnsi" w:eastAsiaTheme="minorHAnsi" w:hAnsiTheme="minorHAnsi" w:cs="NimbusRomNo9L-Regu"/>
+          <w:lang w:val="pt-PT"/>
+        </w:rPr>
+        <w:t xml:space="preserve"> que </w:t>
+      </w:r>
+      <w:r>
+        <w:rPr>
+          <w:rFonts w:asciiTheme="minorHAnsi" w:eastAsiaTheme="minorHAnsi" w:hAnsiTheme="minorHAnsi" w:cs="NimbusRomNo9L-Regu"/>
+          <w:lang w:val="pt-PT"/>
+        </w:rPr>
+        <w:t>p</w:t>
+      </w:r>
+      <w:r>
+        <w:rPr>
+          <w:rFonts w:asciiTheme="minorHAnsi" w:eastAsiaTheme="minorHAnsi" w:hAnsiTheme="minorHAnsi" w:cs="NimbusRomNo9L-Regu"/>
+          <w:lang w:val="pt-PT"/>
+        </w:rPr>
+        <w:t>rocessa os dados de entrada de acordo com o algoritmo do objeto e retorna</w:t>
+      </w:r>
+      <w:r>
+        <w:rPr>
+          <w:rFonts w:asciiTheme="minorHAnsi" w:eastAsiaTheme="minorHAnsi" w:hAnsiTheme="minorHAnsi" w:cs="NimbusRomNo9L-Regu"/>
+          <w:lang w:val="pt-PT"/>
+        </w:rPr>
+        <w:t xml:space="preserve"> uma matriz [x</w:t>
+      </w:r>
+      <w:r>
+        <w:rPr>
+          <w:rFonts w:asciiTheme="minorHAnsi" w:eastAsiaTheme="minorHAnsi" w:hAnsiTheme="minorHAnsi" w:cs="NimbusRomNo9L-Regu"/>
+          <w:lang w:val="pt-PT"/>
+        </w:rPr>
+        <w:t xml:space="preserve"> y </w:t>
+      </w:r>
+      <w:r>
+        <w:rPr>
+          <w:rFonts w:asciiTheme="minorHAnsi" w:eastAsiaTheme="minorHAnsi" w:hAnsiTheme="minorHAnsi" w:cs="NimbusRomNo9L-Regu"/>
+          <w:lang w:val="pt-PT"/>
+        </w:rPr>
+        <w:t>largura altura</w:t>
+      </w:r>
+      <w:r>
+        <w:rPr>
+          <w:rFonts w:asciiTheme="minorHAnsi" w:eastAsiaTheme="minorHAnsi" w:hAnsiTheme="minorHAnsi" w:cs="NimbusRomNo9L-Regu"/>
+          <w:lang w:val="pt-PT"/>
+        </w:rPr>
+        <w:t>], que especifica em pixels, o canto superior esquerdo e</w:t>
+      </w:r>
+      <w:r>
+        <w:rPr>
+          <w:rFonts w:asciiTheme="minorHAnsi" w:eastAsiaTheme="minorHAnsi" w:hAnsiTheme="minorHAnsi" w:cs="NimbusRomNo9L-Regu"/>
+          <w:lang w:val="pt-PT"/>
+        </w:rPr>
+        <w:t xml:space="preserve"> </w:t>
+      </w:r>
+      <w:r>
+        <w:rPr>
+          <w:rFonts w:asciiTheme="minorHAnsi" w:eastAsiaTheme="minorHAnsi" w:hAnsiTheme="minorHAnsi" w:cs="NimbusRomNo9L-Regu"/>
+          <w:lang w:val="pt-PT"/>
+        </w:rPr>
+        <w:t>o tamanho de uma caixa delimitadora.</w:t>
       </w:r>
     </w:p>
     <w:p>
@@ -3772,7 +4356,7 @@
                     </pic:cNvPicPr>
                   </pic:nvPicPr>
                   <pic:blipFill>
-                    <a:blip r:embed="rId18">
+                    <a:blip r:embed="rId19">
                       <a:extLst>
                         <a:ext uri="{28A0092B-C50C-407E-A947-70E740481C1C}">
                           <a14:useLocalDpi xmlns:a14="http://schemas.microsoft.com/office/drawing/2010/main" val="0"/>
@@ -3815,6 +4399,17 @@
     </w:p>
     <w:p>
       <w:pPr>
+        <w:pStyle w:val="Corpodetexto"/>
+        <w:rPr>
+          <w:rFonts w:asciiTheme="minorHAnsi" w:eastAsiaTheme="minorHAnsi" w:hAnsiTheme="minorHAnsi" w:cs="NimbusRomNo9L-Regu"/>
+          <w:lang w:val="pt-PT"/>
+        </w:rPr>
+      </w:pPr>
+      <w:bookmarkStart w:id="3" w:name="_GoBack"/>
+      <w:bookmarkEnd w:id="3"/>
+    </w:p>
+    <w:p>
+      <w:pPr>
         <w:pStyle w:val="Cabealho2"/>
         <w:rPr>
           <w:lang w:val="pt-PT"/>
@@ -4342,8 +4937,17 @@
                 <w:rFonts w:asciiTheme="minorHAnsi" w:hAnsiTheme="minorHAnsi"/>
                 <w:lang w:val="pt-PT"/>
               </w:rPr>
-              <w:t xml:space="preserve"> + sharpening</w:t>
-            </w:r>
+              <w:t xml:space="preserve"> + </w:t>
+            </w:r>
+            <w:proofErr w:type="spellStart"/>
+            <w:r>
+              <w:rPr>
+                <w:rFonts w:asciiTheme="minorHAnsi" w:hAnsiTheme="minorHAnsi"/>
+                <w:lang w:val="pt-PT"/>
+              </w:rPr>
+              <w:t>sharpening</w:t>
+            </w:r>
+            <w:proofErr w:type="spellEnd"/>
           </w:p>
         </w:tc>
       </w:tr>
@@ -4645,7 +5249,52 @@
                 <w:color w:val="000000"/>
                 <w:lang w:val="pt-PT" w:eastAsia="pt-PT"/>
               </w:rPr>
-              <w:t>As imagens apresentam ruido impulsivo salt and Pepper com diferente intensidade.</w:t>
+              <w:t xml:space="preserve">As imagens apresentam ruido impulsivo </w:t>
+            </w:r>
+            <w:proofErr w:type="spellStart"/>
+            <w:r>
+              <w:rPr>
+                <w:rFonts w:asciiTheme="minorHAnsi" w:eastAsia="Times New Roman" w:hAnsiTheme="minorHAnsi" w:cs="Times New Roman"/>
+                <w:color w:val="000000"/>
+                <w:lang w:val="pt-PT" w:eastAsia="pt-PT"/>
+              </w:rPr>
+              <w:t>salt</w:t>
+            </w:r>
+            <w:proofErr w:type="spellEnd"/>
+            <w:r>
+              <w:rPr>
+                <w:rFonts w:asciiTheme="minorHAnsi" w:eastAsia="Times New Roman" w:hAnsiTheme="minorHAnsi" w:cs="Times New Roman"/>
+                <w:color w:val="000000"/>
+                <w:lang w:val="pt-PT" w:eastAsia="pt-PT"/>
+              </w:rPr>
+              <w:t xml:space="preserve"> </w:t>
+            </w:r>
+            <w:proofErr w:type="spellStart"/>
+            <w:r>
+              <w:rPr>
+                <w:rFonts w:asciiTheme="minorHAnsi" w:eastAsia="Times New Roman" w:hAnsiTheme="minorHAnsi" w:cs="Times New Roman"/>
+                <w:color w:val="000000"/>
+                <w:lang w:val="pt-PT" w:eastAsia="pt-PT"/>
+              </w:rPr>
+              <w:t>and</w:t>
+            </w:r>
+            <w:proofErr w:type="spellEnd"/>
+            <w:r>
+              <w:rPr>
+                <w:rFonts w:asciiTheme="minorHAnsi" w:eastAsia="Times New Roman" w:hAnsiTheme="minorHAnsi" w:cs="Times New Roman"/>
+                <w:color w:val="000000"/>
+                <w:lang w:val="pt-PT" w:eastAsia="pt-PT"/>
+              </w:rPr>
+              <w:t xml:space="preserve"> Pepper com diferente </w:t>
+            </w:r>
+            <w:r>
+              <w:rPr>
+                <w:rFonts w:asciiTheme="minorHAnsi" w:eastAsia="Times New Roman" w:hAnsiTheme="minorHAnsi" w:cs="Times New Roman"/>
+                <w:color w:val="000000"/>
+                <w:lang w:val="pt-PT" w:eastAsia="pt-PT"/>
+              </w:rPr>
+              <w:lastRenderedPageBreak/>
+              <w:t>intensidade.</w:t>
             </w:r>
           </w:p>
         </w:tc>
@@ -4669,6 +5318,7 @@
                 <w:color w:val="000000"/>
                 <w:lang w:val="pt-PT" w:eastAsia="pt-PT"/>
               </w:rPr>
+              <w:lastRenderedPageBreak/>
               <w:t>Mediana</w:t>
             </w:r>
           </w:p>
@@ -4816,6 +5466,7 @@
                 <w:color w:val="000000"/>
                 <w:lang w:val="pt-PT" w:eastAsia="pt-PT"/>
               </w:rPr>
+              <w:lastRenderedPageBreak/>
               <w:t>face1_4.bmp</w:t>
             </w:r>
           </w:p>
@@ -5079,15 +5730,7 @@
                 <w:color w:val="000000"/>
                 <w:lang w:val="pt-PT" w:eastAsia="pt-PT"/>
               </w:rPr>
-              <w:t>As i</w:t>
-            </w:r>
-            <w:r>
-              <w:rPr>
-                <w:rFonts w:asciiTheme="minorHAnsi" w:eastAsia="Times New Roman" w:hAnsiTheme="minorHAnsi" w:cs="Times New Roman"/>
-                <w:color w:val="000000"/>
-                <w:lang w:val="pt-PT" w:eastAsia="pt-PT"/>
-              </w:rPr>
-              <w:t>mage</w:t>
+              <w:t>As image</w:t>
             </w:r>
             <w:r>
               <w:rPr>
@@ -5119,7 +5762,43 @@
                 <w:color w:val="000000"/>
                 <w:lang w:val="pt-PT" w:eastAsia="pt-PT"/>
               </w:rPr>
-              <w:t>, umas apresentação um esborratamento mais acentuado que outras.</w:t>
+              <w:t xml:space="preserve">, </w:t>
+            </w:r>
+            <w:proofErr w:type="gramStart"/>
+            <w:r>
+              <w:rPr>
+                <w:rFonts w:asciiTheme="minorHAnsi" w:eastAsia="Times New Roman" w:hAnsiTheme="minorHAnsi" w:cs="Times New Roman"/>
+                <w:color w:val="000000"/>
+                <w:lang w:val="pt-PT" w:eastAsia="pt-PT"/>
+              </w:rPr>
+              <w:t>umas apresentação</w:t>
+            </w:r>
+            <w:proofErr w:type="gramEnd"/>
+            <w:r>
+              <w:rPr>
+                <w:rFonts w:asciiTheme="minorHAnsi" w:eastAsia="Times New Roman" w:hAnsiTheme="minorHAnsi" w:cs="Times New Roman"/>
+                <w:color w:val="000000"/>
+                <w:lang w:val="pt-PT" w:eastAsia="pt-PT"/>
+              </w:rPr>
+              <w:t xml:space="preserve"> um </w:t>
+            </w:r>
+            <w:proofErr w:type="spellStart"/>
+            <w:r>
+              <w:rPr>
+                <w:rFonts w:asciiTheme="minorHAnsi" w:eastAsia="Times New Roman" w:hAnsiTheme="minorHAnsi" w:cs="Times New Roman"/>
+                <w:color w:val="000000"/>
+                <w:lang w:val="pt-PT" w:eastAsia="pt-PT"/>
+              </w:rPr>
+              <w:t>esborratamento</w:t>
+            </w:r>
+            <w:proofErr w:type="spellEnd"/>
+            <w:r>
+              <w:rPr>
+                <w:rFonts w:asciiTheme="minorHAnsi" w:eastAsia="Times New Roman" w:hAnsiTheme="minorHAnsi" w:cs="Times New Roman"/>
+                <w:color w:val="000000"/>
+                <w:lang w:val="pt-PT" w:eastAsia="pt-PT"/>
+              </w:rPr>
+              <w:t xml:space="preserve"> mais acentuado que outras.</w:t>
             </w:r>
           </w:p>
         </w:tc>
@@ -5145,8 +5824,19 @@
                 <w:highlight w:val="yellow"/>
                 <w:lang w:val="pt-PT" w:eastAsia="pt-PT"/>
               </w:rPr>
-              <w:t>Transformação de frequência passa alto + binarizaçao</w:t>
-            </w:r>
+              <w:t xml:space="preserve">Transformação de frequência passa alto + </w:t>
+            </w:r>
+            <w:proofErr w:type="spellStart"/>
+            <w:r>
+              <w:rPr>
+                <w:rFonts w:asciiTheme="minorHAnsi" w:eastAsia="Times New Roman" w:hAnsiTheme="minorHAnsi" w:cs="Times New Roman"/>
+                <w:color w:val="000000"/>
+                <w:highlight w:val="yellow"/>
+                <w:lang w:val="pt-PT" w:eastAsia="pt-PT"/>
+              </w:rPr>
+              <w:t>binarizaçao</w:t>
+            </w:r>
+            <w:proofErr w:type="spellEnd"/>
           </w:p>
         </w:tc>
       </w:tr>
@@ -5331,6 +6021,7 @@
                 <w:lang w:val="pt-PT" w:eastAsia="pt-PT"/>
               </w:rPr>
             </w:pPr>
+            <w:proofErr w:type="spellStart"/>
             <w:r>
               <w:rPr>
                 <w:rFonts w:asciiTheme="minorHAnsi" w:eastAsia="Times New Roman" w:hAnsiTheme="minorHAnsi" w:cs="Times New Roman"/>
@@ -5338,8 +6029,29 @@
                 <w:highlight w:val="yellow"/>
                 <w:lang w:val="pt-PT" w:eastAsia="pt-PT"/>
               </w:rPr>
-              <w:t>Sharpening passa alto + binarização</w:t>
-            </w:r>
+              <w:t>Sharpening</w:t>
+            </w:r>
+            <w:proofErr w:type="spellEnd"/>
+            <w:r>
+              <w:rPr>
+                <w:rFonts w:asciiTheme="minorHAnsi" w:eastAsia="Times New Roman" w:hAnsiTheme="minorHAnsi" w:cs="Times New Roman"/>
+                <w:color w:val="000000"/>
+                <w:highlight w:val="yellow"/>
+                <w:lang w:val="pt-PT" w:eastAsia="pt-PT"/>
+              </w:rPr>
+              <w:t xml:space="preserve"> passa alto + </w:t>
+            </w:r>
+            <w:proofErr w:type="spellStart"/>
+            <w:r>
+              <w:rPr>
+                <w:rFonts w:asciiTheme="minorHAnsi" w:eastAsia="Times New Roman" w:hAnsiTheme="minorHAnsi" w:cs="Times New Roman"/>
+                <w:color w:val="000000"/>
+                <w:highlight w:val="yellow"/>
+                <w:lang w:val="pt-PT" w:eastAsia="pt-PT"/>
+              </w:rPr>
+              <w:t>binarização</w:t>
+            </w:r>
+            <w:proofErr w:type="spellEnd"/>
           </w:p>
         </w:tc>
       </w:tr>
@@ -5796,7 +6508,6 @@
                 <w:highlight w:val="yellow"/>
                 <w:lang w:val="pt-PT" w:eastAsia="pt-PT"/>
               </w:rPr>
-              <w:lastRenderedPageBreak/>
               <w:t>lena_5.gif</w:t>
             </w:r>
           </w:p>
@@ -6015,14 +6726,52 @@
                 <w:lang w:val="pt-PT"/>
               </w:rPr>
             </w:pPr>
+            <w:proofErr w:type="spellStart"/>
             <w:r>
               <w:rPr>
                 <w:rFonts w:asciiTheme="minorHAnsi" w:hAnsiTheme="minorHAnsi"/>
                 <w:highlight w:val="yellow"/>
                 <w:lang w:val="pt-PT"/>
               </w:rPr>
-              <w:t>LoG + binarização</w:t>
-            </w:r>
+              <w:t>LoG</w:t>
+            </w:r>
+            <w:proofErr w:type="spellEnd"/>
+            <w:r>
+              <w:rPr>
+                <w:rFonts w:asciiTheme="minorHAnsi" w:hAnsiTheme="minorHAnsi"/>
+                <w:highlight w:val="yellow"/>
+                <w:lang w:val="pt-PT"/>
+              </w:rPr>
+              <w:t xml:space="preserve"> </w:t>
+            </w:r>
+            <w:proofErr w:type="gramStart"/>
+            <w:r>
+              <w:rPr>
+                <w:rFonts w:asciiTheme="minorHAnsi" w:hAnsiTheme="minorHAnsi"/>
+                <w:highlight w:val="yellow"/>
+                <w:lang w:val="pt-PT"/>
+              </w:rPr>
+              <w:t>+</w:t>
+            </w:r>
+            <w:proofErr w:type="gramEnd"/>
+            <w:r>
+              <w:rPr>
+                <w:rFonts w:asciiTheme="minorHAnsi" w:hAnsiTheme="minorHAnsi"/>
+                <w:highlight w:val="yellow"/>
+                <w:lang w:val="pt-PT"/>
+              </w:rPr>
+              <w:t xml:space="preserve"> </w:t>
+            </w:r>
+            <w:proofErr w:type="spellStart"/>
+            <w:r>
+              <w:rPr>
+                <w:rFonts w:asciiTheme="minorHAnsi" w:hAnsiTheme="minorHAnsi"/>
+                <w:highlight w:val="yellow"/>
+                <w:lang w:val="pt-PT"/>
+              </w:rPr>
+              <w:t>binarização</w:t>
+            </w:r>
+            <w:proofErr w:type="spellEnd"/>
           </w:p>
         </w:tc>
       </w:tr>
@@ -6083,6 +6832,7 @@
                 <w:lang w:val="pt-PT"/>
               </w:rPr>
             </w:pPr>
+            <w:proofErr w:type="spellStart"/>
             <w:r>
               <w:rPr>
                 <w:rFonts w:asciiTheme="minorHAnsi" w:eastAsia="Times New Roman" w:hAnsiTheme="minorHAnsi" w:cs="Times New Roman"/>
@@ -6090,8 +6840,29 @@
                 <w:highlight w:val="yellow"/>
                 <w:lang w:val="pt-PT" w:eastAsia="pt-PT"/>
               </w:rPr>
-              <w:t>Sharpening + binarização</w:t>
-            </w:r>
+              <w:t>Sharpening</w:t>
+            </w:r>
+            <w:proofErr w:type="spellEnd"/>
+            <w:r>
+              <w:rPr>
+                <w:rFonts w:asciiTheme="minorHAnsi" w:eastAsia="Times New Roman" w:hAnsiTheme="minorHAnsi" w:cs="Times New Roman"/>
+                <w:color w:val="000000"/>
+                <w:highlight w:val="yellow"/>
+                <w:lang w:val="pt-PT" w:eastAsia="pt-PT"/>
+              </w:rPr>
+              <w:t xml:space="preserve"> + </w:t>
+            </w:r>
+            <w:proofErr w:type="spellStart"/>
+            <w:r>
+              <w:rPr>
+                <w:rFonts w:asciiTheme="minorHAnsi" w:eastAsia="Times New Roman" w:hAnsiTheme="minorHAnsi" w:cs="Times New Roman"/>
+                <w:color w:val="000000"/>
+                <w:highlight w:val="yellow"/>
+                <w:lang w:val="pt-PT" w:eastAsia="pt-PT"/>
+              </w:rPr>
+              <w:t>binarização</w:t>
+            </w:r>
+            <w:proofErr w:type="spellEnd"/>
           </w:p>
         </w:tc>
       </w:tr>
@@ -6286,8 +7057,36 @@
           <w:highlight w:val="yellow"/>
           <w:lang w:val="pt-PT"/>
         </w:rPr>
-        <w:t>Comparar gif com bmp</w:t>
-      </w:r>
+        <w:t xml:space="preserve">Comparar </w:t>
+      </w:r>
+      <w:proofErr w:type="spellStart"/>
+      <w:r>
+        <w:rPr>
+          <w:rFonts w:asciiTheme="minorHAnsi" w:hAnsiTheme="minorHAnsi"/>
+          <w:highlight w:val="yellow"/>
+          <w:lang w:val="pt-PT"/>
+        </w:rPr>
+        <w:t>gif</w:t>
+      </w:r>
+      <w:proofErr w:type="spellEnd"/>
+      <w:r>
+        <w:rPr>
+          <w:rFonts w:asciiTheme="minorHAnsi" w:hAnsiTheme="minorHAnsi"/>
+          <w:highlight w:val="yellow"/>
+          <w:lang w:val="pt-PT"/>
+        </w:rPr>
+        <w:t xml:space="preserve"> com </w:t>
+      </w:r>
+      <w:proofErr w:type="spellStart"/>
+      <w:r>
+        <w:rPr>
+          <w:rFonts w:asciiTheme="minorHAnsi" w:hAnsiTheme="minorHAnsi"/>
+          <w:highlight w:val="yellow"/>
+          <w:lang w:val="pt-PT"/>
+        </w:rPr>
+        <w:t>bmp</w:t>
+      </w:r>
+      <w:proofErr w:type="spellEnd"/>
     </w:p>
     <w:tbl>
       <w:tblPr>
@@ -8161,8 +8960,6 @@
             </w:pPr>
           </w:p>
         </w:tc>
-        <w:bookmarkStart w:id="3" w:name="_GoBack"/>
-        <w:bookmarkEnd w:id="3"/>
       </w:tr>
       <w:tr>
         <w:trPr>
@@ -8796,6 +9593,7 @@
                 <w:color w:val="000000"/>
                 <w:lang w:val="pt-PT" w:eastAsia="pt-PT"/>
               </w:rPr>
+              <w:lastRenderedPageBreak/>
               <w:t>lena_5.gif</w:t>
             </w:r>
           </w:p>
@@ -9527,8 +10325,16 @@
         <w:rPr>
           <w:lang w:val="pt-PT"/>
         </w:rPr>
-        <w:t>Função codeCardGenerato</w:t>
-      </w:r>
+        <w:t xml:space="preserve">Função </w:t>
+      </w:r>
+      <w:proofErr w:type="spellStart"/>
+      <w:r>
+        <w:rPr>
+          <w:lang w:val="pt-PT"/>
+        </w:rPr>
+        <w:t>codeCardGenerato</w:t>
+      </w:r>
+      <w:proofErr w:type="spellEnd"/>
     </w:p>
     <w:p>
       <w:pPr>
@@ -9657,7 +10463,7 @@
                     </pic:cNvPicPr>
                   </pic:nvPicPr>
                   <pic:blipFill>
-                    <a:blip r:embed="rId19">
+                    <a:blip r:embed="rId20">
                       <a:extLst>
                         <a:ext uri="{28A0092B-C50C-407E-A947-70E740481C1C}">
                           <a14:useLocalDpi xmlns:a14="http://schemas.microsoft.com/office/drawing/2010/main" val="0"/>
@@ -9795,13 +10601,41 @@
         </w:rPr>
         <w:t xml:space="preserve">Realize coloração das imagens através das técnicas de </w:t>
       </w:r>
+      <w:proofErr w:type="spellStart"/>
       <w:r>
         <w:rPr>
           <w:rFonts w:asciiTheme="minorHAnsi" w:eastAsiaTheme="minorHAnsi" w:hAnsiTheme="minorHAnsi" w:cs="NimbusRomNo9L-ReguItal"/>
           <w:b/>
           <w:lang w:val="pt-PT"/>
         </w:rPr>
-        <w:t xml:space="preserve">intensity slicing </w:t>
+        <w:t>intensity</w:t>
+      </w:r>
+      <w:proofErr w:type="spellEnd"/>
+      <w:r>
+        <w:rPr>
+          <w:rFonts w:asciiTheme="minorHAnsi" w:eastAsiaTheme="minorHAnsi" w:hAnsiTheme="minorHAnsi" w:cs="NimbusRomNo9L-ReguItal"/>
+          <w:b/>
+          <w:lang w:val="pt-PT"/>
+        </w:rPr>
+        <w:t xml:space="preserve"> </w:t>
+      </w:r>
+      <w:proofErr w:type="spellStart"/>
+      <w:r>
+        <w:rPr>
+          <w:rFonts w:asciiTheme="minorHAnsi" w:eastAsiaTheme="minorHAnsi" w:hAnsiTheme="minorHAnsi" w:cs="NimbusRomNo9L-ReguItal"/>
+          <w:b/>
+          <w:lang w:val="pt-PT"/>
+        </w:rPr>
+        <w:t>slicing</w:t>
+      </w:r>
+      <w:proofErr w:type="spellEnd"/>
+      <w:r>
+        <w:rPr>
+          <w:rFonts w:asciiTheme="minorHAnsi" w:eastAsiaTheme="minorHAnsi" w:hAnsiTheme="minorHAnsi" w:cs="NimbusRomNo9L-ReguItal"/>
+          <w:b/>
+          <w:lang w:val="pt-PT"/>
+        </w:rPr>
+        <w:t xml:space="preserve"> </w:t>
       </w:r>
       <w:r>
         <w:rPr>
@@ -9811,14 +10645,34 @@
         </w:rPr>
         <w:t xml:space="preserve">e </w:t>
       </w:r>
+      <w:proofErr w:type="spellStart"/>
       <w:r>
         <w:rPr>
           <w:rFonts w:asciiTheme="minorHAnsi" w:eastAsiaTheme="minorHAnsi" w:hAnsiTheme="minorHAnsi" w:cs="NimbusRomNo9L-ReguItal"/>
           <w:b/>
           <w:lang w:val="pt-PT"/>
         </w:rPr>
-        <w:t>intensity to RGB transform</w:t>
-      </w:r>
+        <w:t>intensity</w:t>
+      </w:r>
+      <w:proofErr w:type="spellEnd"/>
+      <w:r>
+        <w:rPr>
+          <w:rFonts w:asciiTheme="minorHAnsi" w:eastAsiaTheme="minorHAnsi" w:hAnsiTheme="minorHAnsi" w:cs="NimbusRomNo9L-ReguItal"/>
+          <w:b/>
+          <w:lang w:val="pt-PT"/>
+        </w:rPr>
+        <w:t xml:space="preserve"> to RGB </w:t>
+      </w:r>
+      <w:proofErr w:type="spellStart"/>
+      <w:r>
+        <w:rPr>
+          <w:rFonts w:asciiTheme="minorHAnsi" w:eastAsiaTheme="minorHAnsi" w:hAnsiTheme="minorHAnsi" w:cs="NimbusRomNo9L-ReguItal"/>
+          <w:b/>
+          <w:lang w:val="pt-PT"/>
+        </w:rPr>
+        <w:t>transform</w:t>
+      </w:r>
+      <w:proofErr w:type="spellEnd"/>
       <w:r>
         <w:rPr>
           <w:rFonts w:asciiTheme="minorHAnsi" w:eastAsiaTheme="minorHAnsi" w:hAnsiTheme="minorHAnsi" w:cs="NimbusRomNo9L-Regu"/>
@@ -9928,7 +10782,7 @@
       </w:pPr>
     </w:p>
     <w:sectPr>
-      <w:footerReference w:type="default" r:id="rId20"/>
+      <w:footerReference w:type="default" r:id="rId21"/>
       <w:pgSz w:w="11910" w:h="16840"/>
       <w:pgMar w:top="1220" w:right="1260" w:bottom="1220" w:left="1200" w:header="0" w:footer="1029" w:gutter="0"/>
       <w:cols w:space="720"/>
@@ -13062,6 +13916,19 @@
       </w:tcPr>
     </w:tblStylePr>
   </w:style>
+  <w:style w:type="character" w:styleId="CdigoHTML">
+    <w:name w:val="HTML Code"/>
+    <w:basedOn w:val="Tipodeletrapredefinidodopargrafo"/>
+    <w:uiPriority w:val="99"/>
+    <w:semiHidden/>
+    <w:unhideWhenUsed/>
+    <w:rsid w:val="004446EC"/>
+    <w:rPr>
+      <w:rFonts w:ascii="Courier New" w:eastAsia="Times New Roman" w:hAnsi="Courier New" w:cs="Courier New"/>
+      <w:sz w:val="20"/>
+      <w:szCs w:val="20"/>
+    </w:rPr>
+  </w:style>
 </w:styles>
 </file>
 
@@ -13353,7 +14220,7 @@
 </file>
 
 <file path=customXml/itemProps1.xml><?xml version="1.0" encoding="utf-8"?>
-<ds:datastoreItem xmlns:ds="http://schemas.openxmlformats.org/officeDocument/2006/customXml" ds:itemID="{89EDC5D9-71A6-40CE-A4B2-C397B0573621}">
+<ds:datastoreItem xmlns:ds="http://schemas.openxmlformats.org/officeDocument/2006/customXml" ds:itemID="{963CC1B7-570C-49CC-B528-0122FAC8F076}">
   <ds:schemaRefs>
     <ds:schemaRef ds:uri="http://schemas.openxmlformats.org/officeDocument/2006/bibliography"/>
   </ds:schemaRefs>

</xml_diff>

<commit_message>
Changesw in report exercice 4.
</commit_message>
<xml_diff>
--- a/trabalho1/PIB_1617v_LI61N-MI2N_G3_TP1.docx
+++ b/trabalho1/PIB_1617v_LI61N-MI2N_G3_TP1.docx
@@ -1123,16 +1123,8 @@
         <w:rPr>
           <w:lang w:val="pt-PT"/>
         </w:rPr>
-        <w:t xml:space="preserve">Função </w:t>
-      </w:r>
-      <w:proofErr w:type="spellStart"/>
-      <w:r>
-        <w:rPr>
-          <w:lang w:val="pt-PT"/>
-        </w:rPr>
-        <w:t>image_details.m</w:t>
-      </w:r>
-      <w:proofErr w:type="spellEnd"/>
+        <w:t>Função image_details.m</w:t>
+      </w:r>
     </w:p>
     <w:p>
       <w:pPr>
@@ -1197,7 +1189,6 @@
         </w:rPr>
         <w:t xml:space="preserve">Utilização da função </w:t>
       </w:r>
-      <w:proofErr w:type="spellStart"/>
       <w:r>
         <w:rPr>
           <w:rFonts w:asciiTheme="minorHAnsi" w:hAnsiTheme="minorHAnsi"/>
@@ -1206,7 +1197,6 @@
         </w:rPr>
         <w:t>imfinfo</w:t>
       </w:r>
-      <w:proofErr w:type="spellEnd"/>
       <w:r>
         <w:rPr>
           <w:rFonts w:asciiTheme="minorHAnsi" w:hAnsiTheme="minorHAnsi"/>
@@ -1230,7 +1220,6 @@
         </w:rPr>
         <w:t xml:space="preserve">Utilização da função </w:t>
       </w:r>
-      <w:proofErr w:type="spellStart"/>
       <w:r>
         <w:rPr>
           <w:rFonts w:asciiTheme="minorHAnsi" w:hAnsiTheme="minorHAnsi"/>
@@ -1239,7 +1228,6 @@
         </w:rPr>
         <w:t>imread</w:t>
       </w:r>
-      <w:proofErr w:type="spellEnd"/>
       <w:r>
         <w:rPr>
           <w:rFonts w:asciiTheme="minorHAnsi" w:hAnsiTheme="minorHAnsi"/>
@@ -1335,7 +1323,6 @@
         </w:rPr>
         <w:t xml:space="preserve">Exemplo de imagem binária: </w:t>
       </w:r>
-      <w:proofErr w:type="spellStart"/>
       <w:r>
         <w:rPr>
           <w:rFonts w:asciiTheme="minorHAnsi" w:eastAsiaTheme="minorHAnsi" w:hAnsiTheme="minorHAnsi" w:cs="Courier New"/>
@@ -1343,7 +1330,6 @@
         </w:rPr>
         <w:t>circ_bw.tif</w:t>
       </w:r>
-      <w:proofErr w:type="spellEnd"/>
     </w:p>
     <w:p>
       <w:pPr>
@@ -2188,21 +2174,33 @@
                 <w:lang w:val="pt-PT"/>
               </w:rPr>
             </w:pPr>
-            <w:proofErr w:type="spellStart"/>
             <w:r>
               <w:rPr>
                 <w:rFonts w:asciiTheme="minorHAnsi" w:hAnsiTheme="minorHAnsi" w:cs="Courier New"/>
                 <w:lang w:val="pt-PT"/>
               </w:rPr>
-              <w:t>red</w:t>
-            </w:r>
-            <w:proofErr w:type="spellEnd"/>
-            <w:r>
+              <w:t>red:</w:t>
+            </w:r>
+          </w:p>
+        </w:tc>
+        <w:tc>
+          <w:tcPr>
+            <w:tcW w:w="0" w:type="auto"/>
+          </w:tcPr>
+          <w:p>
+            <w:pPr>
+              <w:pStyle w:val="Corpodetexto"/>
               <w:rPr>
                 <w:rFonts w:asciiTheme="minorHAnsi" w:hAnsiTheme="minorHAnsi" w:cs="Courier New"/>
                 <w:lang w:val="pt-PT"/>
               </w:rPr>
-              <w:t>:</w:t>
+            </w:pPr>
+            <w:r>
+              <w:rPr>
+                <w:rFonts w:asciiTheme="minorHAnsi" w:hAnsiTheme="minorHAnsi" w:cs="Courier New"/>
+                <w:lang w:val="pt-PT"/>
+              </w:rPr>
+              <w:t>green:</w:t>
             </w:r>
           </w:p>
         </w:tc>
@@ -2223,37 +2221,7 @@
                 <w:rFonts w:asciiTheme="minorHAnsi" w:hAnsiTheme="minorHAnsi" w:cs="Courier New"/>
                 <w:lang w:val="pt-PT"/>
               </w:rPr>
-              <w:t>green:</w:t>
-            </w:r>
-          </w:p>
-        </w:tc>
-        <w:tc>
-          <w:tcPr>
-            <w:tcW w:w="0" w:type="auto"/>
-          </w:tcPr>
-          <w:p>
-            <w:pPr>
-              <w:pStyle w:val="Corpodetexto"/>
-              <w:rPr>
-                <w:rFonts w:asciiTheme="minorHAnsi" w:hAnsiTheme="minorHAnsi" w:cs="Courier New"/>
-                <w:lang w:val="pt-PT"/>
-              </w:rPr>
-            </w:pPr>
-            <w:proofErr w:type="spellStart"/>
-            <w:r>
-              <w:rPr>
-                <w:rFonts w:asciiTheme="minorHAnsi" w:hAnsiTheme="minorHAnsi" w:cs="Courier New"/>
-                <w:lang w:val="pt-PT"/>
-              </w:rPr>
-              <w:t>blue</w:t>
-            </w:r>
-            <w:proofErr w:type="spellEnd"/>
-            <w:r>
-              <w:rPr>
-                <w:rFonts w:asciiTheme="minorHAnsi" w:hAnsiTheme="minorHAnsi" w:cs="Courier New"/>
-                <w:lang w:val="pt-PT"/>
-              </w:rPr>
-              <w:t>:</w:t>
+              <w:t>blue:</w:t>
             </w:r>
           </w:p>
         </w:tc>
@@ -2733,16 +2701,8 @@
         <w:rPr>
           <w:lang w:val="pt-PT"/>
         </w:rPr>
-        <w:t xml:space="preserve">Função </w:t>
-      </w:r>
-      <w:proofErr w:type="spellStart"/>
-      <w:r>
-        <w:rPr>
-          <w:lang w:val="pt-PT"/>
-        </w:rPr>
-        <w:t>image_details.m</w:t>
-      </w:r>
-      <w:proofErr w:type="spellEnd"/>
+        <w:t>Função image_details.m</w:t>
+      </w:r>
     </w:p>
     <w:p>
       <w:pPr>
@@ -2867,7 +2827,6 @@
         </w:rPr>
         <w:t xml:space="preserve">foi a inversa, ou seja, o índice 0 da </w:t>
       </w:r>
-      <w:proofErr w:type="spellStart"/>
       <w:r>
         <w:rPr>
           <w:rFonts w:asciiTheme="minorHAnsi" w:eastAsiaTheme="minorHAnsi" w:hAnsiTheme="minorHAnsi" w:cs="Courier New"/>
@@ -2875,29 +2834,8 @@
           <w:color w:val="000000"/>
           <w:lang w:val="pt-PT"/>
         </w:rPr>
-        <w:t>lookup</w:t>
-      </w:r>
-      <w:proofErr w:type="spellEnd"/>
-      <w:r>
-        <w:rPr>
-          <w:rFonts w:asciiTheme="minorHAnsi" w:eastAsiaTheme="minorHAnsi" w:hAnsiTheme="minorHAnsi" w:cs="Courier New"/>
-          <w:i/>
-          <w:color w:val="000000"/>
-          <w:lang w:val="pt-PT"/>
-        </w:rPr>
-        <w:t xml:space="preserve"> </w:t>
-      </w:r>
-      <w:proofErr w:type="spellStart"/>
-      <w:r>
-        <w:rPr>
-          <w:rFonts w:asciiTheme="minorHAnsi" w:eastAsiaTheme="minorHAnsi" w:hAnsiTheme="minorHAnsi" w:cs="Courier New"/>
-          <w:i/>
-          <w:color w:val="000000"/>
-          <w:lang w:val="pt-PT"/>
-        </w:rPr>
-        <w:t>table</w:t>
-      </w:r>
-      <w:proofErr w:type="spellEnd"/>
+        <w:t>lookup table</w:t>
+      </w:r>
       <w:r>
         <w:rPr>
           <w:rFonts w:asciiTheme="minorHAnsi" w:eastAsiaTheme="minorHAnsi" w:hAnsiTheme="minorHAnsi" w:cs="Courier New"/>
@@ -2922,23 +2860,13 @@
         </w:rPr>
         <w:t xml:space="preserve">Utilização da função </w:t>
       </w:r>
-      <w:proofErr w:type="spellStart"/>
       <w:r>
         <w:rPr>
           <w:rFonts w:asciiTheme="minorHAnsi" w:eastAsiaTheme="minorHAnsi" w:hAnsiTheme="minorHAnsi" w:cs="NimbusRomNo9L-Regu"/>
           <w:u w:val="single"/>
           <w:lang w:val="pt-PT"/>
         </w:rPr>
-        <w:t>intlut</w:t>
-      </w:r>
-      <w:proofErr w:type="spellEnd"/>
-      <w:r>
-        <w:rPr>
-          <w:rFonts w:asciiTheme="minorHAnsi" w:eastAsiaTheme="minorHAnsi" w:hAnsiTheme="minorHAnsi" w:cs="NimbusRomNo9L-Regu"/>
-          <w:u w:val="single"/>
-          <w:lang w:val="pt-PT"/>
-        </w:rPr>
-        <w:t xml:space="preserve"> </w:t>
+        <w:t xml:space="preserve">intlut </w:t>
       </w:r>
       <w:r>
         <w:rPr>
@@ -3005,7 +2933,6 @@
         </w:rPr>
         <w:t xml:space="preserve">Exemplo de imagem binária: </w:t>
       </w:r>
-      <w:proofErr w:type="spellStart"/>
       <w:r>
         <w:rPr>
           <w:rFonts w:asciiTheme="minorHAnsi" w:eastAsiaTheme="minorHAnsi" w:hAnsiTheme="minorHAnsi" w:cs="Courier New"/>
@@ -3013,7 +2940,6 @@
         </w:rPr>
         <w:t>circ_bw.tif</w:t>
       </w:r>
-      <w:proofErr w:type="spellEnd"/>
     </w:p>
     <w:p>
       <w:pPr>
@@ -3339,16 +3265,8 @@
         <w:rPr>
           <w:lang w:val="pt-PT"/>
         </w:rPr>
-        <w:t xml:space="preserve">Função </w:t>
-      </w:r>
-      <w:proofErr w:type="spellStart"/>
-      <w:r>
-        <w:rPr>
-          <w:lang w:val="pt-PT"/>
-        </w:rPr>
-        <w:t>medical_image_enhancement.m</w:t>
-      </w:r>
-      <w:proofErr w:type="spellEnd"/>
+        <w:t>Função medical_image_enhancement.m</w:t>
+      </w:r>
     </w:p>
     <w:p>
       <w:pPr>
@@ -3439,26 +3357,7 @@
           <w:shd w:val="clear" w:color="auto" w:fill="FFFFFF"/>
           <w:lang w:val="pt-PT"/>
         </w:rPr>
-        <w:t>binária</w:t>
-      </w:r>
-      <w:r>
-        <w:rPr>
-          <w:rFonts w:asciiTheme="minorHAnsi" w:hAnsiTheme="minorHAnsi" w:cs="Helvetica"/>
-          <w:color w:val="333333"/>
-          <w:shd w:val="clear" w:color="auto" w:fill="FFFFFF"/>
-          <w:lang w:val="pt-PT"/>
-        </w:rPr>
-        <w:t xml:space="preserve"> ou coloridas é convertida para níveis de cinzento para que se possa aplicar a função </w:t>
-      </w:r>
-      <w:proofErr w:type="spellStart"/>
-      <w:r>
-        <w:rPr>
-          <w:rFonts w:asciiTheme="minorHAnsi" w:hAnsiTheme="minorHAnsi" w:cs="Helvetica"/>
-          <w:color w:val="333333"/>
-          <w:shd w:val="clear" w:color="auto" w:fill="FFFFFF"/>
-          <w:lang w:val="pt-PT"/>
-        </w:rPr>
-        <w:t>i</w:t>
+        <w:t>binária ou coloridas é convertida para níveis de cinzento para que se possa aplicar a função i</w:t>
       </w:r>
       <w:r>
         <w:rPr>
@@ -3470,7 +3369,6 @@
         </w:rPr>
         <w:t>madjust</w:t>
       </w:r>
-      <w:proofErr w:type="spellEnd"/>
       <w:r>
         <w:rPr>
           <w:rFonts w:asciiTheme="minorHAnsi" w:hAnsiTheme="minorHAnsi" w:cs="Helvetica"/>
@@ -3494,14 +3392,7 @@
           <w:rFonts w:asciiTheme="minorHAnsi" w:eastAsiaTheme="minorHAnsi" w:hAnsiTheme="minorHAnsi" w:cs="NimbusRomNo9L-Regu"/>
           <w:lang w:val="pt-PT"/>
         </w:rPr>
-        <w:t>mapeia</w:t>
-      </w:r>
-      <w:r>
-        <w:rPr>
-          <w:rFonts w:asciiTheme="minorHAnsi" w:eastAsiaTheme="minorHAnsi" w:hAnsiTheme="minorHAnsi" w:cs="NimbusRomNo9L-Regu"/>
-          <w:lang w:val="pt-PT"/>
-        </w:rPr>
-        <w:t xml:space="preserve"> os valores de intensidade </w:t>
+        <w:t xml:space="preserve">mapeia os valores de intensidade </w:t>
       </w:r>
       <w:r>
         <w:rPr>
@@ -3719,16 +3610,8 @@
         <w:rPr>
           <w:lang w:val="pt-PT"/>
         </w:rPr>
-        <w:t xml:space="preserve">Função </w:t>
-      </w:r>
-      <w:proofErr w:type="spellStart"/>
-      <w:r>
-        <w:rPr>
-          <w:lang w:val="pt-PT"/>
-        </w:rPr>
-        <w:t>fingerprint_enhancement.m</w:t>
-      </w:r>
-      <w:proofErr w:type="spellEnd"/>
+        <w:t>Função fingerprint_enhancement.m</w:t>
+      </w:r>
     </w:p>
     <w:p>
       <w:pPr>
@@ -3832,23 +3715,7 @@
           <w:rFonts w:asciiTheme="minorHAnsi" w:eastAsiaTheme="minorHAnsi" w:hAnsiTheme="minorHAnsi" w:cs="NimbusRomNo9L-Regu"/>
           <w:lang w:val="pt-PT"/>
         </w:rPr>
-        <w:t xml:space="preserve">a sua versão binária (método de </w:t>
-      </w:r>
-      <w:proofErr w:type="spellStart"/>
-      <w:r>
-        <w:rPr>
-          <w:rFonts w:asciiTheme="minorHAnsi" w:eastAsiaTheme="minorHAnsi" w:hAnsiTheme="minorHAnsi" w:cs="NimbusRomNo9L-Regu"/>
-          <w:lang w:val="pt-PT"/>
-        </w:rPr>
-        <w:t>Otsu</w:t>
-      </w:r>
-      <w:proofErr w:type="spellEnd"/>
-      <w:r>
-        <w:rPr>
-          <w:rFonts w:asciiTheme="minorHAnsi" w:eastAsiaTheme="minorHAnsi" w:hAnsiTheme="minorHAnsi" w:cs="NimbusRomNo9L-Regu"/>
-          <w:lang w:val="pt-PT"/>
-        </w:rPr>
-        <w:t>)</w:t>
+        <w:t>a sua versão binária (método de Otsu)</w:t>
       </w:r>
       <w:r>
         <w:rPr>
@@ -3863,16 +3730,14 @@
           <w:u w:val="single"/>
           <w:lang w:val="pt-PT"/>
         </w:rPr>
-        <w:t>im2</w:t>
-      </w:r>
-      <w:proofErr w:type="gramStart"/>
+        <w:t>im2bw</w:t>
+      </w:r>
       <w:r>
         <w:rPr>
           <w:rFonts w:asciiTheme="minorHAnsi" w:eastAsiaTheme="minorHAnsi" w:hAnsiTheme="minorHAnsi" w:cs="NimbusRomNo9L-Regu"/>
-          <w:u w:val="single"/>
-          <w:lang w:val="pt-PT"/>
-        </w:rPr>
-        <w:t>bw</w:t>
+          <w:lang w:val="pt-PT"/>
+        </w:rPr>
+        <w:t>.</w:t>
       </w:r>
       <w:r>
         <w:rPr>
@@ -3881,14 +3746,6 @@
         </w:rPr>
         <w:t>.</w:t>
       </w:r>
-      <w:r>
-        <w:rPr>
-          <w:rFonts w:asciiTheme="minorHAnsi" w:eastAsiaTheme="minorHAnsi" w:hAnsiTheme="minorHAnsi" w:cs="NimbusRomNo9L-Regu"/>
-          <w:lang w:val="pt-PT"/>
-        </w:rPr>
-        <w:t>.</w:t>
-      </w:r>
-      <w:proofErr w:type="gramEnd"/>
     </w:p>
     <w:p>
       <w:pPr>
@@ -4015,16 +3872,8 @@
         <w:rPr>
           <w:lang w:val="pt-PT"/>
         </w:rPr>
-        <w:t xml:space="preserve">Função </w:t>
-      </w:r>
-      <w:proofErr w:type="spellStart"/>
-      <w:r>
-        <w:rPr>
-          <w:lang w:val="pt-PT"/>
-        </w:rPr>
-        <w:t>face_detection.m</w:t>
-      </w:r>
-      <w:proofErr w:type="spellEnd"/>
+        <w:t>Função face_detection.m</w:t>
+      </w:r>
     </w:p>
     <w:p>
       <w:pPr>
@@ -4138,7 +3987,6 @@
         </w:rPr>
         <w:t xml:space="preserve">) que utiliza o </w:t>
       </w:r>
-      <w:proofErr w:type="gramStart"/>
       <w:r>
         <w:rPr>
           <w:rFonts w:asciiTheme="minorHAnsi" w:eastAsiaTheme="minorHAnsi" w:hAnsiTheme="minorHAnsi" w:cs="NimbusRomNo9L-Regu"/>
@@ -4151,75 +3999,49 @@
           <w:rFonts w:asciiTheme="minorHAnsi" w:eastAsiaTheme="minorHAnsi" w:hAnsiTheme="minorHAnsi" w:cs="NimbusRomNo9L-Regu"/>
           <w:lang w:val="pt-PT"/>
         </w:rPr>
-        <w:t>Viola</w:t>
-      </w:r>
-      <w:proofErr w:type="gramEnd"/>
+        <w:t>Viola-Jones. É</w:t>
+      </w:r>
       <w:r>
         <w:rPr>
           <w:rFonts w:asciiTheme="minorHAnsi" w:eastAsiaTheme="minorHAnsi" w:hAnsiTheme="minorHAnsi" w:cs="NimbusRomNo9L-Regu"/>
           <w:lang w:val="pt-PT"/>
         </w:rPr>
-        <w:t>-Jones. É</w:t>
+        <w:t xml:space="preserve"> criado um detetor de objetos com classificação</w:t>
       </w:r>
       <w:r>
         <w:rPr>
           <w:rFonts w:asciiTheme="minorHAnsi" w:eastAsiaTheme="minorHAnsi" w:hAnsiTheme="minorHAnsi" w:cs="NimbusRomNo9L-Regu"/>
           <w:lang w:val="pt-PT"/>
         </w:rPr>
-        <w:t xml:space="preserve"> criado um detetor de objetos com classificação</w:t>
+        <w:t xml:space="preserve"> modelo</w:t>
       </w:r>
       <w:r>
         <w:rPr>
           <w:rFonts w:asciiTheme="minorHAnsi" w:eastAsiaTheme="minorHAnsi" w:hAnsiTheme="minorHAnsi" w:cs="NimbusRomNo9L-Regu"/>
           <w:lang w:val="pt-PT"/>
         </w:rPr>
-        <w:t xml:space="preserve"> modelo</w:t>
+        <w:t xml:space="preserve"> ‘</w:t>
       </w:r>
       <w:r>
         <w:rPr>
           <w:rFonts w:asciiTheme="minorHAnsi" w:eastAsiaTheme="minorHAnsi" w:hAnsiTheme="minorHAnsi" w:cs="NimbusRomNo9L-Regu"/>
           <w:lang w:val="pt-PT"/>
         </w:rPr>
-        <w:t xml:space="preserve"> ‘</w:t>
-      </w:r>
-      <w:proofErr w:type="spellStart"/>
+        <w:t>FrontalFaceCART</w:t>
+      </w:r>
       <w:r>
         <w:rPr>
           <w:rFonts w:asciiTheme="minorHAnsi" w:eastAsiaTheme="minorHAnsi" w:hAnsiTheme="minorHAnsi" w:cs="NimbusRomNo9L-Regu"/>
           <w:lang w:val="pt-PT"/>
         </w:rPr>
-        <w:t>FrontalFaceCART</w:t>
-      </w:r>
-      <w:proofErr w:type="spellEnd"/>
+        <w:t>’</w:t>
+      </w:r>
       <w:r>
         <w:rPr>
           <w:rFonts w:asciiTheme="minorHAnsi" w:eastAsiaTheme="minorHAnsi" w:hAnsiTheme="minorHAnsi" w:cs="NimbusRomNo9L-Regu"/>
           <w:lang w:val="pt-PT"/>
         </w:rPr>
-        <w:t>’</w:t>
-      </w:r>
-      <w:r>
-        <w:rPr>
-          <w:rFonts w:asciiTheme="minorHAnsi" w:eastAsiaTheme="minorHAnsi" w:hAnsiTheme="minorHAnsi" w:cs="NimbusRomNo9L-Regu"/>
-          <w:lang w:val="pt-PT"/>
-        </w:rPr>
-        <w:t xml:space="preserve">, </w:t>
-      </w:r>
-      <w:proofErr w:type="spellStart"/>
-      <w:r>
-        <w:rPr>
-          <w:rFonts w:asciiTheme="minorHAnsi" w:eastAsiaTheme="minorHAnsi" w:hAnsiTheme="minorHAnsi" w:cs="NimbusRomNo9L-Regu"/>
-          <w:lang w:val="pt-PT"/>
-        </w:rPr>
-        <w:t>utliza-se</w:t>
-      </w:r>
-      <w:proofErr w:type="spellEnd"/>
-      <w:r>
-        <w:rPr>
-          <w:rFonts w:asciiTheme="minorHAnsi" w:eastAsiaTheme="minorHAnsi" w:hAnsiTheme="minorHAnsi" w:cs="NimbusRomNo9L-Regu"/>
-          <w:lang w:val="pt-PT"/>
-        </w:rPr>
-        <w:t xml:space="preserve"> a função </w:t>
+        <w:t xml:space="preserve">, utliza-se a função </w:t>
       </w:r>
       <w:r>
         <w:rPr>
@@ -4405,8 +4227,6 @@
           <w:lang w:val="pt-PT"/>
         </w:rPr>
       </w:pPr>
-      <w:bookmarkStart w:id="3" w:name="_GoBack"/>
-      <w:bookmarkEnd w:id="3"/>
     </w:p>
     <w:p>
       <w:pPr>
@@ -4937,17 +4757,8 @@
                 <w:rFonts w:asciiTheme="minorHAnsi" w:hAnsiTheme="minorHAnsi"/>
                 <w:lang w:val="pt-PT"/>
               </w:rPr>
-              <w:t xml:space="preserve"> + </w:t>
-            </w:r>
-            <w:proofErr w:type="spellStart"/>
-            <w:r>
-              <w:rPr>
-                <w:rFonts w:asciiTheme="minorHAnsi" w:hAnsiTheme="minorHAnsi"/>
-                <w:lang w:val="pt-PT"/>
-              </w:rPr>
-              <w:t>sharpening</w:t>
-            </w:r>
-            <w:proofErr w:type="spellEnd"/>
+              <w:t xml:space="preserve"> + sharpening</w:t>
+            </w:r>
           </w:p>
         </w:tc>
       </w:tr>
@@ -5249,43 +5060,7 @@
                 <w:color w:val="000000"/>
                 <w:lang w:val="pt-PT" w:eastAsia="pt-PT"/>
               </w:rPr>
-              <w:t xml:space="preserve">As imagens apresentam ruido impulsivo </w:t>
-            </w:r>
-            <w:proofErr w:type="spellStart"/>
-            <w:r>
-              <w:rPr>
-                <w:rFonts w:asciiTheme="minorHAnsi" w:eastAsia="Times New Roman" w:hAnsiTheme="minorHAnsi" w:cs="Times New Roman"/>
-                <w:color w:val="000000"/>
-                <w:lang w:val="pt-PT" w:eastAsia="pt-PT"/>
-              </w:rPr>
-              <w:t>salt</w:t>
-            </w:r>
-            <w:proofErr w:type="spellEnd"/>
-            <w:r>
-              <w:rPr>
-                <w:rFonts w:asciiTheme="minorHAnsi" w:eastAsia="Times New Roman" w:hAnsiTheme="minorHAnsi" w:cs="Times New Roman"/>
-                <w:color w:val="000000"/>
-                <w:lang w:val="pt-PT" w:eastAsia="pt-PT"/>
-              </w:rPr>
-              <w:t xml:space="preserve"> </w:t>
-            </w:r>
-            <w:proofErr w:type="spellStart"/>
-            <w:r>
-              <w:rPr>
-                <w:rFonts w:asciiTheme="minorHAnsi" w:eastAsia="Times New Roman" w:hAnsiTheme="minorHAnsi" w:cs="Times New Roman"/>
-                <w:color w:val="000000"/>
-                <w:lang w:val="pt-PT" w:eastAsia="pt-PT"/>
-              </w:rPr>
-              <w:t>and</w:t>
-            </w:r>
-            <w:proofErr w:type="spellEnd"/>
-            <w:r>
-              <w:rPr>
-                <w:rFonts w:asciiTheme="minorHAnsi" w:eastAsia="Times New Roman" w:hAnsiTheme="minorHAnsi" w:cs="Times New Roman"/>
-                <w:color w:val="000000"/>
-                <w:lang w:val="pt-PT" w:eastAsia="pt-PT"/>
-              </w:rPr>
-              <w:t xml:space="preserve"> Pepper com diferente </w:t>
+              <w:t xml:space="preserve">As imagens apresentam ruido impulsivo salt and Pepper com diferente </w:t>
             </w:r>
             <w:r>
               <w:rPr>
@@ -5762,43 +5537,7 @@
                 <w:color w:val="000000"/>
                 <w:lang w:val="pt-PT" w:eastAsia="pt-PT"/>
               </w:rPr>
-              <w:t xml:space="preserve">, </w:t>
-            </w:r>
-            <w:proofErr w:type="gramStart"/>
-            <w:r>
-              <w:rPr>
-                <w:rFonts w:asciiTheme="minorHAnsi" w:eastAsia="Times New Roman" w:hAnsiTheme="minorHAnsi" w:cs="Times New Roman"/>
-                <w:color w:val="000000"/>
-                <w:lang w:val="pt-PT" w:eastAsia="pt-PT"/>
-              </w:rPr>
-              <w:t>umas apresentação</w:t>
-            </w:r>
-            <w:proofErr w:type="gramEnd"/>
-            <w:r>
-              <w:rPr>
-                <w:rFonts w:asciiTheme="minorHAnsi" w:eastAsia="Times New Roman" w:hAnsiTheme="minorHAnsi" w:cs="Times New Roman"/>
-                <w:color w:val="000000"/>
-                <w:lang w:val="pt-PT" w:eastAsia="pt-PT"/>
-              </w:rPr>
-              <w:t xml:space="preserve"> um </w:t>
-            </w:r>
-            <w:proofErr w:type="spellStart"/>
-            <w:r>
-              <w:rPr>
-                <w:rFonts w:asciiTheme="minorHAnsi" w:eastAsia="Times New Roman" w:hAnsiTheme="minorHAnsi" w:cs="Times New Roman"/>
-                <w:color w:val="000000"/>
-                <w:lang w:val="pt-PT" w:eastAsia="pt-PT"/>
-              </w:rPr>
-              <w:t>esborratamento</w:t>
-            </w:r>
-            <w:proofErr w:type="spellEnd"/>
-            <w:r>
-              <w:rPr>
-                <w:rFonts w:asciiTheme="minorHAnsi" w:eastAsia="Times New Roman" w:hAnsiTheme="minorHAnsi" w:cs="Times New Roman"/>
-                <w:color w:val="000000"/>
-                <w:lang w:val="pt-PT" w:eastAsia="pt-PT"/>
-              </w:rPr>
-              <w:t xml:space="preserve"> mais acentuado que outras.</w:t>
+              <w:t>, umas apresentação um esborratamento mais acentuado que outras.</w:t>
             </w:r>
           </w:p>
         </w:tc>
@@ -5824,19 +5563,8 @@
                 <w:highlight w:val="yellow"/>
                 <w:lang w:val="pt-PT" w:eastAsia="pt-PT"/>
               </w:rPr>
-              <w:t xml:space="preserve">Transformação de frequência passa alto + </w:t>
-            </w:r>
-            <w:proofErr w:type="spellStart"/>
-            <w:r>
-              <w:rPr>
-                <w:rFonts w:asciiTheme="minorHAnsi" w:eastAsia="Times New Roman" w:hAnsiTheme="minorHAnsi" w:cs="Times New Roman"/>
-                <w:color w:val="000000"/>
-                <w:highlight w:val="yellow"/>
-                <w:lang w:val="pt-PT" w:eastAsia="pt-PT"/>
-              </w:rPr>
-              <w:t>binarizaçao</w:t>
-            </w:r>
-            <w:proofErr w:type="spellEnd"/>
+              <w:t>Transformação de frequência passa alto + binarizaçao</w:t>
+            </w:r>
           </w:p>
         </w:tc>
       </w:tr>
@@ -6021,7 +5749,6 @@
                 <w:lang w:val="pt-PT" w:eastAsia="pt-PT"/>
               </w:rPr>
             </w:pPr>
-            <w:proofErr w:type="spellStart"/>
             <w:r>
               <w:rPr>
                 <w:rFonts w:asciiTheme="minorHAnsi" w:eastAsia="Times New Roman" w:hAnsiTheme="minorHAnsi" w:cs="Times New Roman"/>
@@ -6029,29 +5756,8 @@
                 <w:highlight w:val="yellow"/>
                 <w:lang w:val="pt-PT" w:eastAsia="pt-PT"/>
               </w:rPr>
-              <w:t>Sharpening</w:t>
-            </w:r>
-            <w:proofErr w:type="spellEnd"/>
-            <w:r>
-              <w:rPr>
-                <w:rFonts w:asciiTheme="minorHAnsi" w:eastAsia="Times New Roman" w:hAnsiTheme="minorHAnsi" w:cs="Times New Roman"/>
-                <w:color w:val="000000"/>
-                <w:highlight w:val="yellow"/>
-                <w:lang w:val="pt-PT" w:eastAsia="pt-PT"/>
-              </w:rPr>
-              <w:t xml:space="preserve"> passa alto + </w:t>
-            </w:r>
-            <w:proofErr w:type="spellStart"/>
-            <w:r>
-              <w:rPr>
-                <w:rFonts w:asciiTheme="minorHAnsi" w:eastAsia="Times New Roman" w:hAnsiTheme="minorHAnsi" w:cs="Times New Roman"/>
-                <w:color w:val="000000"/>
-                <w:highlight w:val="yellow"/>
-                <w:lang w:val="pt-PT" w:eastAsia="pt-PT"/>
-              </w:rPr>
-              <w:t>binarização</w:t>
-            </w:r>
-            <w:proofErr w:type="spellEnd"/>
+              <w:t>Sharpening passa alto + binarização</w:t>
+            </w:r>
           </w:p>
         </w:tc>
       </w:tr>
@@ -6726,52 +6432,14 @@
                 <w:lang w:val="pt-PT"/>
               </w:rPr>
             </w:pPr>
-            <w:proofErr w:type="spellStart"/>
             <w:r>
               <w:rPr>
                 <w:rFonts w:asciiTheme="minorHAnsi" w:hAnsiTheme="minorHAnsi"/>
                 <w:highlight w:val="yellow"/>
                 <w:lang w:val="pt-PT"/>
               </w:rPr>
-              <w:t>LoG</w:t>
-            </w:r>
-            <w:proofErr w:type="spellEnd"/>
-            <w:r>
-              <w:rPr>
-                <w:rFonts w:asciiTheme="minorHAnsi" w:hAnsiTheme="minorHAnsi"/>
-                <w:highlight w:val="yellow"/>
-                <w:lang w:val="pt-PT"/>
-              </w:rPr>
-              <w:t xml:space="preserve"> </w:t>
-            </w:r>
-            <w:proofErr w:type="gramStart"/>
-            <w:r>
-              <w:rPr>
-                <w:rFonts w:asciiTheme="minorHAnsi" w:hAnsiTheme="minorHAnsi"/>
-                <w:highlight w:val="yellow"/>
-                <w:lang w:val="pt-PT"/>
-              </w:rPr>
-              <w:t>+</w:t>
-            </w:r>
-            <w:proofErr w:type="gramEnd"/>
-            <w:r>
-              <w:rPr>
-                <w:rFonts w:asciiTheme="minorHAnsi" w:hAnsiTheme="minorHAnsi"/>
-                <w:highlight w:val="yellow"/>
-                <w:lang w:val="pt-PT"/>
-              </w:rPr>
-              <w:t xml:space="preserve"> </w:t>
-            </w:r>
-            <w:proofErr w:type="spellStart"/>
-            <w:r>
-              <w:rPr>
-                <w:rFonts w:asciiTheme="minorHAnsi" w:hAnsiTheme="minorHAnsi"/>
-                <w:highlight w:val="yellow"/>
-                <w:lang w:val="pt-PT"/>
-              </w:rPr>
-              <w:t>binarização</w:t>
-            </w:r>
-            <w:proofErr w:type="spellEnd"/>
+              <w:t>LoG + binarização</w:t>
+            </w:r>
           </w:p>
         </w:tc>
       </w:tr>
@@ -6832,7 +6500,6 @@
                 <w:lang w:val="pt-PT"/>
               </w:rPr>
             </w:pPr>
-            <w:proofErr w:type="spellStart"/>
             <w:r>
               <w:rPr>
                 <w:rFonts w:asciiTheme="minorHAnsi" w:eastAsia="Times New Roman" w:hAnsiTheme="minorHAnsi" w:cs="Times New Roman"/>
@@ -6840,29 +6507,8 @@
                 <w:highlight w:val="yellow"/>
                 <w:lang w:val="pt-PT" w:eastAsia="pt-PT"/>
               </w:rPr>
-              <w:t>Sharpening</w:t>
-            </w:r>
-            <w:proofErr w:type="spellEnd"/>
-            <w:r>
-              <w:rPr>
-                <w:rFonts w:asciiTheme="minorHAnsi" w:eastAsia="Times New Roman" w:hAnsiTheme="minorHAnsi" w:cs="Times New Roman"/>
-                <w:color w:val="000000"/>
-                <w:highlight w:val="yellow"/>
-                <w:lang w:val="pt-PT" w:eastAsia="pt-PT"/>
-              </w:rPr>
-              <w:t xml:space="preserve"> + </w:t>
-            </w:r>
-            <w:proofErr w:type="spellStart"/>
-            <w:r>
-              <w:rPr>
-                <w:rFonts w:asciiTheme="minorHAnsi" w:eastAsia="Times New Roman" w:hAnsiTheme="minorHAnsi" w:cs="Times New Roman"/>
-                <w:color w:val="000000"/>
-                <w:highlight w:val="yellow"/>
-                <w:lang w:val="pt-PT" w:eastAsia="pt-PT"/>
-              </w:rPr>
-              <w:t>binarização</w:t>
-            </w:r>
-            <w:proofErr w:type="spellEnd"/>
+              <w:t>Sharpening + binarização</w:t>
+            </w:r>
           </w:p>
         </w:tc>
       </w:tr>
@@ -7057,36 +6703,8 @@
           <w:highlight w:val="yellow"/>
           <w:lang w:val="pt-PT"/>
         </w:rPr>
-        <w:t xml:space="preserve">Comparar </w:t>
-      </w:r>
-      <w:proofErr w:type="spellStart"/>
-      <w:r>
-        <w:rPr>
-          <w:rFonts w:asciiTheme="minorHAnsi" w:hAnsiTheme="minorHAnsi"/>
-          <w:highlight w:val="yellow"/>
-          <w:lang w:val="pt-PT"/>
-        </w:rPr>
-        <w:t>gif</w:t>
-      </w:r>
-      <w:proofErr w:type="spellEnd"/>
-      <w:r>
-        <w:rPr>
-          <w:rFonts w:asciiTheme="minorHAnsi" w:hAnsiTheme="minorHAnsi"/>
-          <w:highlight w:val="yellow"/>
-          <w:lang w:val="pt-PT"/>
-        </w:rPr>
-        <w:t xml:space="preserve"> com </w:t>
-      </w:r>
-      <w:proofErr w:type="spellStart"/>
-      <w:r>
-        <w:rPr>
-          <w:rFonts w:asciiTheme="minorHAnsi" w:hAnsiTheme="minorHAnsi"/>
-          <w:highlight w:val="yellow"/>
-          <w:lang w:val="pt-PT"/>
-        </w:rPr>
-        <w:t>bmp</w:t>
-      </w:r>
-      <w:proofErr w:type="spellEnd"/>
+        <w:t>Comparar gif com bmp</w:t>
+      </w:r>
     </w:p>
     <w:tbl>
       <w:tblPr>
@@ -10325,16 +9943,8 @@
         <w:rPr>
           <w:lang w:val="pt-PT"/>
         </w:rPr>
-        <w:t xml:space="preserve">Função </w:t>
-      </w:r>
-      <w:proofErr w:type="spellStart"/>
-      <w:r>
-        <w:rPr>
-          <w:lang w:val="pt-PT"/>
-        </w:rPr>
-        <w:t>codeCardGenerato</w:t>
-      </w:r>
-      <w:proofErr w:type="spellEnd"/>
+        <w:t>Função codeCardGenerato</w:t>
+      </w:r>
     </w:p>
     <w:p>
       <w:pPr>
@@ -10392,19 +10002,313 @@
     </w:p>
     <w:p>
       <w:pPr>
-        <w:pStyle w:val="Corpodetexto"/>
-        <w:rPr>
-          <w:rFonts w:asciiTheme="minorHAnsi" w:hAnsiTheme="minorHAnsi"/>
-          <w:b/>
-          <w:lang w:val="pt-PT"/>
-        </w:rPr>
-      </w:pPr>
-    </w:p>
-    <w:p>
-      <w:pPr>
-        <w:pStyle w:val="Corpodetexto"/>
-        <w:rPr>
-          <w:rFonts w:asciiTheme="minorHAnsi" w:hAnsiTheme="minorHAnsi"/>
+        <w:rPr>
+          <w:rFonts w:asciiTheme="minorHAnsi" w:hAnsiTheme="minorHAnsi" w:cs="Arial"/>
+          <w:lang w:val="pt-PT"/>
+        </w:rPr>
+      </w:pPr>
+      <w:r>
+        <w:rPr>
+          <w:rFonts w:asciiTheme="minorHAnsi" w:hAnsiTheme="minorHAnsi" w:cs="Arial"/>
+          <w:lang w:val="pt-PT"/>
+        </w:rPr>
+        <w:t xml:space="preserve">Este </w:t>
+      </w:r>
+      <w:r>
+        <w:rPr>
+          <w:rFonts w:asciiTheme="minorHAnsi" w:hAnsiTheme="minorHAnsi" w:cs="Arial"/>
+          <w:lang w:val="pt-PT"/>
+        </w:rPr>
+        <w:t>exercício tem como objetivo gerar uma imagem colorida com conteúdo aleatório na forma matricial.</w:t>
+      </w:r>
+    </w:p>
+    <w:p>
+      <w:pPr>
+        <w:pStyle w:val="PargrafodaLista"/>
+        <w:numPr>
+          <w:ilvl w:val="0"/>
+          <w:numId w:val="20"/>
+        </w:numPr>
+        <w:rPr>
+          <w:rFonts w:asciiTheme="minorHAnsi" w:hAnsiTheme="minorHAnsi" w:cs="Arial"/>
+          <w:lang w:val="pt-PT"/>
+        </w:rPr>
+      </w:pPr>
+      <w:r>
+        <w:rPr>
+          <w:rFonts w:asciiTheme="minorHAnsi" w:hAnsiTheme="minorHAnsi" w:cs="Arial"/>
+          <w:lang w:val="pt-PT"/>
+        </w:rPr>
+        <w:t xml:space="preserve">Gerar um valor (inteiro) aleatório para a largura </w:t>
+      </w:r>
+      <w:r>
+        <w:rPr>
+          <w:rFonts w:asciiTheme="minorHAnsi" w:hAnsiTheme="minorHAnsi" w:cs="Arial"/>
+          <w:lang w:val="pt-PT"/>
+        </w:rPr>
+        <w:t xml:space="preserve">N </w:t>
+      </w:r>
+      <w:r>
+        <w:rPr>
+          <w:rFonts w:asciiTheme="minorHAnsi" w:hAnsiTheme="minorHAnsi" w:cs="Arial"/>
+          <w:lang w:val="pt-PT"/>
+        </w:rPr>
+        <w:t>e um valor (caracter) para altura</w:t>
+      </w:r>
+      <w:r>
+        <w:rPr>
+          <w:rFonts w:asciiTheme="minorHAnsi" w:hAnsiTheme="minorHAnsi" w:cs="Arial"/>
+          <w:lang w:val="pt-PT"/>
+        </w:rPr>
+        <w:t xml:space="preserve"> M</w:t>
+      </w:r>
+      <w:r>
+        <w:rPr>
+          <w:rFonts w:asciiTheme="minorHAnsi" w:hAnsiTheme="minorHAnsi" w:cs="Arial"/>
+          <w:lang w:val="pt-PT"/>
+        </w:rPr>
+        <w:t>.</w:t>
+      </w:r>
+    </w:p>
+    <w:p>
+      <w:pPr>
+        <w:pStyle w:val="PargrafodaLista"/>
+        <w:numPr>
+          <w:ilvl w:val="0"/>
+          <w:numId w:val="20"/>
+        </w:numPr>
+        <w:rPr>
+          <w:rFonts w:asciiTheme="minorHAnsi" w:hAnsiTheme="minorHAnsi" w:cs="Arial"/>
+          <w:lang w:val="pt-PT"/>
+        </w:rPr>
+      </w:pPr>
+      <w:r>
+        <w:rPr>
+          <w:rFonts w:asciiTheme="minorHAnsi" w:hAnsiTheme="minorHAnsi" w:cs="Arial"/>
+          <w:lang w:val="pt-PT"/>
+        </w:rPr>
+        <w:t>Adiciona</w:t>
+      </w:r>
+      <w:r>
+        <w:rPr>
+          <w:rFonts w:asciiTheme="minorHAnsi" w:hAnsiTheme="minorHAnsi" w:cs="Arial"/>
+          <w:lang w:val="pt-PT"/>
+        </w:rPr>
+        <w:t xml:space="preserve">r a um contento </w:t>
+      </w:r>
+      <w:r>
+        <w:rPr>
+          <w:rFonts w:asciiTheme="minorHAnsi" w:hAnsiTheme="minorHAnsi" w:cs="Arial"/>
+          <w:lang w:val="pt-PT"/>
+        </w:rPr>
+        <w:t xml:space="preserve">os valores de 1 a </w:t>
+      </w:r>
+      <w:r>
+        <w:rPr>
+          <w:rFonts w:asciiTheme="minorHAnsi" w:hAnsiTheme="minorHAnsi" w:cs="Arial"/>
+          <w:lang w:val="pt-PT"/>
+        </w:rPr>
+        <w:t>N com espaçamento de 3.</w:t>
+      </w:r>
+    </w:p>
+    <w:p>
+      <w:pPr>
+        <w:pStyle w:val="PargrafodaLista"/>
+        <w:numPr>
+          <w:ilvl w:val="0"/>
+          <w:numId w:val="20"/>
+        </w:numPr>
+        <w:rPr>
+          <w:rFonts w:asciiTheme="minorHAnsi" w:hAnsiTheme="minorHAnsi" w:cs="Arial"/>
+          <w:lang w:val="pt-PT"/>
+        </w:rPr>
+      </w:pPr>
+      <w:r>
+        <w:rPr>
+          <w:rFonts w:asciiTheme="minorHAnsi" w:hAnsiTheme="minorHAnsi" w:cs="Arial"/>
+          <w:lang w:val="pt-PT"/>
+        </w:rPr>
+        <w:t xml:space="preserve">Criar um objeto </w:t>
+      </w:r>
+      <w:r>
+        <w:rPr>
+          <w:rFonts w:asciiTheme="minorHAnsi" w:hAnsiTheme="minorHAnsi" w:cs="Arial"/>
+          <w:lang w:val="pt-PT"/>
+        </w:rPr>
+        <w:t>imagem (</w:t>
+      </w:r>
+      <w:r>
+        <w:rPr>
+          <w:rFonts w:asciiTheme="minorHAnsi" w:hAnsiTheme="minorHAnsi" w:cs="Arial"/>
+          <w:i/>
+          <w:lang w:val="pt-PT"/>
+        </w:rPr>
+        <w:t>Graphics2D</w:t>
+      </w:r>
+      <w:r>
+        <w:rPr>
+          <w:rFonts w:asciiTheme="minorHAnsi" w:hAnsiTheme="minorHAnsi" w:cs="Arial"/>
+          <w:lang w:val="pt-PT"/>
+        </w:rPr>
+        <w:t>)</w:t>
+      </w:r>
+      <w:r>
+        <w:rPr>
+          <w:rFonts w:asciiTheme="minorHAnsi" w:hAnsiTheme="minorHAnsi" w:cs="Arial"/>
+          <w:i/>
+          <w:lang w:val="pt-PT"/>
+        </w:rPr>
+        <w:t xml:space="preserve">. </w:t>
+      </w:r>
+      <w:r>
+        <w:rPr>
+          <w:rFonts w:asciiTheme="minorHAnsi" w:hAnsiTheme="minorHAnsi" w:cs="Arial"/>
+          <w:lang w:val="pt-PT"/>
+        </w:rPr>
+        <w:t>Ter cuidado com o tipo de fonte para que o espaçamento não fique desorganizado.</w:t>
+      </w:r>
+    </w:p>
+    <w:p>
+      <w:pPr>
+        <w:pStyle w:val="PargrafodaLista"/>
+        <w:numPr>
+          <w:ilvl w:val="0"/>
+          <w:numId w:val="20"/>
+        </w:numPr>
+        <w:rPr>
+          <w:rFonts w:asciiTheme="minorHAnsi" w:hAnsiTheme="minorHAnsi" w:cs="Arial"/>
+          <w:lang w:val="pt-PT"/>
+        </w:rPr>
+      </w:pPr>
+      <w:r>
+        <w:rPr>
+          <w:rFonts w:asciiTheme="minorHAnsi" w:hAnsiTheme="minorHAnsi" w:cs="Arial"/>
+          <w:lang w:val="pt-PT"/>
+        </w:rPr>
+        <w:t>Gerar um valor aleatório para a escolha da cor, a cor é introduzida por linha.</w:t>
+      </w:r>
+    </w:p>
+    <w:p>
+      <w:pPr>
+        <w:pStyle w:val="PargrafodaLista"/>
+        <w:numPr>
+          <w:ilvl w:val="0"/>
+          <w:numId w:val="20"/>
+        </w:numPr>
+        <w:rPr>
+          <w:rFonts w:asciiTheme="minorHAnsi" w:hAnsiTheme="minorHAnsi" w:cs="Arial"/>
+          <w:lang w:val="pt-PT"/>
+        </w:rPr>
+      </w:pPr>
+      <w:r>
+        <w:rPr>
+          <w:rFonts w:asciiTheme="minorHAnsi" w:hAnsiTheme="minorHAnsi" w:cs="Arial"/>
+          <w:lang w:val="pt-PT"/>
+        </w:rPr>
+        <w:t xml:space="preserve">Escrever </w:t>
+      </w:r>
+      <w:r>
+        <w:rPr>
+          <w:rFonts w:asciiTheme="minorHAnsi" w:hAnsiTheme="minorHAnsi" w:cs="Arial"/>
+          <w:lang w:val="pt-PT"/>
+        </w:rPr>
+        <w:t>no objeto imagem</w:t>
+      </w:r>
+      <w:bookmarkStart w:id="3" w:name="_GoBack"/>
+      <w:bookmarkEnd w:id="3"/>
+      <w:r>
+        <w:rPr>
+          <w:rFonts w:asciiTheme="minorHAnsi" w:hAnsiTheme="minorHAnsi" w:cs="Arial"/>
+          <w:lang w:val="pt-PT"/>
+        </w:rPr>
+        <w:t xml:space="preserve"> o conteúdo do contentor com a cor gerada.</w:t>
+      </w:r>
+    </w:p>
+    <w:p>
+      <w:pPr>
+        <w:pStyle w:val="PargrafodaLista"/>
+        <w:numPr>
+          <w:ilvl w:val="0"/>
+          <w:numId w:val="20"/>
+        </w:numPr>
+        <w:rPr>
+          <w:rFonts w:asciiTheme="minorHAnsi" w:hAnsiTheme="minorHAnsi" w:cs="Arial"/>
+          <w:lang w:val="pt-PT"/>
+        </w:rPr>
+      </w:pPr>
+      <w:r>
+        <w:rPr>
+          <w:rFonts w:asciiTheme="minorHAnsi" w:hAnsiTheme="minorHAnsi" w:cs="Arial"/>
+          <w:lang w:val="pt-PT"/>
+        </w:rPr>
+        <w:t>Gerar M linhas com N valores (inteiros) aleatórios.</w:t>
+      </w:r>
+    </w:p>
+    <w:p>
+      <w:pPr>
+        <w:pStyle w:val="PargrafodaLista"/>
+        <w:numPr>
+          <w:ilvl w:val="0"/>
+          <w:numId w:val="20"/>
+        </w:numPr>
+        <w:rPr>
+          <w:rFonts w:asciiTheme="minorHAnsi" w:hAnsiTheme="minorHAnsi" w:cs="Arial"/>
+          <w:lang w:val="pt-PT"/>
+        </w:rPr>
+      </w:pPr>
+      <w:r>
+        <w:rPr>
+          <w:rFonts w:asciiTheme="minorHAnsi" w:hAnsiTheme="minorHAnsi" w:cs="Arial"/>
+          <w:lang w:val="pt-PT"/>
+        </w:rPr>
+        <w:t xml:space="preserve">Cada linha gerada é adicionada ao contentor, é gerada também uma cor aleatória. Repetir </w:t>
+      </w:r>
+      <w:r>
+        <w:rPr>
+          <w:rFonts w:asciiTheme="minorHAnsi" w:hAnsiTheme="minorHAnsi" w:cs="Arial"/>
+          <w:lang w:val="pt-PT"/>
+        </w:rPr>
+        <w:t>o ponto 5</w:t>
+      </w:r>
+      <w:r>
+        <w:rPr>
+          <w:rFonts w:asciiTheme="minorHAnsi" w:hAnsiTheme="minorHAnsi" w:cs="Arial"/>
+          <w:lang w:val="pt-PT"/>
+        </w:rPr>
+        <w:t>.</w:t>
+      </w:r>
+    </w:p>
+    <w:p>
+      <w:pPr>
+        <w:pStyle w:val="PargrafodaLista"/>
+        <w:numPr>
+          <w:ilvl w:val="0"/>
+          <w:numId w:val="20"/>
+        </w:numPr>
+        <w:rPr>
+          <w:rFonts w:asciiTheme="minorHAnsi" w:hAnsiTheme="minorHAnsi" w:cs="Arial"/>
+          <w:lang w:val="pt-PT"/>
+        </w:rPr>
+      </w:pPr>
+      <w:r>
+        <w:rPr>
+          <w:rFonts w:asciiTheme="minorHAnsi" w:hAnsiTheme="minorHAnsi" w:cs="Arial"/>
+          <w:lang w:val="pt-PT"/>
+        </w:rPr>
+        <w:t xml:space="preserve"> Preencher </w:t>
+      </w:r>
+      <w:r>
+        <w:rPr>
+          <w:rFonts w:asciiTheme="minorHAnsi" w:hAnsiTheme="minorHAnsi" w:cs="Arial"/>
+          <w:lang w:val="pt-PT"/>
+        </w:rPr>
+        <w:t>o fundo da imagem com uma cor.</w:t>
+      </w:r>
+    </w:p>
+    <w:p>
+      <w:pPr>
+        <w:rPr>
+          <w:rFonts w:asciiTheme="minorHAnsi" w:hAnsiTheme="minorHAnsi" w:cs="Arial"/>
           <w:lang w:val="pt-PT"/>
         </w:rPr>
       </w:pPr>
@@ -10506,6 +10410,15 @@
     </w:p>
     <w:p>
       <w:pPr>
+        <w:pStyle w:val="Corpodetexto"/>
+        <w:rPr>
+          <w:rFonts w:asciiTheme="minorHAnsi" w:hAnsiTheme="minorHAnsi"/>
+          <w:lang w:val="pt-PT"/>
+        </w:rPr>
+      </w:pPr>
+    </w:p>
+    <w:p>
+      <w:pPr>
         <w:pStyle w:val="Cabealho2"/>
         <w:rPr>
           <w:lang w:val="pt-PT"/>
@@ -10601,78 +10514,30 @@
         </w:rPr>
         <w:t xml:space="preserve">Realize coloração das imagens através das técnicas de </w:t>
       </w:r>
-      <w:proofErr w:type="spellStart"/>
       <w:r>
         <w:rPr>
           <w:rFonts w:asciiTheme="minorHAnsi" w:eastAsiaTheme="minorHAnsi" w:hAnsiTheme="minorHAnsi" w:cs="NimbusRomNo9L-ReguItal"/>
           <w:b/>
           <w:lang w:val="pt-PT"/>
         </w:rPr>
-        <w:t>intensity</w:t>
-      </w:r>
-      <w:proofErr w:type="spellEnd"/>
+        <w:t xml:space="preserve">intensity slicing </w:t>
+      </w:r>
+      <w:r>
+        <w:rPr>
+          <w:rFonts w:asciiTheme="minorHAnsi" w:eastAsiaTheme="minorHAnsi" w:hAnsiTheme="minorHAnsi" w:cs="NimbusRomNo9L-Regu"/>
+          <w:b/>
+          <w:lang w:val="pt-PT"/>
+        </w:rPr>
+        <w:t xml:space="preserve">e </w:t>
+      </w:r>
       <w:r>
         <w:rPr>
           <w:rFonts w:asciiTheme="minorHAnsi" w:eastAsiaTheme="minorHAnsi" w:hAnsiTheme="minorHAnsi" w:cs="NimbusRomNo9L-ReguItal"/>
           <w:b/>
           <w:lang w:val="pt-PT"/>
         </w:rPr>
-        <w:t xml:space="preserve"> </w:t>
-      </w:r>
-      <w:proofErr w:type="spellStart"/>
-      <w:r>
-        <w:rPr>
-          <w:rFonts w:asciiTheme="minorHAnsi" w:eastAsiaTheme="minorHAnsi" w:hAnsiTheme="minorHAnsi" w:cs="NimbusRomNo9L-ReguItal"/>
-          <w:b/>
-          <w:lang w:val="pt-PT"/>
-        </w:rPr>
-        <w:t>slicing</w:t>
-      </w:r>
-      <w:proofErr w:type="spellEnd"/>
-      <w:r>
-        <w:rPr>
-          <w:rFonts w:asciiTheme="minorHAnsi" w:eastAsiaTheme="minorHAnsi" w:hAnsiTheme="minorHAnsi" w:cs="NimbusRomNo9L-ReguItal"/>
-          <w:b/>
-          <w:lang w:val="pt-PT"/>
-        </w:rPr>
-        <w:t xml:space="preserve"> </w:t>
-      </w:r>
-      <w:r>
-        <w:rPr>
-          <w:rFonts w:asciiTheme="minorHAnsi" w:eastAsiaTheme="minorHAnsi" w:hAnsiTheme="minorHAnsi" w:cs="NimbusRomNo9L-Regu"/>
-          <w:b/>
-          <w:lang w:val="pt-PT"/>
-        </w:rPr>
-        <w:t xml:space="preserve">e </w:t>
-      </w:r>
-      <w:proofErr w:type="spellStart"/>
-      <w:r>
-        <w:rPr>
-          <w:rFonts w:asciiTheme="minorHAnsi" w:eastAsiaTheme="minorHAnsi" w:hAnsiTheme="minorHAnsi" w:cs="NimbusRomNo9L-ReguItal"/>
-          <w:b/>
-          <w:lang w:val="pt-PT"/>
-        </w:rPr>
-        <w:t>intensity</w:t>
-      </w:r>
-      <w:proofErr w:type="spellEnd"/>
-      <w:r>
-        <w:rPr>
-          <w:rFonts w:asciiTheme="minorHAnsi" w:eastAsiaTheme="minorHAnsi" w:hAnsiTheme="minorHAnsi" w:cs="NimbusRomNo9L-ReguItal"/>
-          <w:b/>
-          <w:lang w:val="pt-PT"/>
-        </w:rPr>
-        <w:t xml:space="preserve"> to RGB </w:t>
-      </w:r>
-      <w:proofErr w:type="spellStart"/>
-      <w:r>
-        <w:rPr>
-          <w:rFonts w:asciiTheme="minorHAnsi" w:eastAsiaTheme="minorHAnsi" w:hAnsiTheme="minorHAnsi" w:cs="NimbusRomNo9L-ReguItal"/>
-          <w:b/>
-          <w:lang w:val="pt-PT"/>
-        </w:rPr>
-        <w:t>transform</w:t>
-      </w:r>
-      <w:proofErr w:type="spellEnd"/>
+        <w:t>intensity to RGB transform</w:t>
+      </w:r>
       <w:r>
         <w:rPr>
           <w:rFonts w:asciiTheme="minorHAnsi" w:eastAsiaTheme="minorHAnsi" w:hAnsiTheme="minorHAnsi" w:cs="NimbusRomNo9L-Regu"/>
@@ -10874,13 +10739,12 @@
 <w:ftr xmlns:wpc="http://schemas.microsoft.com/office/word/2010/wordprocessingCanvas" xmlns:cx="http://schemas.microsoft.com/office/drawing/2014/chartex" xmlns:cx1="http://schemas.microsoft.com/office/drawing/2015/9/8/chartex" xmlns:cx2="http://schemas.microsoft.com/office/drawing/2015/10/21/chartex" xmlns:cx3="http://schemas.microsoft.com/office/drawing/2016/5/9/chartex" xmlns:cx4="http://schemas.microsoft.com/office/drawing/2016/5/10/chartex" xmlns:cx5="http://schemas.microsoft.com/office/drawing/2016/5/11/chartex" xmlns:mc="http://schemas.openxmlformats.org/markup-compatibility/2006" xmlns:o="urn:schemas-microsoft-com:office:office" xmlns:r="http://schemas.openxmlformats.org/officeDocument/2006/relationships" xmlns:m="http://schemas.openxmlformats.org/officeDocument/2006/math" xmlns:v="urn:schemas-microsoft-com:vml" xmlns:wp14="http://schemas.microsoft.com/office/word/2010/wordprocessingDrawing" xmlns:wp="http://schemas.openxmlformats.org/drawingml/2006/wordprocessingDrawing" xmlns:w10="urn:schemas-microsoft-com:office:word" xmlns:w="http://schemas.openxmlformats.org/wordprocessingml/2006/main" xmlns:w14="http://schemas.microsoft.com/office/word/2010/wordml" xmlns:w15="http://schemas.microsoft.com/office/word/2012/wordml" xmlns:w16se="http://schemas.microsoft.com/office/word/2015/wordml/symex" xmlns:wpg="http://schemas.microsoft.com/office/word/2010/wordprocessingGroup" xmlns:wpi="http://schemas.microsoft.com/office/word/2010/wordprocessingInk" xmlns:wne="http://schemas.microsoft.com/office/word/2006/wordml" xmlns:wps="http://schemas.microsoft.com/office/word/2010/wordprocessingShape" mc:Ignorable="w14 w15 w16se wp14">
   <w:sdt>
     <w:sdtPr>
-      <w:id w:val="1877732491"/>
+      <w:id w:val="-1450157090"/>
       <w:docPartObj>
         <w:docPartGallery w:val="Page Numbers (Bottom of Page)"/>
         <w:docPartUnique/>
       </w:docPartObj>
     </w:sdtPr>
-    <w:sdtEndPr/>
     <w:sdtContent>
       <w:p>
         <w:pPr>
@@ -10901,7 +10765,7 @@
             <w:noProof/>
             <w:lang w:val="pt-PT"/>
           </w:rPr>
-          <w:t>8</w:t>
+          <w:t>9</w:t>
         </w:r>
         <w:r>
           <w:fldChar w:fldCharType="end"/>
@@ -11920,6 +11784,92 @@
     </w:lvl>
   </w:abstractNum>
   <w:abstractNum w:abstractNumId="9" w15:restartNumberingAfterBreak="0">
+    <w:nsid w:val="3C3F7CAF"/>
+    <w:multiLevelType w:val="hybridMultilevel"/>
+    <w:tmpl w:val="574EC858"/>
+    <w:lvl w:ilvl="0" w:tplc="0816000F">
+      <w:start w:val="1"/>
+      <w:numFmt w:val="decimal"/>
+      <w:lvlText w:val="%1."/>
+      <w:lvlJc w:val="left"/>
+      <w:pPr>
+        <w:ind w:left="720" w:hanging="360"/>
+      </w:pPr>
+    </w:lvl>
+    <w:lvl w:ilvl="1" w:tplc="08160019" w:tentative="1">
+      <w:start w:val="1"/>
+      <w:numFmt w:val="lowerLetter"/>
+      <w:lvlText w:val="%2."/>
+      <w:lvlJc w:val="left"/>
+      <w:pPr>
+        <w:ind w:left="1440" w:hanging="360"/>
+      </w:pPr>
+    </w:lvl>
+    <w:lvl w:ilvl="2" w:tplc="0816001B" w:tentative="1">
+      <w:start w:val="1"/>
+      <w:numFmt w:val="lowerRoman"/>
+      <w:lvlText w:val="%3."/>
+      <w:lvlJc w:val="right"/>
+      <w:pPr>
+        <w:ind w:left="2160" w:hanging="180"/>
+      </w:pPr>
+    </w:lvl>
+    <w:lvl w:ilvl="3" w:tplc="0816000F" w:tentative="1">
+      <w:start w:val="1"/>
+      <w:numFmt w:val="decimal"/>
+      <w:lvlText w:val="%4."/>
+      <w:lvlJc w:val="left"/>
+      <w:pPr>
+        <w:ind w:left="2880" w:hanging="360"/>
+      </w:pPr>
+    </w:lvl>
+    <w:lvl w:ilvl="4" w:tplc="08160019" w:tentative="1">
+      <w:start w:val="1"/>
+      <w:numFmt w:val="lowerLetter"/>
+      <w:lvlText w:val="%5."/>
+      <w:lvlJc w:val="left"/>
+      <w:pPr>
+        <w:ind w:left="3600" w:hanging="360"/>
+      </w:pPr>
+    </w:lvl>
+    <w:lvl w:ilvl="5" w:tplc="0816001B" w:tentative="1">
+      <w:start w:val="1"/>
+      <w:numFmt w:val="lowerRoman"/>
+      <w:lvlText w:val="%6."/>
+      <w:lvlJc w:val="right"/>
+      <w:pPr>
+        <w:ind w:left="4320" w:hanging="180"/>
+      </w:pPr>
+    </w:lvl>
+    <w:lvl w:ilvl="6" w:tplc="0816000F" w:tentative="1">
+      <w:start w:val="1"/>
+      <w:numFmt w:val="decimal"/>
+      <w:lvlText w:val="%7."/>
+      <w:lvlJc w:val="left"/>
+      <w:pPr>
+        <w:ind w:left="5040" w:hanging="360"/>
+      </w:pPr>
+    </w:lvl>
+    <w:lvl w:ilvl="7" w:tplc="08160019" w:tentative="1">
+      <w:start w:val="1"/>
+      <w:numFmt w:val="lowerLetter"/>
+      <w:lvlText w:val="%8."/>
+      <w:lvlJc w:val="left"/>
+      <w:pPr>
+        <w:ind w:left="5760" w:hanging="360"/>
+      </w:pPr>
+    </w:lvl>
+    <w:lvl w:ilvl="8" w:tplc="0816001B" w:tentative="1">
+      <w:start w:val="1"/>
+      <w:numFmt w:val="lowerRoman"/>
+      <w:lvlText w:val="%9."/>
+      <w:lvlJc w:val="right"/>
+      <w:pPr>
+        <w:ind w:left="6480" w:hanging="180"/>
+      </w:pPr>
+    </w:lvl>
+  </w:abstractNum>
+  <w:abstractNum w:abstractNumId="10" w15:restartNumberingAfterBreak="0">
     <w:nsid w:val="44937841"/>
     <w:multiLevelType w:val="hybridMultilevel"/>
     <w:tmpl w:val="5F8C0930"/>
@@ -12026,7 +11976,7 @@
       </w:rPr>
     </w:lvl>
   </w:abstractNum>
-  <w:abstractNum w:abstractNumId="10" w15:restartNumberingAfterBreak="0">
+  <w:abstractNum w:abstractNumId="11" w15:restartNumberingAfterBreak="0">
     <w:nsid w:val="492430B0"/>
     <w:multiLevelType w:val="hybridMultilevel"/>
     <w:tmpl w:val="2CDC7712"/>
@@ -12139,7 +12089,7 @@
       </w:rPr>
     </w:lvl>
   </w:abstractNum>
-  <w:abstractNum w:abstractNumId="11" w15:restartNumberingAfterBreak="0">
+  <w:abstractNum w:abstractNumId="12" w15:restartNumberingAfterBreak="0">
     <w:nsid w:val="4AEB4CAC"/>
     <w:multiLevelType w:val="hybridMultilevel"/>
     <w:tmpl w:val="79787BCC"/>
@@ -12252,7 +12202,7 @@
       </w:rPr>
     </w:lvl>
   </w:abstractNum>
-  <w:abstractNum w:abstractNumId="12" w15:restartNumberingAfterBreak="0">
+  <w:abstractNum w:abstractNumId="13" w15:restartNumberingAfterBreak="0">
     <w:nsid w:val="561A5FED"/>
     <w:multiLevelType w:val="hybridMultilevel"/>
     <w:tmpl w:val="6A5CB3CE"/>
@@ -12365,7 +12315,7 @@
       </w:rPr>
     </w:lvl>
   </w:abstractNum>
-  <w:abstractNum w:abstractNumId="13" w15:restartNumberingAfterBreak="0">
+  <w:abstractNum w:abstractNumId="14" w15:restartNumberingAfterBreak="0">
     <w:nsid w:val="57650EB5"/>
     <w:multiLevelType w:val="hybridMultilevel"/>
     <w:tmpl w:val="DE8069F0"/>
@@ -12478,7 +12428,7 @@
       </w:rPr>
     </w:lvl>
   </w:abstractNum>
-  <w:abstractNum w:abstractNumId="14" w15:restartNumberingAfterBreak="0">
+  <w:abstractNum w:abstractNumId="15" w15:restartNumberingAfterBreak="0">
     <w:nsid w:val="60527F37"/>
     <w:multiLevelType w:val="hybridMultilevel"/>
     <w:tmpl w:val="8DF093BA"/>
@@ -12591,7 +12541,7 @@
       </w:rPr>
     </w:lvl>
   </w:abstractNum>
-  <w:abstractNum w:abstractNumId="15" w15:restartNumberingAfterBreak="0">
+  <w:abstractNum w:abstractNumId="16" w15:restartNumberingAfterBreak="0">
     <w:nsid w:val="61542849"/>
     <w:multiLevelType w:val="hybridMultilevel"/>
     <w:tmpl w:val="6ED42182"/>
@@ -12704,7 +12654,7 @@
       </w:rPr>
     </w:lvl>
   </w:abstractNum>
-  <w:abstractNum w:abstractNumId="16" w15:restartNumberingAfterBreak="0">
+  <w:abstractNum w:abstractNumId="17" w15:restartNumberingAfterBreak="0">
     <w:nsid w:val="76A977F7"/>
     <w:multiLevelType w:val="hybridMultilevel"/>
     <w:tmpl w:val="9D86BE30"/>
@@ -12817,7 +12767,7 @@
       </w:rPr>
     </w:lvl>
   </w:abstractNum>
-  <w:abstractNum w:abstractNumId="17" w15:restartNumberingAfterBreak="0">
+  <w:abstractNum w:abstractNumId="18" w15:restartNumberingAfterBreak="0">
     <w:nsid w:val="78193B37"/>
     <w:multiLevelType w:val="hybridMultilevel"/>
     <w:tmpl w:val="F6A606DA"/>
@@ -12903,7 +12853,7 @@
       </w:pPr>
     </w:lvl>
   </w:abstractNum>
-  <w:abstractNum w:abstractNumId="18" w15:restartNumberingAfterBreak="0">
+  <w:abstractNum w:abstractNumId="19" w15:restartNumberingAfterBreak="0">
     <w:nsid w:val="78D968FE"/>
     <w:multiLevelType w:val="hybridMultilevel"/>
     <w:tmpl w:val="8A1E3C16"/>
@@ -12996,10 +12946,10 @@
     <w:abstractNumId w:val="1"/>
   </w:num>
   <w:num w:numId="2">
-    <w:abstractNumId w:val="15"/>
+    <w:abstractNumId w:val="16"/>
   </w:num>
   <w:num w:numId="3">
-    <w:abstractNumId w:val="9"/>
+    <w:abstractNumId w:val="10"/>
   </w:num>
   <w:num w:numId="4">
     <w:abstractNumId w:val="2"/>
@@ -13023,31 +12973,34 @@
     <w:abstractNumId w:val="7"/>
   </w:num>
   <w:num w:numId="11">
-    <w:abstractNumId w:val="13"/>
+    <w:abstractNumId w:val="14"/>
   </w:num>
   <w:num w:numId="12">
     <w:abstractNumId w:val="5"/>
   </w:num>
   <w:num w:numId="13">
-    <w:abstractNumId w:val="14"/>
+    <w:abstractNumId w:val="15"/>
   </w:num>
   <w:num w:numId="14">
+    <w:abstractNumId w:val="19"/>
+  </w:num>
+  <w:num w:numId="15">
+    <w:abstractNumId w:val="11"/>
+  </w:num>
+  <w:num w:numId="16">
+    <w:abstractNumId w:val="12"/>
+  </w:num>
+  <w:num w:numId="17">
+    <w:abstractNumId w:val="17"/>
+  </w:num>
+  <w:num w:numId="18">
     <w:abstractNumId w:val="18"/>
   </w:num>
-  <w:num w:numId="15">
-    <w:abstractNumId w:val="10"/>
+  <w:num w:numId="19">
+    <w:abstractNumId w:val="13"/>
   </w:num>
-  <w:num w:numId="16">
-    <w:abstractNumId w:val="11"/>
-  </w:num>
-  <w:num w:numId="17">
-    <w:abstractNumId w:val="16"/>
-  </w:num>
-  <w:num w:numId="18">
-    <w:abstractNumId w:val="17"/>
-  </w:num>
-  <w:num w:numId="19">
-    <w:abstractNumId w:val="12"/>
+  <w:num w:numId="20">
+    <w:abstractNumId w:val="9"/>
   </w:num>
 </w:numbering>
 </file>
@@ -14220,7 +14173,7 @@
 </file>
 
 <file path=customXml/itemProps1.xml><?xml version="1.0" encoding="utf-8"?>
-<ds:datastoreItem xmlns:ds="http://schemas.openxmlformats.org/officeDocument/2006/customXml" ds:itemID="{963CC1B7-570C-49CC-B528-0122FAC8F076}">
+<ds:datastoreItem xmlns:ds="http://schemas.openxmlformats.org/officeDocument/2006/customXml" ds:itemID="{31FA12B6-35CF-4685-87A3-7BF31AAEB7F2}">
   <ds:schemaRefs>
     <ds:schemaRef ds:uri="http://schemas.openxmlformats.org/officeDocument/2006/bibliography"/>
   </ds:schemaRefs>

</xml_diff>

<commit_message>
more results for exercice 2
</commit_message>
<xml_diff>
--- a/trabalho1/PIB_1617v_LI61N-MI2N_G3_TP1.docx
+++ b/trabalho1/PIB_1617v_LI61N-MI2N_G3_TP1.docx
@@ -3516,6 +3516,15 @@
         </w:rPr>
         <w:t>Apresentação de resultados</w:t>
       </w:r>
+      <w:bookmarkStart w:id="3" w:name="_GoBack"/>
+      <w:bookmarkEnd w:id="3"/>
+      <w:r>
+        <w:rPr>
+          <w:rFonts w:asciiTheme="minorHAnsi" w:hAnsiTheme="minorHAnsi"/>
+          <w:lang w:val="pt-PT"/>
+        </w:rPr>
+        <w:t xml:space="preserve">  </w:t>
+      </w:r>
     </w:p>
     <w:p>
       <w:pPr>
@@ -3532,10 +3541,10 @@
           <w:lang w:val="pt-PT" w:eastAsia="pt-PT"/>
         </w:rPr>
         <w:drawing>
-          <wp:inline distT="0" distB="0" distL="0" distR="0" wp14:anchorId="316684EE" wp14:editId="45067BF9">
-            <wp:extent cx="3132000" cy="1376826"/>
+          <wp:inline distT="0" distB="0" distL="0" distR="0">
+            <wp:extent cx="4191000" cy="1419225"/>
             <wp:effectExtent l="0" t="0" r="0" b="0"/>
-            <wp:docPr id="12" name="Imagem 12"/>
+            <wp:docPr id="13" name="Imagem 13"/>
             <wp:cNvGraphicFramePr>
               <a:graphicFrameLocks xmlns:a="http://schemas.openxmlformats.org/drawingml/2006/main" noChangeAspect="1"/>
             </wp:cNvGraphicFramePr>
@@ -3543,7 +3552,7 @@
               <a:graphicData uri="http://schemas.openxmlformats.org/drawingml/2006/picture">
                 <pic:pic xmlns:pic="http://schemas.openxmlformats.org/drawingml/2006/picture">
                   <pic:nvPicPr>
-                    <pic:cNvPr id="0" name="Picture 5"/>
+                    <pic:cNvPr id="0" name="Picture 1"/>
                     <pic:cNvPicPr>
                       <a:picLocks noChangeAspect="1" noChangeArrowheads="1"/>
                     </pic:cNvPicPr>
@@ -3564,7 +3573,7 @@
                   <pic:spPr bwMode="auto">
                     <a:xfrm>
                       <a:off x="0" y="0"/>
-                      <a:ext cx="3132000" cy="1376826"/>
+                      <a:ext cx="4191000" cy="1419225"/>
                     </a:xfrm>
                     <a:prstGeom prst="rect">
                       <a:avLst/>
@@ -3589,6 +3598,240 @@
           <w:lang w:val="pt-PT"/>
         </w:rPr>
       </w:pPr>
+      <w:r>
+        <w:rPr>
+          <w:rFonts w:asciiTheme="minorHAnsi" w:hAnsiTheme="minorHAnsi"/>
+          <w:noProof/>
+          <w:lang w:val="pt-PT" w:eastAsia="pt-PT"/>
+        </w:rPr>
+        <w:drawing>
+          <wp:inline distT="0" distB="0" distL="0" distR="0">
+            <wp:extent cx="4181475" cy="1181100"/>
+            <wp:effectExtent l="0" t="0" r="0" b="0"/>
+            <wp:docPr id="14" name="Imagem 14"/>
+            <wp:cNvGraphicFramePr>
+              <a:graphicFrameLocks xmlns:a="http://schemas.openxmlformats.org/drawingml/2006/main" noChangeAspect="1"/>
+            </wp:cNvGraphicFramePr>
+            <a:graphic xmlns:a="http://schemas.openxmlformats.org/drawingml/2006/main">
+              <a:graphicData uri="http://schemas.openxmlformats.org/drawingml/2006/picture">
+                <pic:pic xmlns:pic="http://schemas.openxmlformats.org/drawingml/2006/picture">
+                  <pic:nvPicPr>
+                    <pic:cNvPr id="0" name="Picture 2"/>
+                    <pic:cNvPicPr>
+                      <a:picLocks noChangeAspect="1" noChangeArrowheads="1"/>
+                    </pic:cNvPicPr>
+                  </pic:nvPicPr>
+                  <pic:blipFill>
+                    <a:blip r:embed="rId17">
+                      <a:extLst>
+                        <a:ext uri="{28A0092B-C50C-407E-A947-70E740481C1C}">
+                          <a14:useLocalDpi xmlns:a14="http://schemas.microsoft.com/office/drawing/2010/main" val="0"/>
+                        </a:ext>
+                      </a:extLst>
+                    </a:blip>
+                    <a:srcRect/>
+                    <a:stretch>
+                      <a:fillRect/>
+                    </a:stretch>
+                  </pic:blipFill>
+                  <pic:spPr bwMode="auto">
+                    <a:xfrm>
+                      <a:off x="0" y="0"/>
+                      <a:ext cx="4181475" cy="1181100"/>
+                    </a:xfrm>
+                    <a:prstGeom prst="rect">
+                      <a:avLst/>
+                    </a:prstGeom>
+                    <a:noFill/>
+                    <a:ln>
+                      <a:noFill/>
+                    </a:ln>
+                  </pic:spPr>
+                </pic:pic>
+              </a:graphicData>
+            </a:graphic>
+          </wp:inline>
+        </w:drawing>
+      </w:r>
+    </w:p>
+    <w:p>
+      <w:pPr>
+        <w:pStyle w:val="Corpodetexto"/>
+        <w:rPr>
+          <w:rFonts w:asciiTheme="minorHAnsi" w:hAnsiTheme="minorHAnsi"/>
+          <w:lang w:val="pt-PT"/>
+        </w:rPr>
+      </w:pPr>
+      <w:r>
+        <w:rPr>
+          <w:rFonts w:asciiTheme="minorHAnsi" w:hAnsiTheme="minorHAnsi"/>
+          <w:noProof/>
+          <w:lang w:val="pt-PT" w:eastAsia="pt-PT"/>
+        </w:rPr>
+        <w:lastRenderedPageBreak/>
+        <w:drawing>
+          <wp:inline distT="0" distB="0" distL="0" distR="0">
+            <wp:extent cx="4181475" cy="2057400"/>
+            <wp:effectExtent l="0" t="0" r="0" b="0"/>
+            <wp:docPr id="15" name="Imagem 15"/>
+            <wp:cNvGraphicFramePr>
+              <a:graphicFrameLocks xmlns:a="http://schemas.openxmlformats.org/drawingml/2006/main" noChangeAspect="1"/>
+            </wp:cNvGraphicFramePr>
+            <a:graphic xmlns:a="http://schemas.openxmlformats.org/drawingml/2006/main">
+              <a:graphicData uri="http://schemas.openxmlformats.org/drawingml/2006/picture">
+                <pic:pic xmlns:pic="http://schemas.openxmlformats.org/drawingml/2006/picture">
+                  <pic:nvPicPr>
+                    <pic:cNvPr id="0" name="Picture 3"/>
+                    <pic:cNvPicPr>
+                      <a:picLocks noChangeAspect="1" noChangeArrowheads="1"/>
+                    </pic:cNvPicPr>
+                  </pic:nvPicPr>
+                  <pic:blipFill>
+                    <a:blip r:embed="rId18">
+                      <a:extLst>
+                        <a:ext uri="{28A0092B-C50C-407E-A947-70E740481C1C}">
+                          <a14:useLocalDpi xmlns:a14="http://schemas.microsoft.com/office/drawing/2010/main" val="0"/>
+                        </a:ext>
+                      </a:extLst>
+                    </a:blip>
+                    <a:srcRect/>
+                    <a:stretch>
+                      <a:fillRect/>
+                    </a:stretch>
+                  </pic:blipFill>
+                  <pic:spPr bwMode="auto">
+                    <a:xfrm>
+                      <a:off x="0" y="0"/>
+                      <a:ext cx="4181475" cy="2057400"/>
+                    </a:xfrm>
+                    <a:prstGeom prst="rect">
+                      <a:avLst/>
+                    </a:prstGeom>
+                    <a:noFill/>
+                    <a:ln>
+                      <a:noFill/>
+                    </a:ln>
+                  </pic:spPr>
+                </pic:pic>
+              </a:graphicData>
+            </a:graphic>
+          </wp:inline>
+        </w:drawing>
+      </w:r>
+    </w:p>
+    <w:p>
+      <w:pPr>
+        <w:pStyle w:val="Corpodetexto"/>
+        <w:rPr>
+          <w:rFonts w:asciiTheme="minorHAnsi" w:hAnsiTheme="minorHAnsi"/>
+          <w:lang w:val="pt-PT"/>
+        </w:rPr>
+      </w:pPr>
+      <w:r>
+        <w:rPr>
+          <w:rFonts w:asciiTheme="minorHAnsi" w:hAnsiTheme="minorHAnsi"/>
+          <w:noProof/>
+          <w:lang w:val="pt-PT" w:eastAsia="pt-PT"/>
+        </w:rPr>
+        <w:drawing>
+          <wp:inline distT="0" distB="0" distL="0" distR="0">
+            <wp:extent cx="4181475" cy="1628775"/>
+            <wp:effectExtent l="0" t="0" r="0" b="0"/>
+            <wp:docPr id="16" name="Imagem 16"/>
+            <wp:cNvGraphicFramePr>
+              <a:graphicFrameLocks xmlns:a="http://schemas.openxmlformats.org/drawingml/2006/main" noChangeAspect="1"/>
+            </wp:cNvGraphicFramePr>
+            <a:graphic xmlns:a="http://schemas.openxmlformats.org/drawingml/2006/main">
+              <a:graphicData uri="http://schemas.openxmlformats.org/drawingml/2006/picture">
+                <pic:pic xmlns:pic="http://schemas.openxmlformats.org/drawingml/2006/picture">
+                  <pic:nvPicPr>
+                    <pic:cNvPr id="0" name="Picture 4"/>
+                    <pic:cNvPicPr>
+                      <a:picLocks noChangeAspect="1" noChangeArrowheads="1"/>
+                    </pic:cNvPicPr>
+                  </pic:nvPicPr>
+                  <pic:blipFill>
+                    <a:blip r:embed="rId19">
+                      <a:extLst>
+                        <a:ext uri="{28A0092B-C50C-407E-A947-70E740481C1C}">
+                          <a14:useLocalDpi xmlns:a14="http://schemas.microsoft.com/office/drawing/2010/main" val="0"/>
+                        </a:ext>
+                      </a:extLst>
+                    </a:blip>
+                    <a:srcRect/>
+                    <a:stretch>
+                      <a:fillRect/>
+                    </a:stretch>
+                  </pic:blipFill>
+                  <pic:spPr bwMode="auto">
+                    <a:xfrm>
+                      <a:off x="0" y="0"/>
+                      <a:ext cx="4181475" cy="1628775"/>
+                    </a:xfrm>
+                    <a:prstGeom prst="rect">
+                      <a:avLst/>
+                    </a:prstGeom>
+                    <a:noFill/>
+                    <a:ln>
+                      <a:noFill/>
+                    </a:ln>
+                  </pic:spPr>
+                </pic:pic>
+              </a:graphicData>
+            </a:graphic>
+          </wp:inline>
+        </w:drawing>
+      </w:r>
+      <w:r>
+        <w:rPr>
+          <w:i/>
+          <w:noProof/>
+          <w:highlight w:val="yellow"/>
+          <w:lang w:val="pt-PT" w:eastAsia="pt-PT"/>
+        </w:rPr>
+        <w:drawing>
+          <wp:inline distT="0" distB="0" distL="0" distR="0" wp14:anchorId="45D2B654" wp14:editId="3FA98703">
+            <wp:extent cx="1343025" cy="1271270"/>
+            <wp:effectExtent l="0" t="0" r="0" b="0"/>
+            <wp:docPr id="7" name="image1.jpeg"/>
+            <wp:cNvGraphicFramePr/>
+            <a:graphic xmlns:a="http://schemas.openxmlformats.org/drawingml/2006/main">
+              <a:graphicData uri="http://schemas.openxmlformats.org/drawingml/2006/picture">
+                <pic:pic xmlns:pic="http://schemas.openxmlformats.org/drawingml/2006/picture">
+                  <pic:nvPicPr>
+                    <pic:cNvPr id="1" name="image1.jpeg"/>
+                    <pic:cNvPicPr/>
+                  </pic:nvPicPr>
+                  <pic:blipFill>
+                    <a:blip r:embed="rId20" cstate="print"/>
+                    <a:stretch>
+                      <a:fillRect/>
+                    </a:stretch>
+                  </pic:blipFill>
+                  <pic:spPr>
+                    <a:xfrm>
+                      <a:off x="0" y="0"/>
+                      <a:ext cx="1343025" cy="1271270"/>
+                    </a:xfrm>
+                    <a:prstGeom prst="rect">
+                      <a:avLst/>
+                    </a:prstGeom>
+                  </pic:spPr>
+                </pic:pic>
+              </a:graphicData>
+            </a:graphic>
+          </wp:inline>
+        </w:drawing>
+      </w:r>
+      <w:r>
+        <w:rPr>
+          <w:rFonts w:asciiTheme="minorHAnsi" w:hAnsiTheme="minorHAnsi"/>
+          <w:i/>
+          <w:highlight w:val="yellow"/>
+          <w:lang w:val="pt-PT"/>
+        </w:rPr>
+        <w:t>brilho</w:t>
+      </w:r>
     </w:p>
     <w:p>
       <w:pPr>
@@ -3792,7 +4035,6 @@
           <w:noProof/>
           <w:lang w:val="pt-PT" w:eastAsia="pt-PT"/>
         </w:rPr>
-        <w:lastRenderedPageBreak/>
         <w:drawing>
           <wp:inline distT="0" distB="0" distL="0" distR="0">
             <wp:extent cx="3174520" cy="1164645"/>
@@ -3811,7 +4053,7 @@
                     </pic:cNvPicPr>
                   </pic:nvPicPr>
                   <pic:blipFill>
-                    <a:blip r:embed="rId17">
+                    <a:blip r:embed="rId21">
                       <a:extLst>
                         <a:ext uri="{28A0092B-C50C-407E-A947-70E740481C1C}">
                           <a14:useLocalDpi xmlns:a14="http://schemas.microsoft.com/office/drawing/2010/main" val="0"/>
@@ -3970,7 +4212,7 @@
         </w:rPr>
         <w:t>um detetor de objetos (</w:t>
       </w:r>
-      <w:hyperlink r:id="rId18" w:history="1">
+      <w:hyperlink r:id="rId22" w:history="1">
         <w:r>
           <w:rPr>
             <w:rStyle w:val="Hiperligao"/>
@@ -4143,6 +4385,7 @@
           <w:b/>
           <w:lang w:val="pt-PT"/>
         </w:rPr>
+        <w:lastRenderedPageBreak/>
         <w:t>Apresentação de resultados</w:t>
       </w:r>
     </w:p>
@@ -4178,7 +4421,7 @@
                     </pic:cNvPicPr>
                   </pic:nvPicPr>
                   <pic:blipFill>
-                    <a:blip r:embed="rId19">
+                    <a:blip r:embed="rId23">
                       <a:extLst>
                         <a:ext uri="{28A0092B-C50C-407E-A947-70E740481C1C}">
                           <a14:useLocalDpi xmlns:a14="http://schemas.microsoft.com/office/drawing/2010/main" val="0"/>
@@ -5060,16 +5303,7 @@
                 <w:color w:val="000000"/>
                 <w:lang w:val="pt-PT" w:eastAsia="pt-PT"/>
               </w:rPr>
-              <w:t xml:space="preserve">As imagens apresentam ruido impulsivo salt and Pepper com diferente </w:t>
-            </w:r>
-            <w:r>
-              <w:rPr>
-                <w:rFonts w:asciiTheme="minorHAnsi" w:eastAsia="Times New Roman" w:hAnsiTheme="minorHAnsi" w:cs="Times New Roman"/>
-                <w:color w:val="000000"/>
-                <w:lang w:val="pt-PT" w:eastAsia="pt-PT"/>
-              </w:rPr>
-              <w:lastRenderedPageBreak/>
-              <w:t>intensidade.</w:t>
+              <w:t>As imagens apresentam ruido impulsivo salt and Pepper com diferente intensidade.</w:t>
             </w:r>
           </w:p>
         </w:tc>
@@ -5093,7 +5327,6 @@
                 <w:color w:val="000000"/>
                 <w:lang w:val="pt-PT" w:eastAsia="pt-PT"/>
               </w:rPr>
-              <w:lastRenderedPageBreak/>
               <w:t>Mediana</w:t>
             </w:r>
           </w:p>
@@ -5241,7 +5474,6 @@
                 <w:color w:val="000000"/>
                 <w:lang w:val="pt-PT" w:eastAsia="pt-PT"/>
               </w:rPr>
-              <w:lastRenderedPageBreak/>
               <w:t>face1_4.bmp</w:t>
             </w:r>
           </w:p>
@@ -6389,6 +6621,7 @@
                 <w:color w:val="000000"/>
                 <w:lang w:val="pt-PT" w:eastAsia="pt-PT"/>
               </w:rPr>
+              <w:lastRenderedPageBreak/>
               <w:t>squares_1.gif</w:t>
             </w:r>
           </w:p>
@@ -9211,7 +9444,6 @@
                 <w:color w:val="000000"/>
                 <w:lang w:val="pt-PT" w:eastAsia="pt-PT"/>
               </w:rPr>
-              <w:lastRenderedPageBreak/>
               <w:t>lena_5.gif</w:t>
             </w:r>
           </w:p>
@@ -10185,6 +10417,7 @@
           <w:rFonts w:asciiTheme="minorHAnsi" w:hAnsiTheme="minorHAnsi" w:cs="Arial"/>
           <w:lang w:val="pt-PT"/>
         </w:rPr>
+        <w:lastRenderedPageBreak/>
         <w:t>Gerar um valor aleatório para a escolha da cor, a cor é introduzida por linha.</w:t>
       </w:r>
     </w:p>
@@ -10214,8 +10447,6 @@
         </w:rPr>
         <w:t>no objeto imagem</w:t>
       </w:r>
-      <w:bookmarkStart w:id="3" w:name="_GoBack"/>
-      <w:bookmarkEnd w:id="3"/>
       <w:r>
         <w:rPr>
           <w:rFonts w:asciiTheme="minorHAnsi" w:hAnsiTheme="minorHAnsi" w:cs="Arial"/>
@@ -10367,7 +10598,7 @@
                     </pic:cNvPicPr>
                   </pic:nvPicPr>
                   <pic:blipFill>
-                    <a:blip r:embed="rId20">
+                    <a:blip r:embed="rId24">
                       <a:extLst>
                         <a:ext uri="{28A0092B-C50C-407E-A947-70E740481C1C}">
                           <a14:useLocalDpi xmlns:a14="http://schemas.microsoft.com/office/drawing/2010/main" val="0"/>
@@ -10647,7 +10878,7 @@
       </w:pPr>
     </w:p>
     <w:sectPr>
-      <w:footerReference w:type="default" r:id="rId21"/>
+      <w:footerReference w:type="default" r:id="rId25"/>
       <w:pgSz w:w="11910" w:h="16840"/>
       <w:pgMar w:top="1220" w:right="1260" w:bottom="1220" w:left="1200" w:header="0" w:footer="1029" w:gutter="0"/>
       <w:cols w:space="720"/>
@@ -10745,6 +10976,7 @@
         <w:docPartUnique/>
       </w:docPartObj>
     </w:sdtPr>
+    <w:sdtEndPr/>
     <w:sdtContent>
       <w:p>
         <w:pPr>
@@ -10765,7 +10997,7 @@
             <w:noProof/>
             <w:lang w:val="pt-PT"/>
           </w:rPr>
-          <w:t>9</w:t>
+          <w:t>7</w:t>
         </w:r>
         <w:r>
           <w:fldChar w:fldCharType="end"/>
@@ -14173,7 +14405,7 @@
 </file>
 
 <file path=customXml/itemProps1.xml><?xml version="1.0" encoding="utf-8"?>
-<ds:datastoreItem xmlns:ds="http://schemas.openxmlformats.org/officeDocument/2006/customXml" ds:itemID="{31FA12B6-35CF-4685-87A3-7BF31AAEB7F2}">
+<ds:datastoreItem xmlns:ds="http://schemas.openxmlformats.org/officeDocument/2006/customXml" ds:itemID="{30C040DD-8743-4BDD-A43E-C03800B681C4}">
   <ds:schemaRefs>
     <ds:schemaRef ds:uri="http://schemas.openxmlformats.org/officeDocument/2006/bibliography"/>
   </ds:schemaRefs>

</xml_diff>

<commit_message>
Use of exercise 1 in exercise 2 for mammary X-ray
</commit_message>
<xml_diff>
--- a/trabalho1/PIB_1617v_LI61N-MI2N_G3_TP1.docx
+++ b/trabalho1/PIB_1617v_LI61N-MI2N_G3_TP1.docx
@@ -3516,8 +3516,6 @@
         </w:rPr>
         <w:t>Apresentação de resultados</w:t>
       </w:r>
-      <w:bookmarkStart w:id="3" w:name="_GoBack"/>
-      <w:bookmarkEnd w:id="3"/>
       <w:r>
         <w:rPr>
           <w:rFonts w:asciiTheme="minorHAnsi" w:hAnsiTheme="minorHAnsi"/>
@@ -3542,7 +3540,7 @@
         </w:rPr>
         <w:drawing>
           <wp:inline distT="0" distB="0" distL="0" distR="0">
-            <wp:extent cx="4191000" cy="1419225"/>
+            <wp:extent cx="3600000" cy="1219091"/>
             <wp:effectExtent l="0" t="0" r="0" b="0"/>
             <wp:docPr id="13" name="Imagem 13"/>
             <wp:cNvGraphicFramePr>
@@ -3573,7 +3571,7 @@
                   <pic:spPr bwMode="auto">
                     <a:xfrm>
                       <a:off x="0" y="0"/>
-                      <a:ext cx="4191000" cy="1419225"/>
+                      <a:ext cx="3600000" cy="1219091"/>
                     </a:xfrm>
                     <a:prstGeom prst="rect">
                       <a:avLst/>
@@ -3606,7 +3604,7 @@
         </w:rPr>
         <w:drawing>
           <wp:inline distT="0" distB="0" distL="0" distR="0">
-            <wp:extent cx="4181475" cy="1181100"/>
+            <wp:extent cx="3600000" cy="1016856"/>
             <wp:effectExtent l="0" t="0" r="0" b="0"/>
             <wp:docPr id="14" name="Imagem 14"/>
             <wp:cNvGraphicFramePr>
@@ -3637,7 +3635,7 @@
                   <pic:spPr bwMode="auto">
                     <a:xfrm>
                       <a:off x="0" y="0"/>
-                      <a:ext cx="4181475" cy="1181100"/>
+                      <a:ext cx="3600000" cy="1016856"/>
                     </a:xfrm>
                     <a:prstGeom prst="rect">
                       <a:avLst/>
@@ -3668,12 +3666,11 @@
           <w:noProof/>
           <w:lang w:val="pt-PT" w:eastAsia="pt-PT"/>
         </w:rPr>
-        <w:lastRenderedPageBreak/>
         <w:drawing>
           <wp:inline distT="0" distB="0" distL="0" distR="0">
-            <wp:extent cx="4181475" cy="2057400"/>
+            <wp:extent cx="3600000" cy="1772981"/>
             <wp:effectExtent l="0" t="0" r="0" b="0"/>
-            <wp:docPr id="15" name="Imagem 15"/>
+            <wp:docPr id="17" name="Imagem 17"/>
             <wp:cNvGraphicFramePr>
               <a:graphicFrameLocks xmlns:a="http://schemas.openxmlformats.org/drawingml/2006/main" noChangeAspect="1"/>
             </wp:cNvGraphicFramePr>
@@ -3681,7 +3678,7 @@
               <a:graphicData uri="http://schemas.openxmlformats.org/drawingml/2006/picture">
                 <pic:pic xmlns:pic="http://schemas.openxmlformats.org/drawingml/2006/picture">
                   <pic:nvPicPr>
-                    <pic:cNvPr id="0" name="Picture 3"/>
+                    <pic:cNvPr id="0" name="Picture 2"/>
                     <pic:cNvPicPr>
                       <a:picLocks noChangeAspect="1" noChangeArrowheads="1"/>
                     </pic:cNvPicPr>
@@ -3702,7 +3699,7 @@
                   <pic:spPr bwMode="auto">
                     <a:xfrm>
                       <a:off x="0" y="0"/>
-                      <a:ext cx="4181475" cy="2057400"/>
+                      <a:ext cx="3600000" cy="1772981"/>
                     </a:xfrm>
                     <a:prstGeom prst="rect">
                       <a:avLst/>
@@ -3733,11 +3730,12 @@
           <w:noProof/>
           <w:lang w:val="pt-PT" w:eastAsia="pt-PT"/>
         </w:rPr>
+        <w:lastRenderedPageBreak/>
         <w:drawing>
           <wp:inline distT="0" distB="0" distL="0" distR="0">
-            <wp:extent cx="4181475" cy="1628775"/>
+            <wp:extent cx="3600000" cy="1476178"/>
             <wp:effectExtent l="0" t="0" r="0" b="0"/>
-            <wp:docPr id="16" name="Imagem 16"/>
+            <wp:docPr id="12" name="Imagem 12"/>
             <wp:cNvGraphicFramePr>
               <a:graphicFrameLocks xmlns:a="http://schemas.openxmlformats.org/drawingml/2006/main" noChangeAspect="1"/>
             </wp:cNvGraphicFramePr>
@@ -3745,7 +3743,7 @@
               <a:graphicData uri="http://schemas.openxmlformats.org/drawingml/2006/picture">
                 <pic:pic xmlns:pic="http://schemas.openxmlformats.org/drawingml/2006/picture">
                   <pic:nvPicPr>
-                    <pic:cNvPr id="0" name="Picture 4"/>
+                    <pic:cNvPr id="0" name="Picture 1"/>
                     <pic:cNvPicPr>
                       <a:picLocks noChangeAspect="1" noChangeArrowheads="1"/>
                     </pic:cNvPicPr>
@@ -3766,7 +3764,7 @@
                   <pic:spPr bwMode="auto">
                     <a:xfrm>
                       <a:off x="0" y="0"/>
-                      <a:ext cx="4181475" cy="1628775"/>
+                      <a:ext cx="3600000" cy="1476178"/>
                     </a:xfrm>
                     <a:prstGeom prst="rect">
                       <a:avLst/>
@@ -3782,56 +3780,8 @@
           </wp:inline>
         </w:drawing>
       </w:r>
-      <w:r>
-        <w:rPr>
-          <w:i/>
-          <w:noProof/>
-          <w:highlight w:val="yellow"/>
-          <w:lang w:val="pt-PT" w:eastAsia="pt-PT"/>
-        </w:rPr>
-        <w:drawing>
-          <wp:inline distT="0" distB="0" distL="0" distR="0" wp14:anchorId="45D2B654" wp14:editId="3FA98703">
-            <wp:extent cx="1343025" cy="1271270"/>
-            <wp:effectExtent l="0" t="0" r="0" b="0"/>
-            <wp:docPr id="7" name="image1.jpeg"/>
-            <wp:cNvGraphicFramePr/>
-            <a:graphic xmlns:a="http://schemas.openxmlformats.org/drawingml/2006/main">
-              <a:graphicData uri="http://schemas.openxmlformats.org/drawingml/2006/picture">
-                <pic:pic xmlns:pic="http://schemas.openxmlformats.org/drawingml/2006/picture">
-                  <pic:nvPicPr>
-                    <pic:cNvPr id="1" name="image1.jpeg"/>
-                    <pic:cNvPicPr/>
-                  </pic:nvPicPr>
-                  <pic:blipFill>
-                    <a:blip r:embed="rId20" cstate="print"/>
-                    <a:stretch>
-                      <a:fillRect/>
-                    </a:stretch>
-                  </pic:blipFill>
-                  <pic:spPr>
-                    <a:xfrm>
-                      <a:off x="0" y="0"/>
-                      <a:ext cx="1343025" cy="1271270"/>
-                    </a:xfrm>
-                    <a:prstGeom prst="rect">
-                      <a:avLst/>
-                    </a:prstGeom>
-                  </pic:spPr>
-                </pic:pic>
-              </a:graphicData>
-            </a:graphic>
-          </wp:inline>
-        </w:drawing>
-      </w:r>
-      <w:r>
-        <w:rPr>
-          <w:rFonts w:asciiTheme="minorHAnsi" w:hAnsiTheme="minorHAnsi"/>
-          <w:i/>
-          <w:highlight w:val="yellow"/>
-          <w:lang w:val="pt-PT"/>
-        </w:rPr>
-        <w:t>brilho</w:t>
-      </w:r>
+      <w:bookmarkStart w:id="3" w:name="_GoBack"/>
+      <w:bookmarkEnd w:id="3"/>
     </w:p>
     <w:p>
       <w:pPr>
@@ -4053,7 +4003,7 @@
                     </pic:cNvPicPr>
                   </pic:nvPicPr>
                   <pic:blipFill>
-                    <a:blip r:embed="rId21">
+                    <a:blip r:embed="rId20">
                       <a:extLst>
                         <a:ext uri="{28A0092B-C50C-407E-A947-70E740481C1C}">
                           <a14:useLocalDpi xmlns:a14="http://schemas.microsoft.com/office/drawing/2010/main" val="0"/>
@@ -4212,7 +4162,7 @@
         </w:rPr>
         <w:t>um detetor de objetos (</w:t>
       </w:r>
-      <w:hyperlink r:id="rId22" w:history="1">
+      <w:hyperlink r:id="rId21" w:history="1">
         <w:r>
           <w:rPr>
             <w:rStyle w:val="Hiperligao"/>
@@ -4385,7 +4335,6 @@
           <w:b/>
           <w:lang w:val="pt-PT"/>
         </w:rPr>
-        <w:lastRenderedPageBreak/>
         <w:t>Apresentação de resultados</w:t>
       </w:r>
     </w:p>
@@ -4421,7 +4370,7 @@
                     </pic:cNvPicPr>
                   </pic:nvPicPr>
                   <pic:blipFill>
-                    <a:blip r:embed="rId23">
+                    <a:blip r:embed="rId22">
                       <a:extLst>
                         <a:ext uri="{28A0092B-C50C-407E-A947-70E740481C1C}">
                           <a14:useLocalDpi xmlns:a14="http://schemas.microsoft.com/office/drawing/2010/main" val="0"/>
@@ -4514,6 +4463,7 @@
           <w:b/>
           <w:lang w:val="pt-PT"/>
         </w:rPr>
+        <w:lastRenderedPageBreak/>
         <w:t>I</w:t>
       </w:r>
       <w:r>
@@ -6621,7 +6571,6 @@
                 <w:color w:val="000000"/>
                 <w:lang w:val="pt-PT" w:eastAsia="pt-PT"/>
               </w:rPr>
-              <w:lastRenderedPageBreak/>
               <w:t>squares_1.gif</w:t>
             </w:r>
           </w:p>
@@ -7544,6 +7493,7 @@
                 <w:color w:val="000000"/>
                 <w:lang w:val="pt-PT" w:eastAsia="pt-PT"/>
               </w:rPr>
+              <w:lastRenderedPageBreak/>
               <w:t>circles_5.bmp</w:t>
             </w:r>
           </w:p>
@@ -10417,7 +10367,6 @@
           <w:rFonts w:asciiTheme="minorHAnsi" w:hAnsiTheme="minorHAnsi" w:cs="Arial"/>
           <w:lang w:val="pt-PT"/>
         </w:rPr>
-        <w:lastRenderedPageBreak/>
         <w:t>Gerar um valor aleatório para a escolha da cor, a cor é introduzida por linha.</w:t>
       </w:r>
     </w:p>
@@ -10580,6 +10529,7 @@
           <w:noProof/>
           <w:lang w:val="pt-PT" w:eastAsia="pt-PT"/>
         </w:rPr>
+        <w:lastRenderedPageBreak/>
         <w:drawing>
           <wp:inline distT="0" distB="0" distL="0" distR="0">
             <wp:extent cx="3459480" cy="1699260"/>
@@ -10598,7 +10548,7 @@
                     </pic:cNvPicPr>
                   </pic:nvPicPr>
                   <pic:blipFill>
-                    <a:blip r:embed="rId24">
+                    <a:blip r:embed="rId23">
                       <a:extLst>
                         <a:ext uri="{28A0092B-C50C-407E-A947-70E740481C1C}">
                           <a14:useLocalDpi xmlns:a14="http://schemas.microsoft.com/office/drawing/2010/main" val="0"/>
@@ -10878,7 +10828,7 @@
       </w:pPr>
     </w:p>
     <w:sectPr>
-      <w:footerReference w:type="default" r:id="rId25"/>
+      <w:footerReference w:type="default" r:id="rId24"/>
       <w:pgSz w:w="11910" w:h="16840"/>
       <w:pgMar w:top="1220" w:right="1260" w:bottom="1220" w:left="1200" w:header="0" w:footer="1029" w:gutter="0"/>
       <w:cols w:space="720"/>
@@ -10997,7 +10947,7 @@
             <w:noProof/>
             <w:lang w:val="pt-PT"/>
           </w:rPr>
-          <w:t>7</w:t>
+          <w:t>5</w:t>
         </w:r>
         <w:r>
           <w:fldChar w:fldCharType="end"/>
@@ -14405,7 +14355,7 @@
 </file>
 
 <file path=customXml/itemProps1.xml><?xml version="1.0" encoding="utf-8"?>
-<ds:datastoreItem xmlns:ds="http://schemas.openxmlformats.org/officeDocument/2006/customXml" ds:itemID="{30C040DD-8743-4BDD-A43E-C03800B681C4}">
+<ds:datastoreItem xmlns:ds="http://schemas.openxmlformats.org/officeDocument/2006/customXml" ds:itemID="{95F2177E-C83A-4055-A715-35A93CBCA46F}">
   <ds:schemaRefs>
     <ds:schemaRef ds:uri="http://schemas.openxmlformats.org/officeDocument/2006/bibliography"/>
   </ds:schemaRefs>

</xml_diff>

<commit_message>
finished all the work
</commit_message>
<xml_diff>
--- a/trabalho1/PIB_1617v_LI61N-MI2N_G3_TP1.docx
+++ b/trabalho1/PIB_1617v_LI61N-MI2N_G3_TP1.docx
@@ -60,7 +60,18 @@
           <w:sz w:val="48"/>
           <w:lang w:val="pt-PT"/>
         </w:rPr>
-        <w:t xml:space="preserve">uperior </w:t>
+        <w:t>uper</w:t>
+      </w:r>
+      <w:bookmarkStart w:id="0" w:name="_GoBack"/>
+      <w:bookmarkEnd w:id="0"/>
+      <w:r>
+        <w:rPr>
+          <w:rFonts w:ascii="Times New Roman"/>
+          <w:spacing w:val="16"/>
+          <w:sz w:val="48"/>
+          <w:lang w:val="pt-PT"/>
+        </w:rPr>
+        <w:t xml:space="preserve">ior </w:t>
       </w:r>
       <w:r>
         <w:rPr>
@@ -304,7 +315,7 @@
           <w:lang w:val="pt-PT" w:eastAsia="pt-PT"/>
         </w:rPr>
         <w:drawing>
-          <wp:anchor distT="0" distB="0" distL="0" distR="0" simplePos="0" relativeHeight="251649024" behindDoc="1" locked="0" layoutInCell="1" allowOverlap="1">
+          <wp:anchor distT="0" distB="0" distL="0" distR="0" simplePos="0" relativeHeight="251652608" behindDoc="1" locked="0" layoutInCell="1" allowOverlap="1">
             <wp:simplePos x="2590800" y="4124325"/>
             <wp:positionH relativeFrom="margin">
               <wp:align>center</wp:align>
@@ -638,13 +649,22 @@
     </w:p>
     <w:p>
       <w:pPr>
-        <w:pStyle w:val="Cabealho1"/>
-        <w:rPr>
-          <w:lang w:val="pt-PT"/>
-        </w:rPr>
-      </w:pPr>
-      <w:r>
-        <w:rPr>
+        <w:rPr>
+          <w:rFonts w:ascii="Times New Roman" w:hAnsi="Times New Roman" w:cs="Times New Roman"/>
+          <w:b/>
+          <w:i/>
+          <w:sz w:val="32"/>
+          <w:szCs w:val="32"/>
+          <w:lang w:val="pt-PT"/>
+        </w:rPr>
+      </w:pPr>
+      <w:r>
+        <w:rPr>
+          <w:rFonts w:ascii="Times New Roman" w:hAnsi="Times New Roman" w:cs="Times New Roman"/>
+          <w:b/>
+          <w:i/>
+          <w:sz w:val="32"/>
+          <w:szCs w:val="32"/>
           <w:lang w:val="pt-PT"/>
         </w:rPr>
         <w:lastRenderedPageBreak/>
@@ -671,10 +691,14 @@
           <w:pPr>
             <w:pStyle w:val="ndice1"/>
             <w:tabs>
-              <w:tab w:val="right" w:leader="dot" w:pos="9180"/>
+              <w:tab w:val="right" w:leader="dot" w:pos="9280"/>
             </w:tabs>
             <w:rPr>
-              <w:lang w:val="pt-PT"/>
+              <w:rFonts w:asciiTheme="minorHAnsi" w:eastAsiaTheme="minorEastAsia" w:hAnsiTheme="minorHAnsi" w:cstheme="minorBidi"/>
+              <w:noProof/>
+              <w:sz w:val="22"/>
+              <w:szCs w:val="22"/>
+              <w:lang w:val="pt-PT" w:eastAsia="pt-PT"/>
             </w:rPr>
           </w:pPr>
           <w:r>
@@ -695,45 +719,63 @@
             </w:rPr>
             <w:fldChar w:fldCharType="separate"/>
           </w:r>
-          <w:hyperlink w:anchor="_bookmark0" w:history="1">
-            <w:r>
-              <w:rPr>
-                <w:lang w:val="pt-PT"/>
-              </w:rPr>
-              <w:t>Desenvolvimento</w:t>
-            </w:r>
-            <w:r>
-              <w:rPr>
-                <w:spacing w:val="-2"/>
-                <w:lang w:val="pt-PT"/>
-              </w:rPr>
-              <w:t xml:space="preserve"> </w:t>
-            </w:r>
-            <w:r>
-              <w:rPr>
-                <w:lang w:val="pt-PT"/>
-              </w:rPr>
-              <w:t>de</w:t>
-            </w:r>
-            <w:r>
-              <w:rPr>
-                <w:spacing w:val="-2"/>
-                <w:lang w:val="pt-PT"/>
-              </w:rPr>
-              <w:t xml:space="preserve"> </w:t>
-            </w:r>
-            <w:r>
-              <w:rPr>
-                <w:lang w:val="pt-PT"/>
-              </w:rPr>
-              <w:t>conclusões</w:t>
-            </w:r>
-            <w:r>
-              <w:rPr>
-                <w:lang w:val="pt-PT"/>
+          <w:hyperlink w:anchor="_Toc481793862" w:history="1">
+            <w:r>
+              <w:rPr>
+                <w:rStyle w:val="Hiperligao"/>
+                <w:rFonts w:eastAsiaTheme="majorEastAsia"/>
+                <w:noProof/>
+                <w:lang w:val="pt-PT"/>
+              </w:rPr>
+              <w:t>Desenvolvimento de conclusões</w:t>
+            </w:r>
+            <w:r>
+              <w:rPr>
+                <w:noProof/>
+                <w:webHidden/>
               </w:rPr>
               <w:tab/>
+            </w:r>
+            <w:r>
+              <w:rPr>
+                <w:noProof/>
+                <w:webHidden/>
+              </w:rPr>
+              <w:fldChar w:fldCharType="begin"/>
+            </w:r>
+            <w:r>
+              <w:rPr>
+                <w:noProof/>
+                <w:webHidden/>
+              </w:rPr>
+              <w:instrText xml:space="preserve"> PAGEREF _Toc481793862 \h </w:instrText>
+            </w:r>
+            <w:r>
+              <w:rPr>
+                <w:noProof/>
+                <w:webHidden/>
+              </w:rPr>
+            </w:r>
+            <w:r>
+              <w:rPr>
+                <w:noProof/>
+                <w:webHidden/>
+              </w:rPr>
+              <w:fldChar w:fldCharType="separate"/>
+            </w:r>
+            <w:r>
+              <w:rPr>
+                <w:noProof/>
+                <w:webHidden/>
+              </w:rPr>
               <w:t>3</w:t>
+            </w:r>
+            <w:r>
+              <w:rPr>
+                <w:noProof/>
+                <w:webHidden/>
+              </w:rPr>
+              <w:fldChar w:fldCharType="end"/>
             </w:r>
           </w:hyperlink>
         </w:p>
@@ -741,25 +783,73 @@
           <w:pPr>
             <w:pStyle w:val="ndice2"/>
             <w:tabs>
-              <w:tab w:val="right" w:leader="dot" w:pos="9180"/>
+              <w:tab w:val="right" w:leader="dot" w:pos="9280"/>
             </w:tabs>
             <w:rPr>
-              <w:lang w:val="pt-PT"/>
+              <w:rFonts w:asciiTheme="minorHAnsi" w:eastAsiaTheme="minorEastAsia" w:hAnsiTheme="minorHAnsi" w:cstheme="minorBidi"/>
+              <w:noProof/>
+              <w:sz w:val="22"/>
+              <w:szCs w:val="22"/>
+              <w:lang w:val="pt-PT" w:eastAsia="pt-PT"/>
             </w:rPr>
           </w:pPr>
-          <w:hyperlink w:anchor="_bookmark1" w:history="1">
-            <w:r>
-              <w:rPr>
+          <w:hyperlink w:anchor="_Toc481793863" w:history="1">
+            <w:r>
+              <w:rPr>
+                <w:rStyle w:val="Hiperligao"/>
+                <w:rFonts w:eastAsiaTheme="majorEastAsia"/>
+                <w:noProof/>
                 <w:lang w:val="pt-PT"/>
               </w:rPr>
               <w:t>Exercício 1</w:t>
             </w:r>
             <w:r>
               <w:rPr>
-                <w:lang w:val="pt-PT"/>
+                <w:noProof/>
+                <w:webHidden/>
               </w:rPr>
               <w:tab/>
+            </w:r>
+            <w:r>
+              <w:rPr>
+                <w:noProof/>
+                <w:webHidden/>
+              </w:rPr>
+              <w:fldChar w:fldCharType="begin"/>
+            </w:r>
+            <w:r>
+              <w:rPr>
+                <w:noProof/>
+                <w:webHidden/>
+              </w:rPr>
+              <w:instrText xml:space="preserve"> PAGEREF _Toc481793863 \h </w:instrText>
+            </w:r>
+            <w:r>
+              <w:rPr>
+                <w:noProof/>
+                <w:webHidden/>
+              </w:rPr>
+            </w:r>
+            <w:r>
+              <w:rPr>
+                <w:noProof/>
+                <w:webHidden/>
+              </w:rPr>
+              <w:fldChar w:fldCharType="separate"/>
+            </w:r>
+            <w:r>
+              <w:rPr>
+                <w:noProof/>
+                <w:webHidden/>
+              </w:rPr>
               <w:t>3</w:t>
+            </w:r>
+            <w:r>
+              <w:rPr>
+                <w:noProof/>
+                <w:webHidden/>
+              </w:rPr>
+              <w:fldChar w:fldCharType="end"/>
             </w:r>
           </w:hyperlink>
         </w:p>
@@ -767,38 +857,73 @@
           <w:pPr>
             <w:pStyle w:val="ndice3"/>
             <w:tabs>
-              <w:tab w:val="right" w:leader="dot" w:pos="9180"/>
+              <w:tab w:val="right" w:leader="dot" w:pos="9280"/>
             </w:tabs>
             <w:rPr>
-              <w:lang w:val="pt-PT"/>
+              <w:rFonts w:asciiTheme="minorHAnsi" w:eastAsiaTheme="minorEastAsia" w:hAnsiTheme="minorHAnsi" w:cstheme="minorBidi"/>
+              <w:noProof/>
+              <w:sz w:val="22"/>
+              <w:szCs w:val="22"/>
+              <w:lang w:val="pt-PT" w:eastAsia="pt-PT"/>
             </w:rPr>
           </w:pPr>
-          <w:hyperlink w:anchor="_bookmark2" w:history="1">
-            <w:r>
-              <w:rPr>
-                <w:lang w:val="pt-PT"/>
-              </w:rPr>
-              <w:t>Recorrendo à função</w:t>
-            </w:r>
-            <w:r>
-              <w:rPr>
-                <w:spacing w:val="-1"/>
-                <w:lang w:val="pt-PT"/>
-              </w:rPr>
-              <w:t xml:space="preserve"> </w:t>
-            </w:r>
-            <w:r>
-              <w:rPr>
-                <w:lang w:val="pt-PT"/>
-              </w:rPr>
-              <w:t>file_entropy.m</w:t>
-            </w:r>
-            <w:r>
-              <w:rPr>
-                <w:lang w:val="pt-PT"/>
+          <w:hyperlink w:anchor="_Toc481793864" w:history="1">
+            <w:r>
+              <w:rPr>
+                <w:rStyle w:val="Hiperligao"/>
+                <w:rFonts w:eastAsiaTheme="majorEastAsia"/>
+                <w:noProof/>
+                <w:lang w:val="pt-PT"/>
+              </w:rPr>
+              <w:t>Função image_details.m</w:t>
+            </w:r>
+            <w:r>
+              <w:rPr>
+                <w:noProof/>
+                <w:webHidden/>
               </w:rPr>
               <w:tab/>
+            </w:r>
+            <w:r>
+              <w:rPr>
+                <w:noProof/>
+                <w:webHidden/>
+              </w:rPr>
+              <w:fldChar w:fldCharType="begin"/>
+            </w:r>
+            <w:r>
+              <w:rPr>
+                <w:noProof/>
+                <w:webHidden/>
+              </w:rPr>
+              <w:instrText xml:space="preserve"> PAGEREF _Toc481793864 \h </w:instrText>
+            </w:r>
+            <w:r>
+              <w:rPr>
+                <w:noProof/>
+                <w:webHidden/>
+              </w:rPr>
+            </w:r>
+            <w:r>
+              <w:rPr>
+                <w:noProof/>
+                <w:webHidden/>
+              </w:rPr>
+              <w:fldChar w:fldCharType="separate"/>
+            </w:r>
+            <w:r>
+              <w:rPr>
+                <w:noProof/>
+                <w:webHidden/>
+              </w:rPr>
               <w:t>3</w:t>
+            </w:r>
+            <w:r>
+              <w:rPr>
+                <w:noProof/>
+                <w:webHidden/>
+              </w:rPr>
+              <w:fldChar w:fldCharType="end"/>
             </w:r>
           </w:hyperlink>
         </w:p>
@@ -806,38 +931,73 @@
           <w:pPr>
             <w:pStyle w:val="ndice3"/>
             <w:tabs>
-              <w:tab w:val="right" w:leader="dot" w:pos="9180"/>
+              <w:tab w:val="right" w:leader="dot" w:pos="9280"/>
             </w:tabs>
             <w:rPr>
-              <w:lang w:val="pt-PT"/>
+              <w:rFonts w:asciiTheme="minorHAnsi" w:eastAsiaTheme="minorEastAsia" w:hAnsiTheme="minorHAnsi" w:cstheme="minorBidi"/>
+              <w:noProof/>
+              <w:sz w:val="22"/>
+              <w:szCs w:val="22"/>
+              <w:lang w:val="pt-PT" w:eastAsia="pt-PT"/>
             </w:rPr>
           </w:pPr>
-          <w:hyperlink w:anchor="_bookmark3" w:history="1">
-            <w:r>
-              <w:rPr>
-                <w:lang w:val="pt-PT"/>
-              </w:rPr>
-              <w:t>Recorrendo à função</w:t>
-            </w:r>
-            <w:r>
-              <w:rPr>
-                <w:spacing w:val="-1"/>
-                <w:lang w:val="pt-PT"/>
-              </w:rPr>
-              <w:t xml:space="preserve"> </w:t>
-            </w:r>
-            <w:r>
-              <w:rPr>
-                <w:lang w:val="pt-PT"/>
-              </w:rPr>
-              <w:t>coder_evaluation.m</w:t>
-            </w:r>
-            <w:r>
-              <w:rPr>
-                <w:lang w:val="pt-PT"/>
+          <w:hyperlink w:anchor="_Toc481793865" w:history="1">
+            <w:r>
+              <w:rPr>
+                <w:rStyle w:val="Hiperligao"/>
+                <w:rFonts w:eastAsiaTheme="majorEastAsia"/>
+                <w:noProof/>
+                <w:lang w:val="pt-PT"/>
+              </w:rPr>
+              <w:t>Função image_details.m</w:t>
+            </w:r>
+            <w:r>
+              <w:rPr>
+                <w:noProof/>
+                <w:webHidden/>
               </w:rPr>
               <w:tab/>
-              <w:t>6</w:t>
+            </w:r>
+            <w:r>
+              <w:rPr>
+                <w:noProof/>
+                <w:webHidden/>
+              </w:rPr>
+              <w:fldChar w:fldCharType="begin"/>
+            </w:r>
+            <w:r>
+              <w:rPr>
+                <w:noProof/>
+                <w:webHidden/>
+              </w:rPr>
+              <w:instrText xml:space="preserve"> PAGEREF _Toc481793865 \h </w:instrText>
+            </w:r>
+            <w:r>
+              <w:rPr>
+                <w:noProof/>
+                <w:webHidden/>
+              </w:rPr>
+            </w:r>
+            <w:r>
+              <w:rPr>
+                <w:noProof/>
+                <w:webHidden/>
+              </w:rPr>
+              <w:fldChar w:fldCharType="separate"/>
+            </w:r>
+            <w:r>
+              <w:rPr>
+                <w:noProof/>
+                <w:webHidden/>
+              </w:rPr>
+              <w:t>4</w:t>
+            </w:r>
+            <w:r>
+              <w:rPr>
+                <w:noProof/>
+                <w:webHidden/>
+              </w:rPr>
+              <w:fldChar w:fldCharType="end"/>
             </w:r>
           </w:hyperlink>
         </w:p>
@@ -845,25 +1005,73 @@
           <w:pPr>
             <w:pStyle w:val="ndice2"/>
             <w:tabs>
-              <w:tab w:val="right" w:leader="dot" w:pos="9180"/>
+              <w:tab w:val="right" w:leader="dot" w:pos="9280"/>
             </w:tabs>
             <w:rPr>
-              <w:lang w:val="pt-PT"/>
+              <w:rFonts w:asciiTheme="minorHAnsi" w:eastAsiaTheme="minorEastAsia" w:hAnsiTheme="minorHAnsi" w:cstheme="minorBidi"/>
+              <w:noProof/>
+              <w:sz w:val="22"/>
+              <w:szCs w:val="22"/>
+              <w:lang w:val="pt-PT" w:eastAsia="pt-PT"/>
             </w:rPr>
           </w:pPr>
-          <w:hyperlink w:anchor="_bookmark4" w:history="1">
-            <w:r>
-              <w:rPr>
+          <w:hyperlink w:anchor="_Toc481793866" w:history="1">
+            <w:r>
+              <w:rPr>
+                <w:rStyle w:val="Hiperligao"/>
+                <w:rFonts w:eastAsiaTheme="majorEastAsia"/>
+                <w:noProof/>
                 <w:lang w:val="pt-PT"/>
               </w:rPr>
               <w:t>Exercício 2</w:t>
             </w:r>
             <w:r>
               <w:rPr>
-                <w:lang w:val="pt-PT"/>
+                <w:noProof/>
+                <w:webHidden/>
               </w:rPr>
               <w:tab/>
-              <w:t>7</w:t>
+            </w:r>
+            <w:r>
+              <w:rPr>
+                <w:noProof/>
+                <w:webHidden/>
+              </w:rPr>
+              <w:fldChar w:fldCharType="begin"/>
+            </w:r>
+            <w:r>
+              <w:rPr>
+                <w:noProof/>
+                <w:webHidden/>
+              </w:rPr>
+              <w:instrText xml:space="preserve"> PAGEREF _Toc481793866 \h </w:instrText>
+            </w:r>
+            <w:r>
+              <w:rPr>
+                <w:noProof/>
+                <w:webHidden/>
+              </w:rPr>
+            </w:r>
+            <w:r>
+              <w:rPr>
+                <w:noProof/>
+                <w:webHidden/>
+              </w:rPr>
+              <w:fldChar w:fldCharType="separate"/>
+            </w:r>
+            <w:r>
+              <w:rPr>
+                <w:noProof/>
+                <w:webHidden/>
+              </w:rPr>
+              <w:t>5</w:t>
+            </w:r>
+            <w:r>
+              <w:rPr>
+                <w:noProof/>
+                <w:webHidden/>
+              </w:rPr>
+              <w:fldChar w:fldCharType="end"/>
             </w:r>
           </w:hyperlink>
         </w:p>
@@ -871,38 +1079,221 @@
           <w:pPr>
             <w:pStyle w:val="ndice3"/>
             <w:tabs>
-              <w:tab w:val="right" w:leader="dot" w:pos="9180"/>
+              <w:tab w:val="right" w:leader="dot" w:pos="9280"/>
             </w:tabs>
             <w:rPr>
-              <w:lang w:val="pt-PT"/>
+              <w:rFonts w:asciiTheme="minorHAnsi" w:eastAsiaTheme="minorEastAsia" w:hAnsiTheme="minorHAnsi" w:cstheme="minorBidi"/>
+              <w:noProof/>
+              <w:sz w:val="22"/>
+              <w:szCs w:val="22"/>
+              <w:lang w:val="pt-PT" w:eastAsia="pt-PT"/>
             </w:rPr>
           </w:pPr>
-          <w:hyperlink w:anchor="_bookmark5" w:history="1">
-            <w:r>
-              <w:rPr>
-                <w:lang w:val="pt-PT"/>
-              </w:rPr>
-              <w:t>Recorrendo à função</w:t>
-            </w:r>
-            <w:r>
-              <w:rPr>
-                <w:spacing w:val="-1"/>
-                <w:lang w:val="pt-PT"/>
-              </w:rPr>
-              <w:t xml:space="preserve"> </w:t>
-            </w:r>
-            <w:r>
-              <w:rPr>
-                <w:lang w:val="pt-PT"/>
-              </w:rPr>
-              <w:t>coder_decoder_evaluation.m</w:t>
-            </w:r>
-            <w:r>
-              <w:rPr>
-                <w:lang w:val="pt-PT"/>
+          <w:hyperlink w:anchor="_Toc481793867" w:history="1">
+            <w:r>
+              <w:rPr>
+                <w:rStyle w:val="Hiperligao"/>
+                <w:rFonts w:eastAsiaTheme="majorEastAsia"/>
+                <w:noProof/>
+                <w:lang w:val="pt-PT"/>
+              </w:rPr>
+              <w:t>Função medical_image_enhancement.m</w:t>
+            </w:r>
+            <w:r>
+              <w:rPr>
+                <w:noProof/>
+                <w:webHidden/>
               </w:rPr>
               <w:tab/>
-              <w:t>7</w:t>
+            </w:r>
+            <w:r>
+              <w:rPr>
+                <w:noProof/>
+                <w:webHidden/>
+              </w:rPr>
+              <w:fldChar w:fldCharType="begin"/>
+            </w:r>
+            <w:r>
+              <w:rPr>
+                <w:noProof/>
+                <w:webHidden/>
+              </w:rPr>
+              <w:instrText xml:space="preserve"> PAGEREF _Toc481793867 \h </w:instrText>
+            </w:r>
+            <w:r>
+              <w:rPr>
+                <w:noProof/>
+                <w:webHidden/>
+              </w:rPr>
+            </w:r>
+            <w:r>
+              <w:rPr>
+                <w:noProof/>
+                <w:webHidden/>
+              </w:rPr>
+              <w:fldChar w:fldCharType="separate"/>
+            </w:r>
+            <w:r>
+              <w:rPr>
+                <w:noProof/>
+                <w:webHidden/>
+              </w:rPr>
+              <w:t>5</w:t>
+            </w:r>
+            <w:r>
+              <w:rPr>
+                <w:noProof/>
+                <w:webHidden/>
+              </w:rPr>
+              <w:fldChar w:fldCharType="end"/>
+            </w:r>
+          </w:hyperlink>
+        </w:p>
+        <w:p>
+          <w:pPr>
+            <w:pStyle w:val="ndice3"/>
+            <w:tabs>
+              <w:tab w:val="right" w:leader="dot" w:pos="9280"/>
+            </w:tabs>
+            <w:rPr>
+              <w:rFonts w:asciiTheme="minorHAnsi" w:eastAsiaTheme="minorEastAsia" w:hAnsiTheme="minorHAnsi" w:cstheme="minorBidi"/>
+              <w:noProof/>
+              <w:sz w:val="22"/>
+              <w:szCs w:val="22"/>
+              <w:lang w:val="pt-PT" w:eastAsia="pt-PT"/>
+            </w:rPr>
+          </w:pPr>
+          <w:hyperlink w:anchor="_Toc481793868" w:history="1">
+            <w:r>
+              <w:rPr>
+                <w:rStyle w:val="Hiperligao"/>
+                <w:rFonts w:eastAsiaTheme="majorEastAsia"/>
+                <w:noProof/>
+                <w:lang w:val="pt-PT"/>
+              </w:rPr>
+              <w:t>Função fingerprint_enhancement.m</w:t>
+            </w:r>
+            <w:r>
+              <w:rPr>
+                <w:noProof/>
+                <w:webHidden/>
+              </w:rPr>
+              <w:tab/>
+            </w:r>
+            <w:r>
+              <w:rPr>
+                <w:noProof/>
+                <w:webHidden/>
+              </w:rPr>
+              <w:fldChar w:fldCharType="begin"/>
+            </w:r>
+            <w:r>
+              <w:rPr>
+                <w:noProof/>
+                <w:webHidden/>
+              </w:rPr>
+              <w:instrText xml:space="preserve"> PAGEREF _Toc481793868 \h </w:instrText>
+            </w:r>
+            <w:r>
+              <w:rPr>
+                <w:noProof/>
+                <w:webHidden/>
+              </w:rPr>
+            </w:r>
+            <w:r>
+              <w:rPr>
+                <w:noProof/>
+                <w:webHidden/>
+              </w:rPr>
+              <w:fldChar w:fldCharType="separate"/>
+            </w:r>
+            <w:r>
+              <w:rPr>
+                <w:noProof/>
+                <w:webHidden/>
+              </w:rPr>
+              <w:t>6</w:t>
+            </w:r>
+            <w:r>
+              <w:rPr>
+                <w:noProof/>
+                <w:webHidden/>
+              </w:rPr>
+              <w:fldChar w:fldCharType="end"/>
+            </w:r>
+          </w:hyperlink>
+        </w:p>
+        <w:p>
+          <w:pPr>
+            <w:pStyle w:val="ndice3"/>
+            <w:tabs>
+              <w:tab w:val="right" w:leader="dot" w:pos="9280"/>
+            </w:tabs>
+            <w:rPr>
+              <w:rFonts w:asciiTheme="minorHAnsi" w:eastAsiaTheme="minorEastAsia" w:hAnsiTheme="minorHAnsi" w:cstheme="minorBidi"/>
+              <w:noProof/>
+              <w:sz w:val="22"/>
+              <w:szCs w:val="22"/>
+              <w:lang w:val="pt-PT" w:eastAsia="pt-PT"/>
+            </w:rPr>
+          </w:pPr>
+          <w:hyperlink w:anchor="_Toc481793869" w:history="1">
+            <w:r>
+              <w:rPr>
+                <w:rStyle w:val="Hiperligao"/>
+                <w:rFonts w:eastAsiaTheme="majorEastAsia"/>
+                <w:noProof/>
+                <w:lang w:val="pt-PT"/>
+              </w:rPr>
+              <w:t>Função face_detection.m</w:t>
+            </w:r>
+            <w:r>
+              <w:rPr>
+                <w:noProof/>
+                <w:webHidden/>
+              </w:rPr>
+              <w:tab/>
+            </w:r>
+            <w:r>
+              <w:rPr>
+                <w:noProof/>
+                <w:webHidden/>
+              </w:rPr>
+              <w:fldChar w:fldCharType="begin"/>
+            </w:r>
+            <w:r>
+              <w:rPr>
+                <w:noProof/>
+                <w:webHidden/>
+              </w:rPr>
+              <w:instrText xml:space="preserve"> PAGEREF _Toc481793869 \h </w:instrText>
+            </w:r>
+            <w:r>
+              <w:rPr>
+                <w:noProof/>
+                <w:webHidden/>
+              </w:rPr>
+            </w:r>
+            <w:r>
+              <w:rPr>
+                <w:noProof/>
+                <w:webHidden/>
+              </w:rPr>
+              <w:fldChar w:fldCharType="separate"/>
+            </w:r>
+            <w:r>
+              <w:rPr>
+                <w:noProof/>
+                <w:webHidden/>
+              </w:rPr>
+              <w:t>6</w:t>
+            </w:r>
+            <w:r>
+              <w:rPr>
+                <w:noProof/>
+                <w:webHidden/>
+              </w:rPr>
+              <w:fldChar w:fldCharType="end"/>
             </w:r>
           </w:hyperlink>
         </w:p>
@@ -910,25 +1301,73 @@
           <w:pPr>
             <w:pStyle w:val="ndice2"/>
             <w:tabs>
-              <w:tab w:val="right" w:leader="dot" w:pos="9180"/>
+              <w:tab w:val="right" w:leader="dot" w:pos="9280"/>
             </w:tabs>
             <w:rPr>
-              <w:lang w:val="pt-PT"/>
+              <w:rFonts w:asciiTheme="minorHAnsi" w:eastAsiaTheme="minorEastAsia" w:hAnsiTheme="minorHAnsi" w:cstheme="minorBidi"/>
+              <w:noProof/>
+              <w:sz w:val="22"/>
+              <w:szCs w:val="22"/>
+              <w:lang w:val="pt-PT" w:eastAsia="pt-PT"/>
             </w:rPr>
           </w:pPr>
-          <w:hyperlink w:anchor="_bookmark6" w:history="1">
-            <w:r>
-              <w:rPr>
+          <w:hyperlink w:anchor="_Toc481793870" w:history="1">
+            <w:r>
+              <w:rPr>
+                <w:rStyle w:val="Hiperligao"/>
+                <w:rFonts w:eastAsiaTheme="majorEastAsia"/>
+                <w:noProof/>
                 <w:lang w:val="pt-PT"/>
               </w:rPr>
               <w:t>Exercício 3</w:t>
             </w:r>
             <w:r>
               <w:rPr>
-                <w:lang w:val="pt-PT"/>
+                <w:noProof/>
+                <w:webHidden/>
               </w:rPr>
               <w:tab/>
-              <w:t>8</w:t>
+            </w:r>
+            <w:r>
+              <w:rPr>
+                <w:noProof/>
+                <w:webHidden/>
+              </w:rPr>
+              <w:fldChar w:fldCharType="begin"/>
+            </w:r>
+            <w:r>
+              <w:rPr>
+                <w:noProof/>
+                <w:webHidden/>
+              </w:rPr>
+              <w:instrText xml:space="preserve"> PAGEREF _Toc481793870 \h </w:instrText>
+            </w:r>
+            <w:r>
+              <w:rPr>
+                <w:noProof/>
+                <w:webHidden/>
+              </w:rPr>
+            </w:r>
+            <w:r>
+              <w:rPr>
+                <w:noProof/>
+                <w:webHidden/>
+              </w:rPr>
+              <w:fldChar w:fldCharType="separate"/>
+            </w:r>
+            <w:r>
+              <w:rPr>
+                <w:noProof/>
+                <w:webHidden/>
+              </w:rPr>
+              <w:t>7</w:t>
+            </w:r>
+            <w:r>
+              <w:rPr>
+                <w:noProof/>
+                <w:webHidden/>
+              </w:rPr>
+              <w:fldChar w:fldCharType="end"/>
             </w:r>
           </w:hyperlink>
         </w:p>
@@ -936,88 +1375,147 @@
           <w:pPr>
             <w:pStyle w:val="ndice2"/>
             <w:tabs>
-              <w:tab w:val="right" w:leader="dot" w:pos="9180"/>
+              <w:tab w:val="right" w:leader="dot" w:pos="9280"/>
             </w:tabs>
             <w:rPr>
-              <w:lang w:val="pt-PT"/>
+              <w:rFonts w:asciiTheme="minorHAnsi" w:eastAsiaTheme="minorEastAsia" w:hAnsiTheme="minorHAnsi" w:cstheme="minorBidi"/>
+              <w:noProof/>
+              <w:sz w:val="22"/>
+              <w:szCs w:val="22"/>
+              <w:lang w:val="pt-PT" w:eastAsia="pt-PT"/>
             </w:rPr>
           </w:pPr>
-          <w:hyperlink w:anchor="_bookmark7" w:history="1">
-            <w:r>
-              <w:rPr>
+          <w:hyperlink w:anchor="_Toc481793871" w:history="1">
+            <w:r>
+              <w:rPr>
+                <w:rStyle w:val="Hiperligao"/>
+                <w:rFonts w:eastAsiaTheme="majorEastAsia"/>
+                <w:noProof/>
                 <w:lang w:val="pt-PT"/>
               </w:rPr>
               <w:t>Exercício 4</w:t>
             </w:r>
             <w:r>
               <w:rPr>
-                <w:lang w:val="pt-PT"/>
+                <w:noProof/>
+                <w:webHidden/>
               </w:rPr>
               <w:tab/>
-              <w:t>9</w:t>
+            </w:r>
+            <w:r>
+              <w:rPr>
+                <w:noProof/>
+                <w:webHidden/>
+              </w:rPr>
+              <w:fldChar w:fldCharType="begin"/>
+            </w:r>
+            <w:r>
+              <w:rPr>
+                <w:noProof/>
+                <w:webHidden/>
+              </w:rPr>
+              <w:instrText xml:space="preserve"> PAGEREF _Toc481793871 \h </w:instrText>
+            </w:r>
+            <w:r>
+              <w:rPr>
+                <w:noProof/>
+                <w:webHidden/>
+              </w:rPr>
+            </w:r>
+            <w:r>
+              <w:rPr>
+                <w:noProof/>
+                <w:webHidden/>
+              </w:rPr>
+              <w:fldChar w:fldCharType="separate"/>
+            </w:r>
+            <w:r>
+              <w:rPr>
+                <w:noProof/>
+                <w:webHidden/>
+              </w:rPr>
+              <w:t>8</w:t>
+            </w:r>
+            <w:r>
+              <w:rPr>
+                <w:noProof/>
+                <w:webHidden/>
+              </w:rPr>
+              <w:fldChar w:fldCharType="end"/>
             </w:r>
           </w:hyperlink>
         </w:p>
         <w:p>
           <w:pPr>
-            <w:pStyle w:val="ndice4"/>
+            <w:pStyle w:val="ndice3"/>
             <w:tabs>
-              <w:tab w:val="right" w:leader="dot" w:pos="9180"/>
+              <w:tab w:val="right" w:leader="dot" w:pos="9280"/>
             </w:tabs>
             <w:rPr>
-              <w:rFonts w:ascii="Times New Roman" w:hAnsi="Times New Roman"/>
-              <w:sz w:val="24"/>
-              <w:lang w:val="pt-PT"/>
+              <w:rFonts w:asciiTheme="minorHAnsi" w:eastAsiaTheme="minorEastAsia" w:hAnsiTheme="minorHAnsi" w:cstheme="minorBidi"/>
+              <w:noProof/>
+              <w:sz w:val="22"/>
+              <w:szCs w:val="22"/>
+              <w:lang w:val="pt-PT" w:eastAsia="pt-PT"/>
             </w:rPr>
           </w:pPr>
-          <w:hyperlink w:anchor="_bookmark8" w:history="1">
-            <w:r>
-              <w:rPr>
-                <w:sz w:val="24"/>
-                <w:lang w:val="pt-PT"/>
-              </w:rPr>
-              <w:t>R</w:t>
-            </w:r>
-            <w:r>
-              <w:rPr>
-                <w:lang w:val="pt-PT"/>
-              </w:rPr>
-              <w:t>EGRAS DO SISTEMA</w:t>
-            </w:r>
-            <w:r>
-              <w:rPr>
-                <w:spacing w:val="-3"/>
-                <w:lang w:val="pt-PT"/>
-              </w:rPr>
-              <w:t xml:space="preserve"> </w:t>
-            </w:r>
-            <w:r>
-              <w:rPr>
-                <w:lang w:val="pt-PT"/>
-              </w:rPr>
-              <w:t>DE</w:t>
-            </w:r>
-            <w:r>
-              <w:rPr>
-                <w:spacing w:val="2"/>
-                <w:lang w:val="pt-PT"/>
-              </w:rPr>
-              <w:t xml:space="preserve"> </w:t>
-            </w:r>
-            <w:r>
-              <w:rPr>
-                <w:lang w:val="pt-PT"/>
-              </w:rPr>
-              <w:t>INFORMAÇÃO</w:t>
-            </w:r>
-            <w:r>
-              <w:rPr>
-                <w:rFonts w:ascii="Times New Roman" w:hAnsi="Times New Roman"/>
-                <w:sz w:val="24"/>
-                <w:lang w:val="pt-PT"/>
+          <w:hyperlink w:anchor="_Toc481793872" w:history="1">
+            <w:r>
+              <w:rPr>
+                <w:rStyle w:val="Hiperligao"/>
+                <w:rFonts w:eastAsiaTheme="majorEastAsia"/>
+                <w:noProof/>
+                <w:lang w:val="pt-PT"/>
+              </w:rPr>
+              <w:t>Função codeCardGenerato</w:t>
+            </w:r>
+            <w:r>
+              <w:rPr>
+                <w:noProof/>
+                <w:webHidden/>
               </w:rPr>
               <w:tab/>
-              <w:t>10</w:t>
+            </w:r>
+            <w:r>
+              <w:rPr>
+                <w:noProof/>
+                <w:webHidden/>
+              </w:rPr>
+              <w:fldChar w:fldCharType="begin"/>
+            </w:r>
+            <w:r>
+              <w:rPr>
+                <w:noProof/>
+                <w:webHidden/>
+              </w:rPr>
+              <w:instrText xml:space="preserve"> PAGEREF _Toc481793872 \h </w:instrText>
+            </w:r>
+            <w:r>
+              <w:rPr>
+                <w:noProof/>
+                <w:webHidden/>
+              </w:rPr>
+            </w:r>
+            <w:r>
+              <w:rPr>
+                <w:noProof/>
+                <w:webHidden/>
+              </w:rPr>
+              <w:fldChar w:fldCharType="separate"/>
+            </w:r>
+            <w:r>
+              <w:rPr>
+                <w:noProof/>
+                <w:webHidden/>
+              </w:rPr>
+              <w:t>8</w:t>
+            </w:r>
+            <w:r>
+              <w:rPr>
+                <w:noProof/>
+                <w:webHidden/>
+              </w:rPr>
+              <w:fldChar w:fldCharType="end"/>
             </w:r>
           </w:hyperlink>
         </w:p>
@@ -1025,26 +1523,73 @@
           <w:pPr>
             <w:pStyle w:val="ndice2"/>
             <w:tabs>
-              <w:tab w:val="right" w:leader="dot" w:pos="9180"/>
+              <w:tab w:val="right" w:leader="dot" w:pos="9280"/>
             </w:tabs>
-            <w:spacing w:line="272" w:lineRule="exact"/>
             <w:rPr>
-              <w:lang w:val="pt-PT"/>
+              <w:rFonts w:asciiTheme="minorHAnsi" w:eastAsiaTheme="minorEastAsia" w:hAnsiTheme="minorHAnsi" w:cstheme="minorBidi"/>
+              <w:noProof/>
+              <w:sz w:val="22"/>
+              <w:szCs w:val="22"/>
+              <w:lang w:val="pt-PT" w:eastAsia="pt-PT"/>
             </w:rPr>
           </w:pPr>
-          <w:hyperlink w:anchor="_bookmark9" w:history="1">
-            <w:r>
-              <w:rPr>
+          <w:hyperlink w:anchor="_Toc481793873" w:history="1">
+            <w:r>
+              <w:rPr>
+                <w:rStyle w:val="Hiperligao"/>
+                <w:rFonts w:eastAsiaTheme="majorEastAsia"/>
+                <w:noProof/>
                 <w:lang w:val="pt-PT"/>
               </w:rPr>
               <w:t>Exercício 5</w:t>
             </w:r>
             <w:r>
               <w:rPr>
-                <w:lang w:val="pt-PT"/>
+                <w:noProof/>
+                <w:webHidden/>
               </w:rPr>
               <w:tab/>
-              <w:t>10</w:t>
+            </w:r>
+            <w:r>
+              <w:rPr>
+                <w:noProof/>
+                <w:webHidden/>
+              </w:rPr>
+              <w:fldChar w:fldCharType="begin"/>
+            </w:r>
+            <w:r>
+              <w:rPr>
+                <w:noProof/>
+                <w:webHidden/>
+              </w:rPr>
+              <w:instrText xml:space="preserve"> PAGEREF _Toc481793873 \h </w:instrText>
+            </w:r>
+            <w:r>
+              <w:rPr>
+                <w:noProof/>
+                <w:webHidden/>
+              </w:rPr>
+            </w:r>
+            <w:r>
+              <w:rPr>
+                <w:noProof/>
+                <w:webHidden/>
+              </w:rPr>
+              <w:fldChar w:fldCharType="separate"/>
+            </w:r>
+            <w:r>
+              <w:rPr>
+                <w:noProof/>
+                <w:webHidden/>
+              </w:rPr>
+              <w:t>9</w:t>
+            </w:r>
+            <w:r>
+              <w:rPr>
+                <w:noProof/>
+                <w:webHidden/>
+              </w:rPr>
+              <w:fldChar w:fldCharType="end"/>
             </w:r>
           </w:hyperlink>
         </w:p>
@@ -1084,8 +1629,7 @@
           <w:lang w:val="pt-PT"/>
         </w:rPr>
       </w:pPr>
-      <w:bookmarkStart w:id="0" w:name="_bookmark0"/>
-      <w:bookmarkEnd w:id="0"/>
+      <w:bookmarkStart w:id="1" w:name="_Toc481793862"/>
       <w:r>
         <w:rPr>
           <w:lang w:val="pt-PT"/>
@@ -1093,6 +1637,7 @@
         <w:lastRenderedPageBreak/>
         <w:t>Desenvolvimento de conclusões</w:t>
       </w:r>
+      <w:bookmarkEnd w:id="1"/>
     </w:p>
     <w:p>
       <w:pPr>
@@ -1101,14 +1646,14 @@
           <w:lang w:val="pt-PT"/>
         </w:rPr>
       </w:pPr>
-      <w:bookmarkStart w:id="1" w:name="_bookmark1"/>
-      <w:bookmarkEnd w:id="1"/>
+      <w:bookmarkStart w:id="2" w:name="_Toc481793863"/>
       <w:r>
         <w:rPr>
           <w:lang w:val="pt-PT"/>
         </w:rPr>
         <w:t>Exercício 1</w:t>
       </w:r>
+      <w:bookmarkEnd w:id="2"/>
     </w:p>
     <w:p>
       <w:pPr>
@@ -1117,14 +1662,14 @@
           <w:lang w:val="pt-PT"/>
         </w:rPr>
       </w:pPr>
-      <w:bookmarkStart w:id="2" w:name="_bookmark2"/>
-      <w:bookmarkEnd w:id="2"/>
+      <w:bookmarkStart w:id="3" w:name="_Toc481793864"/>
       <w:r>
         <w:rPr>
           <w:lang w:val="pt-PT"/>
         </w:rPr>
         <w:t>Função image_details.m</w:t>
       </w:r>
+      <w:bookmarkEnd w:id="3"/>
     </w:p>
     <w:p>
       <w:pPr>
@@ -1346,7 +1891,7 @@
           <w:lang w:val="pt-PT" w:eastAsia="pt-PT"/>
         </w:rPr>
         <w:drawing>
-          <wp:anchor distT="0" distB="0" distL="114300" distR="114300" simplePos="0" relativeHeight="251655168" behindDoc="1" locked="0" layoutInCell="1" allowOverlap="1">
+          <wp:anchor distT="0" distB="0" distL="114300" distR="114300" simplePos="0" relativeHeight="251653632" behindDoc="1" locked="0" layoutInCell="1" allowOverlap="1">
             <wp:simplePos x="0" y="0"/>
             <wp:positionH relativeFrom="column">
               <wp:posOffset>2944495</wp:posOffset>
@@ -1660,7 +2205,7 @@
           <w:lang w:val="pt-PT" w:eastAsia="pt-PT"/>
         </w:rPr>
         <w:drawing>
-          <wp:anchor distT="0" distB="0" distL="114300" distR="114300" simplePos="0" relativeHeight="251658240" behindDoc="1" locked="0" layoutInCell="1" allowOverlap="1">
+          <wp:anchor distT="0" distB="0" distL="114300" distR="114300" simplePos="0" relativeHeight="251655680" behindDoc="1" locked="0" layoutInCell="1" allowOverlap="1">
             <wp:simplePos x="0" y="0"/>
             <wp:positionH relativeFrom="column">
               <wp:posOffset>2943308</wp:posOffset>
@@ -1929,7 +2474,7 @@
         </w:rPr>
         <w:lastRenderedPageBreak/>
         <w:drawing>
-          <wp:anchor distT="0" distB="0" distL="114300" distR="114300" simplePos="0" relativeHeight="251662336" behindDoc="1" locked="0" layoutInCell="1" allowOverlap="1">
+          <wp:anchor distT="0" distB="0" distL="114300" distR="114300" simplePos="0" relativeHeight="251657728" behindDoc="1" locked="0" layoutInCell="1" allowOverlap="1">
             <wp:simplePos x="0" y="0"/>
             <wp:positionH relativeFrom="column">
               <wp:posOffset>3176905</wp:posOffset>
@@ -2697,12 +3242,14 @@
           <w:lang w:val="pt-PT"/>
         </w:rPr>
       </w:pPr>
+      <w:bookmarkStart w:id="4" w:name="_Toc481793865"/>
       <w:r>
         <w:rPr>
           <w:lang w:val="pt-PT"/>
         </w:rPr>
         <w:t>Função image_details.m</w:t>
       </w:r>
+      <w:bookmarkEnd w:id="4"/>
     </w:p>
     <w:p>
       <w:pPr>
@@ -3247,12 +3794,14 @@
           <w:lang w:val="pt-PT"/>
         </w:rPr>
       </w:pPr>
+      <w:bookmarkStart w:id="5" w:name="_Toc481793866"/>
       <w:r>
         <w:rPr>
           <w:lang w:val="pt-PT"/>
         </w:rPr>
         <w:t>Exercício 2</w:t>
       </w:r>
+      <w:bookmarkEnd w:id="5"/>
     </w:p>
     <w:p>
       <w:pPr>
@@ -3261,12 +3810,14 @@
           <w:lang w:val="pt-PT"/>
         </w:rPr>
       </w:pPr>
+      <w:bookmarkStart w:id="6" w:name="_Toc481793867"/>
       <w:r>
         <w:rPr>
           <w:lang w:val="pt-PT"/>
         </w:rPr>
         <w:t>Função medical_image_enhancement.m</w:t>
       </w:r>
+      <w:bookmarkEnd w:id="6"/>
     </w:p>
     <w:p>
       <w:pPr>
@@ -3392,122 +3943,21 @@
           <w:rFonts w:asciiTheme="minorHAnsi" w:eastAsiaTheme="minorHAnsi" w:hAnsiTheme="minorHAnsi" w:cs="NimbusRomNo9L-Regu"/>
           <w:lang w:val="pt-PT"/>
         </w:rPr>
-        <w:t xml:space="preserve">mapeia os valores de intensidade </w:t>
+        <w:t xml:space="preserve">mapeia os valores de </w:t>
       </w:r>
       <w:r>
         <w:rPr>
           <w:rFonts w:asciiTheme="minorHAnsi" w:eastAsiaTheme="minorHAnsi" w:hAnsiTheme="minorHAnsi" w:cs="NimbusRomNo9L-Regu"/>
           <w:lang w:val="pt-PT"/>
         </w:rPr>
-        <w:t>da</w:t>
+        <w:t>intensidade da imagem para novos valores de forma a que 1% dos dados sejam saturados em baixas e altas intensidades. O que faz aumentar o contraste da imagem de saída.</w:t>
       </w:r>
       <w:r>
         <w:rPr>
           <w:rFonts w:asciiTheme="minorHAnsi" w:eastAsiaTheme="minorHAnsi" w:hAnsiTheme="minorHAnsi" w:cs="NimbusRomNo9L-Regu"/>
           <w:lang w:val="pt-PT"/>
         </w:rPr>
-        <w:t xml:space="preserve"> imagem para novos valores de</w:t>
-      </w:r>
-      <w:r>
-        <w:rPr>
-          <w:rFonts w:asciiTheme="minorHAnsi" w:eastAsiaTheme="minorHAnsi" w:hAnsiTheme="minorHAnsi" w:cs="NimbusRomNo9L-Regu"/>
-          <w:lang w:val="pt-PT"/>
-        </w:rPr>
-        <w:t xml:space="preserve"> </w:t>
-      </w:r>
-      <w:r>
-        <w:rPr>
-          <w:rFonts w:asciiTheme="minorHAnsi" w:eastAsiaTheme="minorHAnsi" w:hAnsiTheme="minorHAnsi" w:cs="NimbusRomNo9L-Regu"/>
-          <w:lang w:val="pt-PT"/>
-        </w:rPr>
-        <w:t>forma</w:t>
-      </w:r>
-      <w:r>
-        <w:rPr>
-          <w:rFonts w:asciiTheme="minorHAnsi" w:eastAsiaTheme="minorHAnsi" w:hAnsiTheme="minorHAnsi" w:cs="NimbusRomNo9L-Regu"/>
-          <w:lang w:val="pt-PT"/>
-        </w:rPr>
-        <w:t xml:space="preserve"> a</w:t>
-      </w:r>
-      <w:r>
-        <w:rPr>
-          <w:rFonts w:asciiTheme="minorHAnsi" w:eastAsiaTheme="minorHAnsi" w:hAnsiTheme="minorHAnsi" w:cs="NimbusRomNo9L-Regu"/>
-          <w:lang w:val="pt-PT"/>
-        </w:rPr>
-        <w:t xml:space="preserve"> que 1% dos dados sejam saturados</w:t>
-      </w:r>
-      <w:r>
-        <w:rPr>
-          <w:rFonts w:asciiTheme="minorHAnsi" w:eastAsiaTheme="minorHAnsi" w:hAnsiTheme="minorHAnsi" w:cs="NimbusRomNo9L-Regu"/>
-          <w:lang w:val="pt-PT"/>
-        </w:rPr>
-        <w:t xml:space="preserve"> em baixas e altas intensidades</w:t>
-      </w:r>
-      <w:r>
-        <w:rPr>
-          <w:rFonts w:asciiTheme="minorHAnsi" w:eastAsiaTheme="minorHAnsi" w:hAnsiTheme="minorHAnsi" w:cs="NimbusRomNo9L-Regu"/>
-          <w:lang w:val="pt-PT"/>
-        </w:rPr>
         <w:t>.</w:t>
-      </w:r>
-      <w:r>
-        <w:rPr>
-          <w:rFonts w:asciiTheme="minorHAnsi" w:eastAsiaTheme="minorHAnsi" w:hAnsiTheme="minorHAnsi" w:cs="NimbusRomNo9L-Regu"/>
-          <w:lang w:val="pt-PT"/>
-        </w:rPr>
-        <w:t xml:space="preserve"> O que faz</w:t>
-      </w:r>
-      <w:r>
-        <w:rPr>
-          <w:rFonts w:asciiTheme="minorHAnsi" w:eastAsiaTheme="minorHAnsi" w:hAnsiTheme="minorHAnsi" w:cs="NimbusRomNo9L-Regu"/>
-          <w:lang w:val="pt-PT"/>
-        </w:rPr>
-        <w:t xml:space="preserve"> aumenta</w:t>
-      </w:r>
-      <w:r>
-        <w:rPr>
-          <w:rFonts w:asciiTheme="minorHAnsi" w:eastAsiaTheme="minorHAnsi" w:hAnsiTheme="minorHAnsi" w:cs="NimbusRomNo9L-Regu"/>
-          <w:lang w:val="pt-PT"/>
-        </w:rPr>
-        <w:t>r</w:t>
-      </w:r>
-      <w:r>
-        <w:rPr>
-          <w:rFonts w:asciiTheme="minorHAnsi" w:eastAsiaTheme="minorHAnsi" w:hAnsiTheme="minorHAnsi" w:cs="NimbusRomNo9L-Regu"/>
-          <w:lang w:val="pt-PT"/>
-        </w:rPr>
-        <w:t xml:space="preserve"> o contraste da imagem de saída</w:t>
-      </w:r>
-      <w:r>
-        <w:rPr>
-          <w:rFonts w:asciiTheme="minorHAnsi" w:eastAsiaTheme="minorHAnsi" w:hAnsiTheme="minorHAnsi" w:cs="NimbusRomNo9L-Regu"/>
-          <w:lang w:val="pt-PT"/>
-        </w:rPr>
-        <w:t>.</w:t>
-      </w:r>
-      <w:r>
-        <w:rPr>
-          <w:rFonts w:asciiTheme="minorHAnsi" w:eastAsiaTheme="minorHAnsi" w:hAnsiTheme="minorHAnsi" w:cs="NimbusRomNo9L-Regu"/>
-          <w:lang w:val="pt-PT"/>
-        </w:rPr>
-        <w:t>.</w:t>
-      </w:r>
-    </w:p>
-    <w:p>
-      <w:pPr>
-        <w:pStyle w:val="Corpodetexto"/>
-        <w:rPr>
-          <w:rFonts w:asciiTheme="minorHAnsi" w:eastAsiaTheme="minorHAnsi" w:hAnsiTheme="minorHAnsi" w:cs="NimbusRomNo9L-Regu"/>
-          <w:lang w:val="pt-PT"/>
-        </w:rPr>
-      </w:pPr>
-      <w:r>
-        <w:rPr>
-          <w:rFonts w:asciiTheme="minorHAnsi" w:eastAsiaTheme="minorHAnsi" w:hAnsiTheme="minorHAnsi" w:cs="NimbusRomNo9L-Regu"/>
-          <w:highlight w:val="yellow"/>
-          <w:lang w:val="pt-PT"/>
-        </w:rPr>
-        <w:t>Para os casos específicos de …</w:t>
       </w:r>
     </w:p>
     <w:p>
@@ -3690,11 +4140,18 @@
           <w:noProof/>
           <w:lang w:val="pt-PT" w:eastAsia="pt-PT"/>
         </w:rPr>
-        <w:lastRenderedPageBreak/>
         <w:drawing>
-          <wp:inline distT="0" distB="0" distL="0" distR="0">
-            <wp:extent cx="3600000" cy="1772981"/>
+          <wp:anchor distT="0" distB="0" distL="114300" distR="114300" simplePos="0" relativeHeight="251661824" behindDoc="0" locked="0" layoutInCell="1" allowOverlap="1" wp14:anchorId="556248DF" wp14:editId="36926F06">
+            <wp:simplePos x="0" y="0"/>
+            <wp:positionH relativeFrom="column">
+              <wp:posOffset>0</wp:posOffset>
+            </wp:positionH>
+            <wp:positionV relativeFrom="paragraph">
+              <wp:posOffset>6985</wp:posOffset>
+            </wp:positionV>
+            <wp:extent cx="3599815" cy="1772920"/>
             <wp:effectExtent l="0" t="0" r="0" b="0"/>
+            <wp:wrapSquare wrapText="bothSides"/>
             <wp:docPr id="17" name="Imagem 17"/>
             <wp:cNvGraphicFramePr>
               <a:graphicFrameLocks xmlns:a="http://schemas.openxmlformats.org/drawingml/2006/main" noChangeAspect="1"/>
@@ -3724,7 +4181,7 @@
                   <pic:spPr bwMode="auto">
                     <a:xfrm>
                       <a:off x="0" y="0"/>
-                      <a:ext cx="3600000" cy="1772981"/>
+                      <a:ext cx="3599815" cy="1772920"/>
                     </a:xfrm>
                     <a:prstGeom prst="rect">
                       <a:avLst/>
@@ -3737,15 +4194,115 @@
                 </pic:pic>
               </a:graphicData>
             </a:graphic>
-          </wp:inline>
+            <wp14:sizeRelH relativeFrom="page">
+              <wp14:pctWidth>0</wp14:pctWidth>
+            </wp14:sizeRelH>
+            <wp14:sizeRelV relativeFrom="page">
+              <wp14:pctHeight>0</wp14:pctHeight>
+            </wp14:sizeRelV>
+          </wp:anchor>
         </w:drawing>
       </w:r>
     </w:p>
     <w:p>
       <w:pPr>
-        <w:pStyle w:val="Corpodetexto"/>
+        <w:widowControl/>
+        <w:autoSpaceDE w:val="0"/>
+        <w:autoSpaceDN w:val="0"/>
+        <w:adjustRightInd w:val="0"/>
         <w:rPr>
           <w:rFonts w:asciiTheme="minorHAnsi" w:hAnsiTheme="minorHAnsi"/>
+          <w:lang w:val="pt-PT"/>
+        </w:rPr>
+      </w:pPr>
+      <w:r>
+        <w:rPr>
+          <w:rFonts w:asciiTheme="minorHAnsi" w:eastAsiaTheme="minorHAnsi" w:hAnsiTheme="minorHAnsi" w:cs="NimbusRomNo9L-Regu"/>
+          <w:lang w:val="pt-PT"/>
+        </w:rPr>
+        <w:t>No caso  de</w:t>
+      </w:r>
+      <w:r>
+        <w:rPr>
+          <w:rFonts w:asciiTheme="minorHAnsi" w:eastAsiaTheme="minorHAnsi" w:hAnsiTheme="minorHAnsi" w:cs="NimbusRomNo9L-Regu"/>
+          <w:lang w:val="pt-PT"/>
+        </w:rPr>
+        <w:t xml:space="preserve"> </w:t>
+      </w:r>
+      <w:r>
+        <w:rPr>
+          <w:rFonts w:asciiTheme="minorHAnsi" w:eastAsiaTheme="minorHAnsi" w:hAnsiTheme="minorHAnsi" w:cs="Courier New"/>
+          <w:lang w:val="pt-PT"/>
+        </w:rPr>
+        <w:t>PET1.tif obtemos os tumores depois o contorno do corpo</w:t>
+      </w:r>
+      <w:r>
+        <w:rPr>
+          <w:rFonts w:asciiTheme="minorHAnsi" w:eastAsiaTheme="minorHAnsi" w:hAnsiTheme="minorHAnsi" w:cs="Courier New"/>
+          <w:lang w:val="pt-PT"/>
+        </w:rPr>
+        <w:t>, a apresentamos a sua soma.</w:t>
+      </w:r>
+    </w:p>
+    <w:p>
+      <w:pPr>
+        <w:pStyle w:val="Corpodetexto"/>
+        <w:rPr>
+          <w:rFonts w:asciiTheme="minorHAnsi" w:hAnsiTheme="minorHAnsi"/>
+          <w:lang w:val="pt-PT"/>
+        </w:rPr>
+      </w:pPr>
+    </w:p>
+    <w:p>
+      <w:pPr>
+        <w:pStyle w:val="Corpodetexto"/>
+        <w:rPr>
+          <w:rFonts w:asciiTheme="minorHAnsi" w:hAnsiTheme="minorHAnsi"/>
+          <w:lang w:val="pt-PT"/>
+        </w:rPr>
+      </w:pPr>
+    </w:p>
+    <w:p>
+      <w:pPr>
+        <w:pStyle w:val="Corpodetexto"/>
+        <w:rPr>
+          <w:rFonts w:asciiTheme="minorHAnsi" w:hAnsiTheme="minorHAnsi"/>
+          <w:lang w:val="pt-PT"/>
+        </w:rPr>
+      </w:pPr>
+    </w:p>
+    <w:p>
+      <w:pPr>
+        <w:pStyle w:val="Corpodetexto"/>
+        <w:rPr>
+          <w:rFonts w:asciiTheme="minorHAnsi" w:hAnsiTheme="minorHAnsi"/>
+          <w:lang w:val="pt-PT"/>
+        </w:rPr>
+      </w:pPr>
+    </w:p>
+    <w:p>
+      <w:pPr>
+        <w:pStyle w:val="Corpodetexto"/>
+        <w:rPr>
+          <w:rFonts w:asciiTheme="minorHAnsi" w:hAnsiTheme="minorHAnsi"/>
+          <w:lang w:val="pt-PT"/>
+        </w:rPr>
+      </w:pPr>
+    </w:p>
+    <w:p>
+      <w:pPr>
+        <w:pStyle w:val="Corpodetexto"/>
+        <w:rPr>
+          <w:rFonts w:asciiTheme="minorHAnsi" w:hAnsiTheme="minorHAnsi"/>
+          <w:lang w:val="pt-PT"/>
+        </w:rPr>
+      </w:pPr>
+    </w:p>
+    <w:p>
+      <w:pPr>
+        <w:pStyle w:val="Corpodetexto"/>
+        <w:rPr>
+          <w:rFonts w:asciiTheme="minorHAnsi" w:eastAsiaTheme="minorHAnsi" w:hAnsiTheme="minorHAnsi" w:cs="Courier New"/>
           <w:lang w:val="pt-PT"/>
         </w:rPr>
       </w:pPr>
@@ -3755,10 +4312,19 @@
           <w:noProof/>
           <w:lang w:val="pt-PT" w:eastAsia="pt-PT"/>
         </w:rPr>
+        <w:lastRenderedPageBreak/>
         <w:drawing>
-          <wp:inline distT="0" distB="0" distL="0" distR="0">
+          <wp:anchor distT="0" distB="0" distL="114300" distR="114300" simplePos="0" relativeHeight="251660800" behindDoc="0" locked="0" layoutInCell="1" allowOverlap="1">
+            <wp:simplePos x="0" y="0"/>
+            <wp:positionH relativeFrom="column">
+              <wp:posOffset>3544</wp:posOffset>
+            </wp:positionH>
+            <wp:positionV relativeFrom="paragraph">
+              <wp:posOffset>1477</wp:posOffset>
+            </wp:positionV>
             <wp:extent cx="3600000" cy="1476178"/>
             <wp:effectExtent l="0" t="0" r="0" b="0"/>
+            <wp:wrapSquare wrapText="bothSides"/>
             <wp:docPr id="12" name="Imagem 12"/>
             <wp:cNvGraphicFramePr>
               <a:graphicFrameLocks xmlns:a="http://schemas.openxmlformats.org/drawingml/2006/main" noChangeAspect="1"/>
@@ -3801,9 +4367,29 @@
                 </pic:pic>
               </a:graphicData>
             </a:graphic>
-          </wp:inline>
+            <wp14:sizeRelH relativeFrom="page">
+              <wp14:pctWidth>0</wp14:pctWidth>
+            </wp14:sizeRelH>
+            <wp14:sizeRelV relativeFrom="page">
+              <wp14:pctHeight>0</wp14:pctHeight>
+            </wp14:sizeRelV>
+          </wp:anchor>
         </w:drawing>
       </w:r>
+      <w:r>
+        <w:rPr>
+          <w:rFonts w:asciiTheme="minorHAnsi" w:eastAsiaTheme="minorHAnsi" w:hAnsiTheme="minorHAnsi" w:cs="Courier New"/>
+          <w:lang w:val="pt-PT"/>
+        </w:rPr>
+        <w:t>N</w:t>
+      </w:r>
+      <w:r>
+        <w:rPr>
+          <w:rFonts w:asciiTheme="minorHAnsi" w:eastAsiaTheme="minorHAnsi" w:hAnsiTheme="minorHAnsi" w:cs="Courier New"/>
+          <w:lang w:val="pt-PT"/>
+        </w:rPr>
+        <w:t>o caso XRay1.tif obtemos a inversa à qual subtraímos a imagem original.</w:t>
+      </w:r>
     </w:p>
     <w:p>
       <w:pPr>
@@ -3816,17 +4402,91 @@
     </w:p>
     <w:p>
       <w:pPr>
+        <w:pStyle w:val="Corpodetexto"/>
+        <w:rPr>
+          <w:rFonts w:asciiTheme="minorHAnsi" w:hAnsiTheme="minorHAnsi"/>
+          <w:lang w:val="pt-PT"/>
+        </w:rPr>
+      </w:pPr>
+    </w:p>
+    <w:p>
+      <w:pPr>
+        <w:pStyle w:val="Corpodetexto"/>
+        <w:rPr>
+          <w:rFonts w:asciiTheme="minorHAnsi" w:hAnsiTheme="minorHAnsi"/>
+          <w:lang w:val="pt-PT"/>
+        </w:rPr>
+      </w:pPr>
+    </w:p>
+    <w:p>
+      <w:pPr>
+        <w:pStyle w:val="Corpodetexto"/>
+        <w:rPr>
+          <w:rFonts w:asciiTheme="minorHAnsi" w:hAnsiTheme="minorHAnsi"/>
+          <w:lang w:val="pt-PT"/>
+        </w:rPr>
+      </w:pPr>
+    </w:p>
+    <w:p>
+      <w:pPr>
+        <w:pStyle w:val="Corpodetexto"/>
+        <w:rPr>
+          <w:rFonts w:asciiTheme="minorHAnsi" w:hAnsiTheme="minorHAnsi"/>
+          <w:lang w:val="pt-PT"/>
+        </w:rPr>
+      </w:pPr>
+    </w:p>
+    <w:p>
+      <w:pPr>
+        <w:pStyle w:val="Corpodetexto"/>
+        <w:rPr>
+          <w:rFonts w:asciiTheme="minorHAnsi" w:hAnsiTheme="minorHAnsi"/>
+          <w:lang w:val="pt-PT"/>
+        </w:rPr>
+      </w:pPr>
+    </w:p>
+    <w:p>
+      <w:pPr>
+        <w:pStyle w:val="Corpodetexto"/>
+        <w:rPr>
+          <w:rFonts w:asciiTheme="minorHAnsi" w:hAnsiTheme="minorHAnsi"/>
+          <w:lang w:val="pt-PT"/>
+        </w:rPr>
+      </w:pPr>
+    </w:p>
+    <w:p>
+      <w:pPr>
+        <w:pStyle w:val="Corpodetexto"/>
+        <w:rPr>
+          <w:rFonts w:asciiTheme="minorHAnsi" w:hAnsiTheme="minorHAnsi"/>
+          <w:lang w:val="pt-PT"/>
+        </w:rPr>
+      </w:pPr>
+    </w:p>
+    <w:p>
+      <w:pPr>
+        <w:pStyle w:val="Corpodetexto"/>
+        <w:rPr>
+          <w:rFonts w:asciiTheme="minorHAnsi" w:hAnsiTheme="minorHAnsi"/>
+          <w:lang w:val="pt-PT"/>
+        </w:rPr>
+      </w:pPr>
+    </w:p>
+    <w:p>
+      <w:pPr>
         <w:pStyle w:val="Cabealho3"/>
         <w:rPr>
           <w:lang w:val="pt-PT"/>
         </w:rPr>
       </w:pPr>
+      <w:bookmarkStart w:id="7" w:name="_Toc481793868"/>
       <w:r>
         <w:rPr>
           <w:lang w:val="pt-PT"/>
         </w:rPr>
         <w:t>Função fingerprint_enhancement.m</w:t>
       </w:r>
+      <w:bookmarkEnd w:id="7"/>
     </w:p>
     <w:p>
       <w:pPr>
@@ -4082,12 +4742,14 @@
           <w:lang w:val="pt-PT"/>
         </w:rPr>
       </w:pPr>
+      <w:bookmarkStart w:id="8" w:name="_Toc481793869"/>
       <w:r>
         <w:rPr>
           <w:lang w:val="pt-PT"/>
         </w:rPr>
         <w:t>Função face_detection.m</w:t>
       </w:r>
+      <w:bookmarkEnd w:id="8"/>
     </w:p>
     <w:p>
       <w:pPr>
@@ -4374,7 +5036,6 @@
           <w:noProof/>
           <w:lang w:val="pt-PT" w:eastAsia="pt-PT"/>
         </w:rPr>
-        <w:lastRenderedPageBreak/>
         <w:drawing>
           <wp:inline distT="0" distB="0" distL="0" distR="0">
             <wp:extent cx="1188000" cy="1313403"/>
@@ -4445,17 +5106,29 @@
     </w:p>
     <w:p>
       <w:pPr>
+        <w:pStyle w:val="Corpodetexto"/>
+        <w:rPr>
+          <w:rFonts w:asciiTheme="minorHAnsi" w:eastAsiaTheme="minorHAnsi" w:hAnsiTheme="minorHAnsi" w:cs="NimbusRomNo9L-Regu"/>
+          <w:lang w:val="pt-PT"/>
+        </w:rPr>
+      </w:pPr>
+    </w:p>
+    <w:p>
+      <w:pPr>
         <w:pStyle w:val="Cabealho2"/>
         <w:rPr>
           <w:lang w:val="pt-PT"/>
         </w:rPr>
       </w:pPr>
-      <w:r>
-        <w:rPr>
-          <w:lang w:val="pt-PT"/>
-        </w:rPr>
+      <w:bookmarkStart w:id="9" w:name="_Toc481793870"/>
+      <w:r>
+        <w:rPr>
+          <w:lang w:val="pt-PT"/>
+        </w:rPr>
+        <w:lastRenderedPageBreak/>
         <w:t>Exercício 3</w:t>
       </w:r>
+      <w:bookmarkEnd w:id="9"/>
     </w:p>
     <w:p>
       <w:pPr>
@@ -6390,7 +7063,6 @@
           <w:color w:val="000000"/>
           <w:lang w:val="pt-PT" w:eastAsia="pt-PT"/>
         </w:rPr>
-        <w:lastRenderedPageBreak/>
         <w:t>squares.gif</w:t>
       </w:r>
     </w:p>
@@ -6756,6 +7428,15 @@
     <w:p>
       <w:pPr>
         <w:pStyle w:val="Corpodetexto"/>
+        <w:rPr>
+          <w:rFonts w:asciiTheme="minorHAnsi" w:eastAsiaTheme="minorHAnsi" w:hAnsiTheme="minorHAnsi" w:cs="NimbusRomNo9L-Regu"/>
+          <w:lang w:val="pt-PT"/>
+        </w:rPr>
+      </w:pPr>
+    </w:p>
+    <w:p>
+      <w:pPr>
+        <w:pStyle w:val="Corpodetexto"/>
         <w:numPr>
           <w:ilvl w:val="0"/>
           <w:numId w:val="16"/>
@@ -6772,6 +7453,7 @@
           <w:b/>
           <w:lang w:val="pt-PT"/>
         </w:rPr>
+        <w:lastRenderedPageBreak/>
         <w:t>Compare a imagem restaurada com a imagem original.</w:t>
       </w:r>
     </w:p>
@@ -6779,7 +7461,63 @@
       <w:pPr>
         <w:pStyle w:val="Corpodetexto"/>
         <w:rPr>
-          <w:rFonts w:asciiTheme="minorHAnsi" w:hAnsiTheme="minorHAnsi"/>
+          <w:rFonts w:asciiTheme="minorHAnsi" w:hAnsiTheme="minorHAnsi" w:cs="Consolas"/>
+          <w:sz w:val="20"/>
+          <w:szCs w:val="20"/>
+          <w:shd w:val="clear" w:color="auto" w:fill="FFFFFF"/>
+          <w:lang w:val="pt-PT"/>
+        </w:rPr>
+      </w:pPr>
+    </w:p>
+    <w:p>
+      <w:pPr>
+        <w:pStyle w:val="Corpodetexto"/>
+        <w:rPr>
+          <w:rFonts w:asciiTheme="minorHAnsi" w:hAnsiTheme="minorHAnsi" w:cs="Consolas"/>
+          <w:sz w:val="20"/>
+          <w:szCs w:val="20"/>
+          <w:shd w:val="clear" w:color="auto" w:fill="FFFFFF"/>
+          <w:lang w:val="pt-PT"/>
+        </w:rPr>
+      </w:pPr>
+      <w:r>
+        <w:rPr>
+          <w:rFonts w:asciiTheme="minorHAnsi" w:hAnsiTheme="minorHAnsi" w:cs="Consolas"/>
+          <w:sz w:val="20"/>
+          <w:szCs w:val="20"/>
+          <w:shd w:val="clear" w:color="auto" w:fill="FFFFFF"/>
+          <w:lang w:val="pt-PT"/>
+        </w:rPr>
+        <w:t>Um MAE baixo e um MSE</w:t>
+      </w:r>
+      <w:r>
+        <w:rPr>
+          <w:rFonts w:asciiTheme="minorHAnsi" w:hAnsiTheme="minorHAnsi" w:cs="Consolas"/>
+          <w:sz w:val="20"/>
+          <w:szCs w:val="20"/>
+          <w:shd w:val="clear" w:color="auto" w:fill="FFFFFF"/>
+          <w:lang w:val="pt-PT"/>
+        </w:rPr>
+        <w:t xml:space="preserve"> alto indica ocorrência de outliers no conjunto de dados</w:t>
+      </w:r>
+      <w:r>
+        <w:rPr>
+          <w:rFonts w:asciiTheme="minorHAnsi" w:hAnsiTheme="minorHAnsi" w:cs="Consolas"/>
+          <w:sz w:val="20"/>
+          <w:szCs w:val="20"/>
+          <w:shd w:val="clear" w:color="auto" w:fill="FFFFFF"/>
+          <w:lang w:val="pt-PT"/>
+        </w:rPr>
+        <w:t>.</w:t>
+      </w:r>
+    </w:p>
+    <w:p>
+      <w:pPr>
+        <w:pStyle w:val="Corpodetexto"/>
+        <w:rPr>
+          <w:rFonts w:asciiTheme="minorHAnsi" w:hAnsiTheme="minorHAnsi" w:cs="Consolas"/>
+          <w:sz w:val="20"/>
+          <w:szCs w:val="20"/>
           <w:lang w:val="pt-PT"/>
         </w:rPr>
       </w:pPr>
@@ -6910,7 +7648,6 @@
               <w:rPr>
                 <w:rFonts w:asciiTheme="minorHAnsi" w:eastAsia="Times New Roman" w:hAnsiTheme="minorHAnsi" w:cs="Times New Roman"/>
                 <w:color w:val="000000"/>
-                <w:highlight w:val="yellow"/>
                 <w:lang w:val="pt-PT" w:eastAsia="pt-PT"/>
               </w:rPr>
             </w:pPr>
@@ -6918,7 +7655,6 @@
               <w:rPr>
                 <w:rFonts w:asciiTheme="minorHAnsi" w:eastAsia="Times New Roman" w:hAnsiTheme="minorHAnsi" w:cs="Times New Roman"/>
                 <w:color w:val="000000"/>
-                <w:highlight w:val="yellow"/>
                 <w:lang w:val="pt-PT" w:eastAsia="pt-PT"/>
               </w:rPr>
               <w:t>MSE</w:t>
@@ -6936,7 +7672,6 @@
               <w:rPr>
                 <w:rFonts w:asciiTheme="minorHAnsi" w:eastAsia="Times New Roman" w:hAnsiTheme="minorHAnsi" w:cs="Times New Roman"/>
                 <w:color w:val="000000"/>
-                <w:highlight w:val="yellow"/>
                 <w:lang w:val="pt-PT" w:eastAsia="pt-PT"/>
               </w:rPr>
             </w:pPr>
@@ -6944,7 +7679,6 @@
               <w:rPr>
                 <w:rFonts w:asciiTheme="minorHAnsi" w:eastAsia="Times New Roman" w:hAnsiTheme="minorHAnsi" w:cs="Times New Roman"/>
                 <w:color w:val="000000"/>
-                <w:highlight w:val="yellow"/>
                 <w:lang w:val="pt-PT" w:eastAsia="pt-PT"/>
               </w:rPr>
               <w:t>MAE</w:t>
@@ -10811,12 +11545,14 @@
           <w:lang w:val="pt-PT"/>
         </w:rPr>
       </w:pPr>
+      <w:bookmarkStart w:id="10" w:name="_Toc481793871"/>
       <w:r>
         <w:rPr>
           <w:lang w:val="pt-PT"/>
         </w:rPr>
         <w:t>Exercício 4</w:t>
       </w:r>
+      <w:bookmarkEnd w:id="10"/>
     </w:p>
     <w:p>
       <w:pPr>
@@ -10825,12 +11561,14 @@
           <w:lang w:val="pt-PT"/>
         </w:rPr>
       </w:pPr>
+      <w:bookmarkStart w:id="11" w:name="_Toc481793872"/>
       <w:r>
         <w:rPr>
           <w:lang w:val="pt-PT"/>
         </w:rPr>
         <w:t>Função codeCardGenerato</w:t>
       </w:r>
+      <w:bookmarkEnd w:id="11"/>
     </w:p>
     <w:p>
       <w:pPr>
@@ -10973,7 +11711,6 @@
           <w:rFonts w:asciiTheme="minorHAnsi" w:hAnsiTheme="minorHAnsi" w:cs="Arial"/>
           <w:lang w:val="pt-PT"/>
         </w:rPr>
-        <w:lastRenderedPageBreak/>
         <w:t>Adiciona</w:t>
       </w:r>
       <w:r>
@@ -11146,6 +11883,7 @@
           <w:rFonts w:asciiTheme="minorHAnsi" w:hAnsiTheme="minorHAnsi" w:cs="Arial"/>
           <w:lang w:val="pt-PT"/>
         </w:rPr>
+        <w:lastRenderedPageBreak/>
         <w:t xml:space="preserve">Cada linha gerada é adicionada ao contentor, é gerada também uma cor aleatória. Repetir </w:t>
       </w:r>
       <w:r>
@@ -11236,7 +11974,7 @@
         </w:rPr>
         <w:drawing>
           <wp:inline distT="0" distB="0" distL="0" distR="0">
-            <wp:extent cx="3459480" cy="1699260"/>
+            <wp:extent cx="2518006" cy="1236818"/>
             <wp:effectExtent l="0" t="0" r="0" b="0"/>
             <wp:docPr id="11" name="Imagem 11" descr="C:\Users\Utilizador\AppData\Local\Microsoft\Windows\INetCacheContent.Word\codeCard.png"/>
             <wp:cNvGraphicFramePr>
@@ -11267,7 +12005,7 @@
                   <pic:spPr bwMode="auto">
                     <a:xfrm>
                       <a:off x="0" y="0"/>
-                      <a:ext cx="3459480" cy="1699260"/>
+                      <a:ext cx="2545690" cy="1250416"/>
                     </a:xfrm>
                     <a:prstGeom prst="rect">
                       <a:avLst/>
@@ -11309,12 +12047,14 @@
           <w:lang w:val="pt-PT"/>
         </w:rPr>
       </w:pPr>
+      <w:bookmarkStart w:id="12" w:name="_Toc481793873"/>
       <w:r>
         <w:rPr>
           <w:lang w:val="pt-PT"/>
         </w:rPr>
         <w:t>Exercício 5</w:t>
       </w:r>
+      <w:bookmarkEnd w:id="12"/>
     </w:p>
     <w:p>
       <w:pPr>
@@ -11388,7 +12128,6 @@
         <w:rPr>
           <w:rFonts w:asciiTheme="minorHAnsi" w:eastAsiaTheme="minorHAnsi" w:hAnsiTheme="minorHAnsi" w:cs="NimbusRomNo9L-Regu"/>
           <w:b/>
-          <w:highlight w:val="yellow"/>
           <w:lang w:val="pt-PT"/>
         </w:rPr>
       </w:pPr>
@@ -11396,7 +12135,6 @@
         <w:rPr>
           <w:rFonts w:asciiTheme="minorHAnsi" w:eastAsiaTheme="minorHAnsi" w:hAnsiTheme="minorHAnsi" w:cs="NimbusRomNo9L-Regu"/>
           <w:b/>
-          <w:highlight w:val="yellow"/>
           <w:lang w:val="pt-PT"/>
         </w:rPr>
         <w:t xml:space="preserve">Realize coloração das imagens através das técnicas de </w:t>
@@ -11405,7 +12143,6 @@
         <w:rPr>
           <w:rFonts w:asciiTheme="minorHAnsi" w:eastAsiaTheme="minorHAnsi" w:hAnsiTheme="minorHAnsi" w:cs="NimbusRomNo9L-ReguItal"/>
           <w:b/>
-          <w:highlight w:val="yellow"/>
           <w:lang w:val="pt-PT"/>
         </w:rPr>
         <w:t xml:space="preserve">intensity slicing </w:t>
@@ -11414,7 +12151,6 @@
         <w:rPr>
           <w:rFonts w:asciiTheme="minorHAnsi" w:eastAsiaTheme="minorHAnsi" w:hAnsiTheme="minorHAnsi" w:cs="NimbusRomNo9L-Regu"/>
           <w:b/>
-          <w:highlight w:val="yellow"/>
           <w:lang w:val="pt-PT"/>
         </w:rPr>
         <w:t xml:space="preserve">e </w:t>
@@ -11423,7 +12159,6 @@
         <w:rPr>
           <w:rFonts w:asciiTheme="minorHAnsi" w:eastAsiaTheme="minorHAnsi" w:hAnsiTheme="minorHAnsi" w:cs="NimbusRomNo9L-ReguItal"/>
           <w:b/>
-          <w:highlight w:val="yellow"/>
           <w:lang w:val="pt-PT"/>
         </w:rPr>
         <w:t>intensity to RGB transform</w:t>
@@ -11432,7 +12167,6 @@
         <w:rPr>
           <w:rFonts w:asciiTheme="minorHAnsi" w:eastAsiaTheme="minorHAnsi" w:hAnsiTheme="minorHAnsi" w:cs="NimbusRomNo9L-Regu"/>
           <w:b/>
-          <w:highlight w:val="yellow"/>
           <w:lang w:val="pt-PT"/>
         </w:rPr>
         <w:t>; indique os critérios e as funções usadas para a atribuição de cores.</w:t>
@@ -11451,10 +12185,1255 @@
       <w:pPr>
         <w:pStyle w:val="Corpodetexto"/>
         <w:rPr>
+          <w:rFonts w:asciiTheme="minorHAnsi" w:eastAsiaTheme="minorHAnsi" w:hAnsiTheme="minorHAnsi" w:cs="NimbusRomNo9L-ReguItal"/>
+          <w:lang w:val="pt-PT"/>
+        </w:rPr>
+      </w:pPr>
+      <w:r>
+        <w:rPr>
           <w:rFonts w:asciiTheme="minorHAnsi" w:eastAsiaTheme="minorHAnsi" w:hAnsiTheme="minorHAnsi" w:cs="NimbusRomNo9L-Regu"/>
           <w:lang w:val="pt-PT"/>
         </w:rPr>
-      </w:pPr>
+        <w:t xml:space="preserve">As técnicas recebem imagens monocromáticas e realização a sua coloração. </w:t>
+      </w:r>
+      <w:r>
+        <w:rPr>
+          <w:rFonts w:asciiTheme="minorHAnsi" w:eastAsiaTheme="minorHAnsi" w:hAnsiTheme="minorHAnsi" w:cs="NimbusRomNo9L-ReguItal"/>
+          <w:lang w:val="pt-PT"/>
+        </w:rPr>
+        <w:t>É útil para</w:t>
+      </w:r>
+      <w:r>
+        <w:rPr>
+          <w:rFonts w:asciiTheme="minorHAnsi" w:eastAsiaTheme="minorHAnsi" w:hAnsiTheme="minorHAnsi" w:cs="NimbusRomNo9L-ReguItal"/>
+          <w:lang w:val="pt-PT"/>
+        </w:rPr>
+        <w:t xml:space="preserve"> visualizar imagens mé</w:t>
+      </w:r>
+      <w:r>
+        <w:rPr>
+          <w:rFonts w:asciiTheme="minorHAnsi" w:eastAsiaTheme="minorHAnsi" w:hAnsiTheme="minorHAnsi" w:cs="NimbusRomNo9L-ReguItal"/>
+          <w:lang w:val="pt-PT"/>
+        </w:rPr>
+        <w:t>dicas / científicas / vegetação, pois é de interesse realçar certos valores de intensidade para serem mais percetíveis ao sistema visual humano.</w:t>
+      </w:r>
+    </w:p>
+    <w:p>
+      <w:pPr>
+        <w:pStyle w:val="Corpodetexto"/>
+        <w:rPr>
+          <w:rFonts w:asciiTheme="minorHAnsi" w:eastAsiaTheme="minorHAnsi" w:hAnsiTheme="minorHAnsi" w:cs="NimbusRomNo9L-Regu"/>
+          <w:lang w:val="pt-PT"/>
+        </w:rPr>
+      </w:pPr>
+    </w:p>
+    <w:p>
+      <w:pPr>
+        <w:pStyle w:val="Corpodetexto"/>
+        <w:rPr>
+          <w:rFonts w:asciiTheme="minorHAnsi" w:eastAsiaTheme="minorHAnsi" w:hAnsiTheme="minorHAnsi" w:cs="NimbusRomNo9L-ReguItal"/>
+          <w:lang w:val="pt-PT"/>
+        </w:rPr>
+      </w:pPr>
+      <w:r>
+        <w:rPr>
+          <w:rFonts w:asciiTheme="minorHAnsi" w:eastAsiaTheme="minorHAnsi" w:hAnsiTheme="minorHAnsi" w:cs="NimbusRomNo9L-Regu"/>
+          <w:lang w:val="pt-PT"/>
+        </w:rPr>
+        <w:t>A técnica</w:t>
+      </w:r>
+      <w:r>
+        <w:rPr>
+          <w:rFonts w:asciiTheme="minorHAnsi" w:eastAsiaTheme="minorHAnsi" w:hAnsiTheme="minorHAnsi" w:cs="NimbusRomNo9L-Regu"/>
+          <w:lang w:val="pt-PT"/>
+        </w:rPr>
+        <w:t xml:space="preserve"> de </w:t>
+      </w:r>
+      <w:r>
+        <w:rPr>
+          <w:rFonts w:asciiTheme="minorHAnsi" w:eastAsiaTheme="minorHAnsi" w:hAnsiTheme="minorHAnsi" w:cs="NimbusRomNo9L-ReguItal"/>
+          <w:lang w:val="pt-PT"/>
+        </w:rPr>
+        <w:t>intensity slicing</w:t>
+      </w:r>
+      <w:r>
+        <w:rPr>
+          <w:rFonts w:asciiTheme="minorHAnsi" w:eastAsiaTheme="minorHAnsi" w:hAnsiTheme="minorHAnsi" w:cs="NimbusRomNo9L-ReguItal"/>
+          <w:lang w:val="pt-PT"/>
+        </w:rPr>
+        <w:t xml:space="preserve"> </w:t>
+      </w:r>
+      <w:r>
+        <w:rPr>
+          <w:rFonts w:asciiTheme="minorHAnsi" w:eastAsiaTheme="minorHAnsi" w:hAnsiTheme="minorHAnsi" w:cs="NimbusRomNo9L-ReguItal"/>
+          <w:lang w:val="pt-PT"/>
+        </w:rPr>
+        <w:t>começa por dividir</w:t>
+      </w:r>
+      <w:r>
+        <w:rPr>
+          <w:rFonts w:asciiTheme="minorHAnsi" w:eastAsiaTheme="minorHAnsi" w:hAnsiTheme="minorHAnsi" w:cs="NimbusRomNo9L-ReguItal"/>
+          <w:lang w:val="pt-PT"/>
+        </w:rPr>
+        <w:t xml:space="preserve"> </w:t>
+      </w:r>
+      <w:r>
+        <w:rPr>
+          <w:rFonts w:asciiTheme="minorHAnsi" w:eastAsiaTheme="minorHAnsi" w:hAnsiTheme="minorHAnsi" w:cs="NimbusRomNo9L-ReguItal"/>
+          <w:lang w:val="pt-PT"/>
+        </w:rPr>
+        <w:t xml:space="preserve">a resolução </w:t>
+      </w:r>
+      <w:r>
+        <w:rPr>
+          <w:rFonts w:asciiTheme="minorHAnsi" w:eastAsiaTheme="minorHAnsi" w:hAnsiTheme="minorHAnsi" w:cs="NimbusRomNo9L-ReguItal"/>
+          <w:lang w:val="pt-PT"/>
+        </w:rPr>
+        <w:t>em profundidade</w:t>
+      </w:r>
+      <w:r>
+        <w:rPr>
+          <w:rFonts w:asciiTheme="minorHAnsi" w:eastAsiaTheme="minorHAnsi" w:hAnsiTheme="minorHAnsi" w:cs="NimbusRomNo9L-ReguItal"/>
+          <w:lang w:val="pt-PT"/>
+        </w:rPr>
+        <w:t xml:space="preserve"> da imagem recebida</w:t>
+      </w:r>
+      <w:r>
+        <w:rPr>
+          <w:rFonts w:asciiTheme="minorHAnsi" w:eastAsiaTheme="minorHAnsi" w:hAnsiTheme="minorHAnsi" w:cs="NimbusRomNo9L-ReguItal"/>
+          <w:lang w:val="pt-PT"/>
+        </w:rPr>
+        <w:t xml:space="preserve"> por </w:t>
+      </w:r>
+      <w:r>
+        <w:rPr>
+          <w:rFonts w:asciiTheme="minorHAnsi" w:eastAsiaTheme="minorHAnsi" w:hAnsiTheme="minorHAnsi" w:cs="NimbusRomNo9L-ReguItal"/>
+          <w:lang w:val="pt-PT"/>
+        </w:rPr>
+        <w:t>um valor</w:t>
+      </w:r>
+      <w:r>
+        <w:rPr>
+          <w:rFonts w:asciiTheme="minorHAnsi" w:eastAsiaTheme="minorHAnsi" w:hAnsiTheme="minorHAnsi" w:cs="NimbusRomNo9L-ReguItal"/>
+          <w:lang w:val="pt-PT"/>
+        </w:rPr>
+        <w:t xml:space="preserve"> </w:t>
+      </w:r>
+      <w:r>
+        <w:rPr>
+          <w:rFonts w:asciiTheme="minorHAnsi" w:eastAsiaTheme="minorHAnsi" w:hAnsiTheme="minorHAnsi" w:cs="NimbusRomNo9L-ReguItal"/>
+          <w:lang w:val="pt-PT"/>
+        </w:rPr>
+        <w:t xml:space="preserve">(escala) obtendo </w:t>
+      </w:r>
+      <w:r>
+        <w:rPr>
+          <w:rFonts w:asciiTheme="minorHAnsi" w:eastAsiaTheme="minorHAnsi" w:hAnsiTheme="minorHAnsi" w:cs="NimbusRomNo9L-ReguItal"/>
+          <w:lang w:val="pt-PT"/>
+        </w:rPr>
+        <w:t xml:space="preserve">o número de </w:t>
+      </w:r>
+      <w:r>
+        <w:rPr>
+          <w:rFonts w:asciiTheme="minorHAnsi" w:eastAsiaTheme="minorHAnsi" w:hAnsiTheme="minorHAnsi" w:cs="NimbusRomNo9L-ReguItal"/>
+          <w:lang w:val="pt-PT"/>
+        </w:rPr>
+        <w:t>intervalos</w:t>
+      </w:r>
+      <w:r>
+        <w:rPr>
+          <w:rFonts w:asciiTheme="minorHAnsi" w:eastAsiaTheme="minorHAnsi" w:hAnsiTheme="minorHAnsi" w:cs="NimbusRomNo9L-ReguItal"/>
+          <w:lang w:val="pt-PT"/>
+        </w:rPr>
+        <w:t xml:space="preserve">. </w:t>
+      </w:r>
+      <w:r>
+        <w:rPr>
+          <w:rFonts w:asciiTheme="minorHAnsi" w:eastAsiaTheme="minorHAnsi" w:hAnsiTheme="minorHAnsi" w:cs="NimbusRomNo9L-ReguItal"/>
+          <w:lang w:val="pt-PT"/>
+        </w:rPr>
+        <w:t xml:space="preserve">O valor escala é calculado consoante os </w:t>
+      </w:r>
+      <w:r>
+        <w:rPr>
+          <w:rFonts w:asciiTheme="minorHAnsi" w:eastAsiaTheme="minorHAnsi" w:hAnsiTheme="minorHAnsi" w:cs="NimbusRomNo9L-ReguItal"/>
+          <w:lang w:val="pt-PT"/>
+        </w:rPr>
+        <w:t xml:space="preserve">valores de </w:t>
+      </w:r>
+      <w:r>
+        <w:rPr>
+          <w:rFonts w:asciiTheme="minorHAnsi" w:eastAsiaTheme="minorHAnsi" w:hAnsiTheme="minorHAnsi" w:cs="NimbusRomNo9L-ReguItal"/>
+          <w:lang w:val="pt-PT"/>
+        </w:rPr>
+        <w:t xml:space="preserve">níveis de cinzento que a imagem original usa. </w:t>
+      </w:r>
+      <w:r>
+        <w:rPr>
+          <w:rFonts w:asciiTheme="minorHAnsi" w:eastAsiaTheme="minorHAnsi" w:hAnsiTheme="minorHAnsi" w:cs="NimbusRomNo9L-ReguItal"/>
+          <w:lang w:val="pt-PT"/>
+        </w:rPr>
+        <w:t>Logo, o número de intervalos é igual ao número de cores da imagem original que por sua vez é igual ao número de cor que a imagem final vai ter.</w:t>
+      </w:r>
+    </w:p>
+    <w:p>
+      <w:pPr>
+        <w:pStyle w:val="Corpodetexto"/>
+        <w:rPr>
+          <w:rFonts w:asciiTheme="minorHAnsi" w:eastAsiaTheme="minorHAnsi" w:hAnsiTheme="minorHAnsi" w:cs="NimbusRomNo9L-ReguItal"/>
+          <w:lang w:val="pt-PT"/>
+        </w:rPr>
+      </w:pPr>
+      <w:r>
+        <w:rPr>
+          <w:rFonts w:asciiTheme="minorHAnsi" w:eastAsiaTheme="minorHAnsi" w:hAnsiTheme="minorHAnsi" w:cs="NimbusRomNo9L-ReguItal"/>
+          <w:lang w:val="pt-PT"/>
+        </w:rPr>
+        <w:t>Para cada intervalo é construído um valor RGB.</w:t>
+      </w:r>
+      <w:r>
+        <w:rPr>
+          <w:rFonts w:asciiTheme="minorHAnsi" w:eastAsiaTheme="minorHAnsi" w:hAnsiTheme="minorHAnsi" w:cs="NimbusRomNo9L-ReguItal"/>
+          <w:lang w:val="pt-PT"/>
+        </w:rPr>
+        <w:t xml:space="preserve"> No final a imagem monocromática de dimensão </w:t>
+      </w:r>
+      <m:oMath>
+        <m:sSup>
+          <m:sSupPr>
+            <m:ctrlPr>
+              <w:rPr>
+                <w:rFonts w:ascii="Cambria Math" w:eastAsiaTheme="minorHAnsi" w:hAnsi="Cambria Math" w:cs="NimbusRomNo9L-ReguItal"/>
+                <w:lang w:val="pt-PT"/>
+              </w:rPr>
+            </m:ctrlPr>
+          </m:sSupPr>
+          <m:e>
+            <m:r>
+              <w:rPr>
+                <w:rFonts w:ascii="Cambria Math" w:eastAsiaTheme="minorHAnsi" w:hAnsi="Cambria Math" w:cs="NimbusRomNo9L-ReguItal"/>
+                <w:lang w:val="pt-PT"/>
+              </w:rPr>
+              <m:t>(</m:t>
+            </m:r>
+            <m:sSup>
+              <m:sSupPr>
+                <m:ctrlPr>
+                  <w:rPr>
+                    <w:rFonts w:ascii="Cambria Math" w:eastAsiaTheme="minorHAnsi" w:hAnsi="Cambria Math" w:cs="NimbusRomNo9L-ReguItal"/>
+                    <w:i/>
+                    <w:lang w:val="pt-PT"/>
+                  </w:rPr>
+                </m:ctrlPr>
+              </m:sSupPr>
+              <m:e>
+                <m:r>
+                  <w:rPr>
+                    <w:rFonts w:ascii="Cambria Math" w:eastAsiaTheme="minorHAnsi" w:hAnsi="Cambria Math" w:cs="NimbusRomNo9L-ReguItal"/>
+                    <w:lang w:val="pt-PT"/>
+                  </w:rPr>
+                  <m:t>2</m:t>
+                </m:r>
+              </m:e>
+              <m:sup>
+                <m:r>
+                  <w:rPr>
+                    <w:rFonts w:ascii="Cambria Math" w:eastAsiaTheme="minorHAnsi" w:hAnsi="Cambria Math" w:cs="NimbusRomNo9L-ReguItal"/>
+                    <w:lang w:val="pt-PT"/>
+                  </w:rPr>
+                  <m:t>n</m:t>
+                </m:r>
+              </m:sup>
+            </m:sSup>
+            <m:r>
+              <w:rPr>
+                <w:rFonts w:ascii="Cambria Math" w:eastAsiaTheme="minorHAnsi" w:hAnsi="Cambria Math" w:cs="NimbusRomNo9L-ReguItal"/>
+                <w:lang w:val="pt-PT"/>
+              </w:rPr>
+              <m:t>-1)</m:t>
+            </m:r>
+          </m:e>
+          <m:sup>
+            <m:r>
+              <w:rPr>
+                <w:rFonts w:ascii="Cambria Math" w:eastAsiaTheme="minorHAnsi" w:hAnsi="Cambria Math" w:cs="NimbusRomNo9L-ReguItal"/>
+                <w:lang w:val="pt-PT"/>
+              </w:rPr>
+              <m:t>2</m:t>
+            </m:r>
+          </m:sup>
+        </m:sSup>
+      </m:oMath>
+      <w:r>
+        <w:rPr>
+          <w:rFonts w:asciiTheme="minorHAnsi" w:eastAsiaTheme="minorHAnsi" w:hAnsiTheme="minorHAnsi" w:cs="NimbusRomNo9L-ReguItal"/>
+          <w:lang w:val="pt-PT"/>
+        </w:rPr>
+        <w:t>passa para</w:t>
+      </w:r>
+      <w:r>
+        <w:rPr>
+          <w:rFonts w:asciiTheme="minorHAnsi" w:eastAsiaTheme="minorHAnsi" w:hAnsiTheme="minorHAnsi" w:cs="NimbusRomNo9L-ReguItal"/>
+          <w:lang w:val="pt-PT"/>
+        </w:rPr>
+        <w:t xml:space="preserve"> </w:t>
+      </w:r>
+      <m:oMath>
+        <m:sSup>
+          <m:sSupPr>
+            <m:ctrlPr>
+              <w:rPr>
+                <w:rFonts w:ascii="Cambria Math" w:eastAsiaTheme="minorHAnsi" w:hAnsi="Cambria Math" w:cs="NimbusRomNo9L-ReguItal"/>
+                <w:lang w:val="pt-PT"/>
+              </w:rPr>
+            </m:ctrlPr>
+          </m:sSupPr>
+          <m:e>
+            <m:r>
+              <w:rPr>
+                <w:rFonts w:ascii="Cambria Math" w:eastAsiaTheme="minorHAnsi" w:hAnsi="Cambria Math" w:cs="NimbusRomNo9L-ReguItal"/>
+                <w:lang w:val="pt-PT"/>
+              </w:rPr>
+              <m:t>(</m:t>
+            </m:r>
+            <m:sSup>
+              <m:sSupPr>
+                <m:ctrlPr>
+                  <w:rPr>
+                    <w:rFonts w:ascii="Cambria Math" w:eastAsiaTheme="minorHAnsi" w:hAnsi="Cambria Math" w:cs="NimbusRomNo9L-ReguItal"/>
+                    <w:i/>
+                    <w:lang w:val="pt-PT"/>
+                  </w:rPr>
+                </m:ctrlPr>
+              </m:sSupPr>
+              <m:e>
+                <m:r>
+                  <w:rPr>
+                    <w:rFonts w:ascii="Cambria Math" w:eastAsiaTheme="minorHAnsi" w:hAnsi="Cambria Math" w:cs="NimbusRomNo9L-ReguItal"/>
+                    <w:lang w:val="pt-PT"/>
+                  </w:rPr>
+                  <m:t>2</m:t>
+                </m:r>
+              </m:e>
+              <m:sup>
+                <m:r>
+                  <w:rPr>
+                    <w:rFonts w:ascii="Cambria Math" w:eastAsiaTheme="minorHAnsi" w:hAnsi="Cambria Math" w:cs="NimbusRomNo9L-ReguItal"/>
+                    <w:lang w:val="pt-PT"/>
+                  </w:rPr>
+                  <m:t>n</m:t>
+                </m:r>
+              </m:sup>
+            </m:sSup>
+            <m:r>
+              <w:rPr>
+                <w:rFonts w:ascii="Cambria Math" w:eastAsiaTheme="minorHAnsi" w:hAnsi="Cambria Math" w:cs="NimbusRomNo9L-ReguItal"/>
+                <w:lang w:val="pt-PT"/>
+              </w:rPr>
+              <m:t>-1)</m:t>
+            </m:r>
+          </m:e>
+          <m:sup>
+            <m:r>
+              <w:rPr>
+                <w:rFonts w:ascii="Cambria Math" w:eastAsiaTheme="minorHAnsi" w:hAnsi="Cambria Math" w:cs="NimbusRomNo9L-ReguItal"/>
+                <w:lang w:val="pt-PT"/>
+              </w:rPr>
+              <m:t>3</m:t>
+            </m:r>
+          </m:sup>
+        </m:sSup>
+      </m:oMath>
+      <w:r>
+        <w:rPr>
+          <w:rFonts w:asciiTheme="minorHAnsi" w:eastAsiaTheme="minorHAnsi" w:hAnsiTheme="minorHAnsi" w:cs="NimbusRomNo9L-ReguItal"/>
+          <w:lang w:val="pt-PT"/>
+        </w:rPr>
+        <w:t>.</w:t>
+      </w:r>
+    </w:p>
+    <w:p>
+      <w:pPr>
+        <w:pStyle w:val="Corpodetexto"/>
+        <w:rPr>
+          <w:rFonts w:asciiTheme="minorHAnsi" w:eastAsiaTheme="minorHAnsi" w:hAnsiTheme="minorHAnsi" w:cs="NimbusRomNo9L-ReguItal"/>
+          <w:lang w:val="pt-PT"/>
+        </w:rPr>
+      </w:pPr>
+      <w:r>
+        <w:rPr>
+          <w:rFonts w:asciiTheme="minorHAnsi" w:eastAsiaTheme="minorHAnsi" w:hAnsiTheme="minorHAnsi" w:cs="NimbusRomNo9L-ReguItal"/>
+          <w:lang w:val="pt-PT"/>
+        </w:rPr>
+        <w:t>Exemplo:</w:t>
+      </w:r>
+    </w:p>
+    <w:p>
+      <w:pPr>
+        <w:pStyle w:val="Corpodetexto"/>
+        <w:rPr>
+          <w:rFonts w:asciiTheme="minorHAnsi" w:eastAsiaTheme="minorHAnsi" w:hAnsiTheme="minorHAnsi" w:cs="NimbusRomNo9L-ReguItal"/>
+          <w:lang w:val="pt-PT"/>
+        </w:rPr>
+      </w:pPr>
+      <w:r>
+        <w:rPr>
+          <w:rFonts w:asciiTheme="minorHAnsi" w:eastAsiaTheme="minorHAnsi" w:hAnsiTheme="minorHAnsi" w:cs="NimbusRomNo9L-ReguItal"/>
+          <w:lang w:val="pt-PT"/>
+        </w:rPr>
+        <w:t>Imagem monocromática (</w:t>
+      </w:r>
+      <w:r>
+        <w:rPr>
+          <w:rFonts w:asciiTheme="minorHAnsi" w:eastAsiaTheme="minorHAnsi" w:hAnsiTheme="minorHAnsi" w:cs="NimbusRomNo9L-ReguItal"/>
+          <w:lang w:val="pt-PT"/>
+        </w:rPr>
+        <w:t>circles.bmp</w:t>
+      </w:r>
+      <w:r>
+        <w:rPr>
+          <w:rFonts w:asciiTheme="minorHAnsi" w:eastAsiaTheme="minorHAnsi" w:hAnsiTheme="minorHAnsi" w:cs="NimbusRomNo9L-ReguItal"/>
+          <w:lang w:val="pt-PT"/>
+        </w:rPr>
+        <w:t>)</w:t>
+      </w:r>
+      <w:r>
+        <w:rPr>
+          <w:rFonts w:asciiTheme="minorHAnsi" w:eastAsiaTheme="minorHAnsi" w:hAnsiTheme="minorHAnsi" w:cs="NimbusRomNo9L-ReguItal"/>
+          <w:lang w:val="pt-PT"/>
+        </w:rPr>
+        <w:t xml:space="preserve"> com resolução em profundidade n = 8 bit/pixel</w:t>
+      </w:r>
+    </w:p>
+    <w:p>
+      <w:pPr>
+        <w:pStyle w:val="Corpodetexto"/>
+        <w:rPr>
+          <w:rFonts w:asciiTheme="minorHAnsi" w:eastAsiaTheme="minorHAnsi" w:hAnsiTheme="minorHAnsi" w:cs="NimbusRomNo9L-ReguItal"/>
+          <w:lang w:val="pt-PT"/>
+        </w:rPr>
+      </w:pPr>
+      <w:r>
+        <w:rPr>
+          <w:noProof/>
+          <w:lang w:val="pt-PT" w:eastAsia="pt-PT"/>
+        </w:rPr>
+        <w:drawing>
+          <wp:inline distT="0" distB="0" distL="0" distR="0">
+            <wp:extent cx="720000" cy="720000"/>
+            <wp:effectExtent l="0" t="0" r="0" b="0"/>
+            <wp:docPr id="32" name="Imagem 32" descr="C:\Users\Utilizador\AppData\Local\Microsoft\Windows\INetCacheContent.Word\circles.bmp"/>
+            <wp:cNvGraphicFramePr>
+              <a:graphicFrameLocks xmlns:a="http://schemas.openxmlformats.org/drawingml/2006/main" noChangeAspect="1"/>
+            </wp:cNvGraphicFramePr>
+            <a:graphic xmlns:a="http://schemas.openxmlformats.org/drawingml/2006/main">
+              <a:graphicData uri="http://schemas.openxmlformats.org/drawingml/2006/picture">
+                <pic:pic xmlns:pic="http://schemas.openxmlformats.org/drawingml/2006/picture">
+                  <pic:nvPicPr>
+                    <pic:cNvPr id="0" name="Picture 4" descr="C:\Users\Utilizador\AppData\Local\Microsoft\Windows\INetCacheContent.Word\circles.bmp"/>
+                    <pic:cNvPicPr>
+                      <a:picLocks noChangeAspect="1" noChangeArrowheads="1"/>
+                    </pic:cNvPicPr>
+                  </pic:nvPicPr>
+                  <pic:blipFill>
+                    <a:blip r:embed="rId24" cstate="print">
+                      <a:extLst>
+                        <a:ext uri="{28A0092B-C50C-407E-A947-70E740481C1C}">
+                          <a14:useLocalDpi xmlns:a14="http://schemas.microsoft.com/office/drawing/2010/main" val="0"/>
+                        </a:ext>
+                      </a:extLst>
+                    </a:blip>
+                    <a:srcRect/>
+                    <a:stretch>
+                      <a:fillRect/>
+                    </a:stretch>
+                  </pic:blipFill>
+                  <pic:spPr bwMode="auto">
+                    <a:xfrm>
+                      <a:off x="0" y="0"/>
+                      <a:ext cx="720000" cy="720000"/>
+                    </a:xfrm>
+                    <a:prstGeom prst="rect">
+                      <a:avLst/>
+                    </a:prstGeom>
+                    <a:noFill/>
+                    <a:ln>
+                      <a:noFill/>
+                    </a:ln>
+                  </pic:spPr>
+                </pic:pic>
+              </a:graphicData>
+            </a:graphic>
+          </wp:inline>
+        </w:drawing>
+      </w:r>
+    </w:p>
+    <w:p>
+      <w:pPr>
+        <w:pStyle w:val="Corpodetexto"/>
+        <w:rPr>
+          <w:rFonts w:asciiTheme="minorHAnsi" w:eastAsiaTheme="minorHAnsi" w:hAnsiTheme="minorHAnsi" w:cs="NimbusRomNo9L-ReguItal"/>
+          <w:lang w:val="pt-PT"/>
+        </w:rPr>
+      </w:pPr>
+      <w:r>
+        <w:rPr>
+          <w:rFonts w:asciiTheme="minorHAnsi" w:eastAsiaTheme="minorHAnsi" w:hAnsiTheme="minorHAnsi" w:cs="NimbusRomNo9L-ReguItal"/>
+          <w:lang w:val="pt-PT"/>
+        </w:rPr>
+        <w:t>A e</w:t>
+      </w:r>
+      <w:r>
+        <w:rPr>
+          <w:rFonts w:asciiTheme="minorHAnsi" w:eastAsiaTheme="minorHAnsi" w:hAnsiTheme="minorHAnsi" w:cs="NimbusRomNo9L-ReguItal"/>
+          <w:lang w:val="pt-PT"/>
+        </w:rPr>
+        <w:t xml:space="preserve">scala </w:t>
+      </w:r>
+      <w:r>
+        <w:rPr>
+          <w:rFonts w:asciiTheme="minorHAnsi" w:eastAsiaTheme="minorHAnsi" w:hAnsiTheme="minorHAnsi" w:cs="NimbusRomNo9L-ReguItal"/>
+          <w:lang w:val="pt-PT"/>
+        </w:rPr>
+        <w:t xml:space="preserve">é </w:t>
+      </w:r>
+      <w:r>
+        <w:rPr>
+          <w:rFonts w:asciiTheme="minorHAnsi" w:eastAsiaTheme="minorHAnsi" w:hAnsiTheme="minorHAnsi" w:cs="NimbusRomNo9L-ReguItal"/>
+          <w:lang w:val="pt-PT"/>
+        </w:rPr>
+        <w:t xml:space="preserve">4 porque a imagem apenas usa quatro níveis cinzentos. </w:t>
+      </w:r>
+    </w:p>
+    <w:p>
+      <w:pPr>
+        <w:pStyle w:val="Corpodetexto"/>
+        <w:rPr>
+          <w:rFonts w:asciiTheme="minorHAnsi" w:eastAsiaTheme="minorHAnsi" w:hAnsiTheme="minorHAnsi" w:cs="NimbusRomNo9L-ReguItal"/>
+          <w:lang w:val="pt-PT"/>
+        </w:rPr>
+      </w:pPr>
+      <w:r>
+        <w:rPr>
+          <w:rFonts w:asciiTheme="minorHAnsi" w:eastAsiaTheme="minorHAnsi" w:hAnsiTheme="minorHAnsi" w:cs="NimbusRomNo9L-ReguItal"/>
+          <w:noProof/>
+          <w:lang w:val="pt-PT" w:eastAsia="pt-PT"/>
+        </w:rPr>
+        <w:pict>
+          <v:shapetype id="_x0000_t202" coordsize="21600,21600" o:spt="202" path="m,l,21600r21600,l21600,xe">
+            <v:stroke joinstyle="miter"/>
+            <v:path gradientshapeok="t" o:connecttype="rect"/>
+          </v:shapetype>
+          <v:shape id="_x0000_s1046" type="#_x0000_t202" style="position:absolute;margin-left:-10.95pt;margin-top:13.55pt;width:154.45pt;height:54.9pt;z-index:251662848" filled="f" stroked="f">
+            <v:textbox>
+              <w:txbxContent>
+                <w:p>
+                  <w:pPr>
+                    <w:pStyle w:val="Corpodetexto"/>
+                    <w:rPr>
+                      <w:rFonts w:asciiTheme="minorHAnsi" w:eastAsiaTheme="minorHAnsi" w:hAnsiTheme="minorHAnsi" w:cs="NimbusRomNo9L-ReguItal"/>
+                      <w:lang w:val="pt-PT"/>
+                    </w:rPr>
+                  </w:pPr>
+                  <m:oMathPara>
+                    <m:oMath>
+                      <m:r>
+                        <w:rPr>
+                          <w:rFonts w:ascii="Cambria Math" w:eastAsiaTheme="minorHAnsi" w:hAnsi="Cambria Math" w:cs="NimbusRomNo9L-ReguItal"/>
+                          <w:sz w:val="20"/>
+                        </w:rPr>
+                        <m:t>f</m:t>
+                      </m:r>
+                      <m:d>
+                        <m:dPr>
+                          <m:ctrlPr>
+                            <w:rPr>
+                              <w:rFonts w:ascii="Cambria Math" w:eastAsiaTheme="minorHAnsi" w:hAnsi="Cambria Math" w:cs="NimbusRomNo9L-ReguItal"/>
+                              <w:i/>
+                              <w:sz w:val="20"/>
+                              <w:lang w:val="pt-PT"/>
+                            </w:rPr>
+                          </m:ctrlPr>
+                        </m:dPr>
+                        <m:e>
+                          <m:r>
+                            <w:rPr>
+                              <w:rFonts w:ascii="Cambria Math" w:eastAsiaTheme="minorHAnsi" w:hAnsi="Cambria Math" w:cs="NimbusRomNo9L-ReguItal"/>
+                              <w:sz w:val="20"/>
+                            </w:rPr>
+                            <m:t>x</m:t>
+                          </m:r>
+                        </m:e>
+                      </m:d>
+                      <m:r>
+                        <w:rPr>
+                          <w:rFonts w:ascii="Cambria Math" w:eastAsiaTheme="minorHAnsi" w:hAnsi="Cambria Math" w:cs="NimbusRomNo9L-ReguItal"/>
+                          <w:sz w:val="20"/>
+                        </w:rPr>
+                        <m:t>=</m:t>
+                      </m:r>
+                      <m:d>
+                        <m:dPr>
+                          <m:begChr m:val="{"/>
+                          <m:endChr m:val=""/>
+                          <m:ctrlPr>
+                            <w:rPr>
+                              <w:rFonts w:ascii="Cambria Math" w:eastAsiaTheme="minorHAnsi" w:hAnsi="Cambria Math" w:cs="NimbusRomNo9L-ReguItal"/>
+                              <w:i/>
+                              <w:sz w:val="20"/>
+                              <w:lang w:val="pt-PT"/>
+                            </w:rPr>
+                          </m:ctrlPr>
+                        </m:dPr>
+                        <m:e>
+                          <m:eqArr>
+                            <m:eqArrPr>
+                              <m:ctrlPr>
+                                <w:rPr>
+                                  <w:rFonts w:ascii="Cambria Math" w:eastAsiaTheme="minorHAnsi" w:hAnsi="Cambria Math" w:cs="NimbusRomNo9L-ReguItal"/>
+                                  <w:i/>
+                                  <w:sz w:val="20"/>
+                                  <w:lang w:val="pt-PT"/>
+                                </w:rPr>
+                              </m:ctrlPr>
+                            </m:eqArrPr>
+                            <m:e>
+                              <m:r>
+                                <w:rPr>
+                                  <w:rFonts w:ascii="Cambria Math" w:eastAsiaTheme="minorHAnsi" w:hAnsi="Cambria Math" w:cs="NimbusRomNo9L-ReguItal"/>
+                                  <w:sz w:val="20"/>
+                                  <w:lang w:val="pt-PT"/>
+                                </w:rPr>
+                                <m:t>C1</m:t>
+                              </m:r>
+                              <m:r>
+                                <w:rPr>
+                                  <w:rFonts w:ascii="Cambria Math" w:eastAsiaTheme="minorHAnsi" w:hAnsi="Cambria Math" w:cs="NimbusRomNo9L-ReguItal"/>
+                                  <w:sz w:val="20"/>
+                                </w:rPr>
+                                <m:t>, 0≤x≤63</m:t>
+                              </m:r>
+                            </m:e>
+                            <m:e>
+                              <m:r>
+                                <w:rPr>
+                                  <w:rFonts w:ascii="Cambria Math" w:eastAsiaTheme="minorHAnsi" w:hAnsi="Cambria Math" w:cs="NimbusRomNo9L-ReguItal"/>
+                                  <w:sz w:val="20"/>
+                                  <w:lang w:val="pt-PT"/>
+                                </w:rPr>
+                                <m:t>C2</m:t>
+                              </m:r>
+                              <m:r>
+                                <w:rPr>
+                                  <w:rFonts w:ascii="Cambria Math" w:eastAsiaTheme="minorHAnsi" w:hAnsi="Cambria Math" w:cs="NimbusRomNo9L-ReguItal"/>
+                                  <w:sz w:val="20"/>
+                                </w:rPr>
+                                <m:t>, 64≤x≤127</m:t>
+                              </m:r>
+                              <m:ctrlPr>
+                                <w:rPr>
+                                  <w:rFonts w:ascii="Cambria Math" w:eastAsia="Cambria Math" w:hAnsi="Cambria Math" w:cs="Cambria Math"/>
+                                  <w:i/>
+                                  <w:sz w:val="20"/>
+                                </w:rPr>
+                              </m:ctrlPr>
+                            </m:e>
+                            <m:e>
+                              <m:r>
+                                <w:rPr>
+                                  <w:rFonts w:ascii="Cambria Math" w:eastAsiaTheme="minorHAnsi" w:hAnsi="Cambria Math" w:cs="NimbusRomNo9L-ReguItal"/>
+                                  <w:sz w:val="20"/>
+                                  <w:lang w:val="pt-PT"/>
+                                </w:rPr>
+                                <m:t>C3</m:t>
+                              </m:r>
+                              <m:r>
+                                <w:rPr>
+                                  <w:rFonts w:ascii="Cambria Math" w:eastAsiaTheme="minorHAnsi" w:hAnsi="Cambria Math" w:cs="NimbusRomNo9L-ReguItal"/>
+                                  <w:sz w:val="20"/>
+                                </w:rPr>
+                                <m:t>, 128≤x≤191</m:t>
+                              </m:r>
+                              <m:ctrlPr>
+                                <w:rPr>
+                                  <w:rFonts w:ascii="Cambria Math" w:eastAsia="Cambria Math" w:hAnsi="Cambria Math" w:cs="Cambria Math"/>
+                                  <w:i/>
+                                  <w:sz w:val="20"/>
+                                </w:rPr>
+                              </m:ctrlPr>
+                            </m:e>
+                            <m:e>
+                              <m:r>
+                                <w:rPr>
+                                  <w:rFonts w:ascii="Cambria Math" w:eastAsiaTheme="minorHAnsi" w:hAnsi="Cambria Math" w:cs="NimbusRomNo9L-ReguItal"/>
+                                  <w:sz w:val="20"/>
+                                  <w:lang w:val="pt-PT"/>
+                                </w:rPr>
+                                <m:t>C4</m:t>
+                              </m:r>
+                              <m:r>
+                                <w:rPr>
+                                  <w:rFonts w:ascii="Cambria Math" w:eastAsiaTheme="minorHAnsi" w:hAnsi="Cambria Math" w:cs="NimbusRomNo9L-ReguItal"/>
+                                  <w:sz w:val="20"/>
+                                </w:rPr>
+                                <m:t>, 192≤x≤255</m:t>
+                              </m:r>
+                            </m:e>
+                          </m:eqArr>
+                        </m:e>
+                      </m:d>
+                    </m:oMath>
+                  </m:oMathPara>
+                </w:p>
+                <w:p/>
+              </w:txbxContent>
+            </v:textbox>
+          </v:shape>
+        </w:pict>
+      </w:r>
+      <w:r>
+        <w:rPr>
+          <w:rFonts w:asciiTheme="minorHAnsi" w:eastAsiaTheme="minorHAnsi" w:hAnsiTheme="minorHAnsi" w:cs="NimbusRomNo9L-ReguItal"/>
+          <w:noProof/>
+          <w:lang w:val="pt-PT" w:eastAsia="pt-PT"/>
+        </w:rPr>
+        <w:drawing>
+          <wp:anchor distT="0" distB="0" distL="114300" distR="114300" simplePos="0" relativeHeight="251656704" behindDoc="0" locked="0" layoutInCell="1" allowOverlap="1" wp14:anchorId="4A356613" wp14:editId="7D99CA7B">
+            <wp:simplePos x="0" y="0"/>
+            <wp:positionH relativeFrom="column">
+              <wp:posOffset>1811020</wp:posOffset>
+            </wp:positionH>
+            <wp:positionV relativeFrom="paragraph">
+              <wp:posOffset>168275</wp:posOffset>
+            </wp:positionV>
+            <wp:extent cx="1400810" cy="750570"/>
+            <wp:effectExtent l="0" t="0" r="0" b="0"/>
+            <wp:wrapSquare wrapText="bothSides"/>
+            <wp:docPr id="38" name="Imagem 38"/>
+            <wp:cNvGraphicFramePr>
+              <a:graphicFrameLocks xmlns:a="http://schemas.openxmlformats.org/drawingml/2006/main" noChangeAspect="1"/>
+            </wp:cNvGraphicFramePr>
+            <a:graphic xmlns:a="http://schemas.openxmlformats.org/drawingml/2006/main">
+              <a:graphicData uri="http://schemas.openxmlformats.org/drawingml/2006/picture">
+                <pic:pic xmlns:pic="http://schemas.openxmlformats.org/drawingml/2006/picture">
+                  <pic:nvPicPr>
+                    <pic:cNvPr id="0" name="Picture 11"/>
+                    <pic:cNvPicPr>
+                      <a:picLocks noChangeAspect="1" noChangeArrowheads="1"/>
+                    </pic:cNvPicPr>
+                  </pic:nvPicPr>
+                  <pic:blipFill>
+                    <a:blip r:embed="rId25">
+                      <a:extLst>
+                        <a:ext uri="{28A0092B-C50C-407E-A947-70E740481C1C}">
+                          <a14:useLocalDpi xmlns:a14="http://schemas.microsoft.com/office/drawing/2010/main" val="0"/>
+                        </a:ext>
+                      </a:extLst>
+                    </a:blip>
+                    <a:srcRect/>
+                    <a:stretch>
+                      <a:fillRect/>
+                    </a:stretch>
+                  </pic:blipFill>
+                  <pic:spPr bwMode="auto">
+                    <a:xfrm>
+                      <a:off x="0" y="0"/>
+                      <a:ext cx="1400810" cy="750570"/>
+                    </a:xfrm>
+                    <a:prstGeom prst="rect">
+                      <a:avLst/>
+                    </a:prstGeom>
+                    <a:noFill/>
+                    <a:ln>
+                      <a:noFill/>
+                    </a:ln>
+                  </pic:spPr>
+                </pic:pic>
+              </a:graphicData>
+            </a:graphic>
+            <wp14:sizeRelH relativeFrom="page">
+              <wp14:pctWidth>0</wp14:pctWidth>
+            </wp14:sizeRelH>
+            <wp14:sizeRelV relativeFrom="page">
+              <wp14:pctHeight>0</wp14:pctHeight>
+            </wp14:sizeRelV>
+          </wp:anchor>
+        </w:drawing>
+      </w:r>
+      <w:r>
+        <w:rPr>
+          <w:rFonts w:asciiTheme="minorHAnsi" w:eastAsiaTheme="minorHAnsi" w:hAnsiTheme="minorHAnsi" w:cs="NimbusRomNo9L-ReguItal"/>
+          <w:noProof/>
+          <w:lang w:val="pt-PT" w:eastAsia="pt-PT"/>
+        </w:rPr>
+        <w:drawing>
+          <wp:anchor distT="0" distB="0" distL="114300" distR="114300" simplePos="0" relativeHeight="251654656" behindDoc="0" locked="0" layoutInCell="1" allowOverlap="1" wp14:anchorId="795D07B7" wp14:editId="00FDFC68">
+            <wp:simplePos x="0" y="0"/>
+            <wp:positionH relativeFrom="column">
+              <wp:posOffset>0</wp:posOffset>
+            </wp:positionH>
+            <wp:positionV relativeFrom="paragraph">
+              <wp:posOffset>168275</wp:posOffset>
+            </wp:positionV>
+            <wp:extent cx="1696720" cy="972820"/>
+            <wp:effectExtent l="0" t="0" r="0" b="0"/>
+            <wp:wrapSquare wrapText="bothSides"/>
+            <wp:docPr id="40" name="Imagem 40"/>
+            <wp:cNvGraphicFramePr>
+              <a:graphicFrameLocks xmlns:a="http://schemas.openxmlformats.org/drawingml/2006/main" noChangeAspect="1"/>
+            </wp:cNvGraphicFramePr>
+            <a:graphic xmlns:a="http://schemas.openxmlformats.org/drawingml/2006/main">
+              <a:graphicData uri="http://schemas.openxmlformats.org/drawingml/2006/picture">
+                <pic:pic xmlns:pic="http://schemas.openxmlformats.org/drawingml/2006/picture">
+                  <pic:nvPicPr>
+                    <pic:cNvPr id="0" name="Picture 13"/>
+                    <pic:cNvPicPr>
+                      <a:picLocks noChangeAspect="1" noChangeArrowheads="1"/>
+                    </pic:cNvPicPr>
+                  </pic:nvPicPr>
+                  <pic:blipFill>
+                    <a:blip r:embed="rId26">
+                      <a:extLst>
+                        <a:ext uri="{28A0092B-C50C-407E-A947-70E740481C1C}">
+                          <a14:useLocalDpi xmlns:a14="http://schemas.microsoft.com/office/drawing/2010/main" val="0"/>
+                        </a:ext>
+                      </a:extLst>
+                    </a:blip>
+                    <a:srcRect/>
+                    <a:stretch>
+                      <a:fillRect/>
+                    </a:stretch>
+                  </pic:blipFill>
+                  <pic:spPr bwMode="auto">
+                    <a:xfrm>
+                      <a:off x="0" y="0"/>
+                      <a:ext cx="1696720" cy="972820"/>
+                    </a:xfrm>
+                    <a:prstGeom prst="rect">
+                      <a:avLst/>
+                    </a:prstGeom>
+                    <a:noFill/>
+                    <a:ln>
+                      <a:noFill/>
+                    </a:ln>
+                  </pic:spPr>
+                </pic:pic>
+              </a:graphicData>
+            </a:graphic>
+            <wp14:sizeRelH relativeFrom="page">
+              <wp14:pctWidth>0</wp14:pctWidth>
+            </wp14:sizeRelH>
+            <wp14:sizeRelV relativeFrom="page">
+              <wp14:pctHeight>0</wp14:pctHeight>
+            </wp14:sizeRelV>
+          </wp:anchor>
+        </w:drawing>
+      </w:r>
+    </w:p>
+    <w:p>
+      <w:pPr>
+        <w:pStyle w:val="Corpodetexto"/>
+        <w:rPr>
+          <w:rFonts w:asciiTheme="minorHAnsi" w:eastAsiaTheme="minorHAnsi" w:hAnsiTheme="minorHAnsi" w:cs="NimbusRomNo9L-ReguItal"/>
+          <w:lang w:val="pt-PT"/>
+        </w:rPr>
+      </w:pPr>
+      <w:r>
+        <w:rPr>
+          <w:rFonts w:asciiTheme="minorHAnsi" w:eastAsiaTheme="minorHAnsi" w:hAnsiTheme="minorHAnsi" w:cs="NimbusRomNo9L-ReguItal"/>
+          <w:noProof/>
+          <w:lang w:val="pt-PT" w:eastAsia="pt-PT"/>
+        </w:rPr>
+        <w:drawing>
+          <wp:anchor distT="0" distB="0" distL="114300" distR="114300" simplePos="0" relativeHeight="251659776" behindDoc="0" locked="0" layoutInCell="1" allowOverlap="1">
+            <wp:simplePos x="0" y="0"/>
+            <wp:positionH relativeFrom="column">
+              <wp:posOffset>-1597454</wp:posOffset>
+            </wp:positionH>
+            <wp:positionV relativeFrom="paragraph">
+              <wp:posOffset>73025</wp:posOffset>
+            </wp:positionV>
+            <wp:extent cx="285115" cy="554990"/>
+            <wp:effectExtent l="0" t="0" r="0" b="0"/>
+            <wp:wrapSquare wrapText="bothSides"/>
+            <wp:docPr id="47" name="Imagem 47"/>
+            <wp:cNvGraphicFramePr>
+              <a:graphicFrameLocks xmlns:a="http://schemas.openxmlformats.org/drawingml/2006/main" noChangeAspect="1"/>
+            </wp:cNvGraphicFramePr>
+            <a:graphic xmlns:a="http://schemas.openxmlformats.org/drawingml/2006/main">
+              <a:graphicData uri="http://schemas.openxmlformats.org/drawingml/2006/picture">
+                <pic:pic xmlns:pic="http://schemas.openxmlformats.org/drawingml/2006/picture">
+                  <pic:nvPicPr>
+                    <pic:cNvPr id="0" name="Picture 20"/>
+                    <pic:cNvPicPr>
+                      <a:picLocks noChangeAspect="1" noChangeArrowheads="1"/>
+                    </pic:cNvPicPr>
+                  </pic:nvPicPr>
+                  <pic:blipFill>
+                    <a:blip r:embed="rId27">
+                      <a:extLst>
+                        <a:ext uri="{28A0092B-C50C-407E-A947-70E740481C1C}">
+                          <a14:useLocalDpi xmlns:a14="http://schemas.microsoft.com/office/drawing/2010/main" val="0"/>
+                        </a:ext>
+                      </a:extLst>
+                    </a:blip>
+                    <a:srcRect/>
+                    <a:stretch>
+                      <a:fillRect/>
+                    </a:stretch>
+                  </pic:blipFill>
+                  <pic:spPr bwMode="auto">
+                    <a:xfrm>
+                      <a:off x="0" y="0"/>
+                      <a:ext cx="285115" cy="554990"/>
+                    </a:xfrm>
+                    <a:prstGeom prst="rect">
+                      <a:avLst/>
+                    </a:prstGeom>
+                    <a:noFill/>
+                    <a:ln>
+                      <a:noFill/>
+                    </a:ln>
+                  </pic:spPr>
+                </pic:pic>
+              </a:graphicData>
+            </a:graphic>
+            <wp14:sizeRelH relativeFrom="page">
+              <wp14:pctWidth>0</wp14:pctWidth>
+            </wp14:sizeRelH>
+            <wp14:sizeRelV relativeFrom="page">
+              <wp14:pctHeight>0</wp14:pctHeight>
+            </wp14:sizeRelV>
+          </wp:anchor>
+        </w:drawing>
+      </w:r>
+      <w:r>
+        <w:rPr>
+          <w:rFonts w:asciiTheme="minorHAnsi" w:eastAsiaTheme="minorHAnsi" w:hAnsiTheme="minorHAnsi" w:cs="NimbusRomNo9L-ReguItal"/>
+          <w:noProof/>
+          <w:lang w:val="pt-PT" w:eastAsia="pt-PT"/>
+        </w:rPr>
+        <w:drawing>
+          <wp:anchor distT="0" distB="0" distL="114300" distR="114300" simplePos="0" relativeHeight="251658752" behindDoc="0" locked="0" layoutInCell="1" allowOverlap="1">
+            <wp:simplePos x="0" y="0"/>
+            <wp:positionH relativeFrom="column">
+              <wp:posOffset>-1534160</wp:posOffset>
+            </wp:positionH>
+            <wp:positionV relativeFrom="paragraph">
+              <wp:posOffset>62024</wp:posOffset>
+            </wp:positionV>
+            <wp:extent cx="200660" cy="570865"/>
+            <wp:effectExtent l="0" t="0" r="0" b="0"/>
+            <wp:wrapSquare wrapText="bothSides"/>
+            <wp:docPr id="45" name="Imagem 45"/>
+            <wp:cNvGraphicFramePr>
+              <a:graphicFrameLocks xmlns:a="http://schemas.openxmlformats.org/drawingml/2006/main" noChangeAspect="1"/>
+            </wp:cNvGraphicFramePr>
+            <a:graphic xmlns:a="http://schemas.openxmlformats.org/drawingml/2006/main">
+              <a:graphicData uri="http://schemas.openxmlformats.org/drawingml/2006/picture">
+                <pic:pic xmlns:pic="http://schemas.openxmlformats.org/drawingml/2006/picture">
+                  <pic:nvPicPr>
+                    <pic:cNvPr id="0" name="Picture 18"/>
+                    <pic:cNvPicPr>
+                      <a:picLocks noChangeAspect="1" noChangeArrowheads="1"/>
+                    </pic:cNvPicPr>
+                  </pic:nvPicPr>
+                  <pic:blipFill>
+                    <a:blip r:embed="rId28">
+                      <a:extLst>
+                        <a:ext uri="{28A0092B-C50C-407E-A947-70E740481C1C}">
+                          <a14:useLocalDpi xmlns:a14="http://schemas.microsoft.com/office/drawing/2010/main" val="0"/>
+                        </a:ext>
+                      </a:extLst>
+                    </a:blip>
+                    <a:srcRect/>
+                    <a:stretch>
+                      <a:fillRect/>
+                    </a:stretch>
+                  </pic:blipFill>
+                  <pic:spPr bwMode="auto">
+                    <a:xfrm>
+                      <a:off x="0" y="0"/>
+                      <a:ext cx="200660" cy="570865"/>
+                    </a:xfrm>
+                    <a:prstGeom prst="rect">
+                      <a:avLst/>
+                    </a:prstGeom>
+                    <a:noFill/>
+                    <a:ln>
+                      <a:noFill/>
+                    </a:ln>
+                  </pic:spPr>
+                </pic:pic>
+              </a:graphicData>
+            </a:graphic>
+            <wp14:sizeRelH relativeFrom="page">
+              <wp14:pctWidth>0</wp14:pctWidth>
+            </wp14:sizeRelH>
+            <wp14:sizeRelV relativeFrom="page">
+              <wp14:pctHeight>0</wp14:pctHeight>
+            </wp14:sizeRelV>
+          </wp:anchor>
+        </w:drawing>
+      </w:r>
+    </w:p>
+    <w:p>
+      <w:pPr>
+        <w:pStyle w:val="Corpodetexto"/>
+        <w:rPr>
+          <w:rFonts w:asciiTheme="minorHAnsi" w:eastAsiaTheme="minorHAnsi" w:hAnsiTheme="minorHAnsi" w:cs="NimbusRomNo9L-ReguItal"/>
+          <w:lang w:val="pt-PT"/>
+        </w:rPr>
+      </w:pPr>
+    </w:p>
+    <w:p>
+      <w:pPr>
+        <w:pStyle w:val="Corpodetexto"/>
+        <w:rPr>
+          <w:rFonts w:asciiTheme="minorHAnsi" w:eastAsiaTheme="minorHAnsi" w:hAnsiTheme="minorHAnsi" w:cs="NimbusRomNo9L-ReguItal"/>
+          <w:lang w:val="pt-PT"/>
+        </w:rPr>
+      </w:pPr>
+    </w:p>
+    <w:p>
+      <w:pPr>
+        <w:pStyle w:val="Corpodetexto"/>
+        <w:rPr>
+          <w:rFonts w:asciiTheme="minorHAnsi" w:eastAsiaTheme="minorHAnsi" w:hAnsiTheme="minorHAnsi" w:cs="NimbusRomNo9L-ReguItal"/>
+          <w:lang w:val="pt-PT"/>
+        </w:rPr>
+      </w:pPr>
+    </w:p>
+    <w:p>
+      <w:pPr>
+        <w:pStyle w:val="Corpodetexto"/>
+        <w:rPr>
+          <w:rFonts w:asciiTheme="minorHAnsi" w:eastAsiaTheme="minorHAnsi" w:hAnsiTheme="minorHAnsi" w:cs="NimbusRomNo9L-ReguItal"/>
+          <w:lang w:val="pt-PT"/>
+        </w:rPr>
+      </w:pPr>
+    </w:p>
+    <w:p>
+      <w:pPr>
+        <w:pStyle w:val="Corpodetexto"/>
+        <w:rPr>
+          <w:rFonts w:asciiTheme="minorHAnsi" w:eastAsiaTheme="minorHAnsi" w:hAnsiTheme="minorHAnsi" w:cs="NimbusRomNo9L-ReguItal"/>
+          <w:lang w:val="pt-PT"/>
+        </w:rPr>
+      </w:pPr>
+    </w:p>
+    <w:p>
+      <w:pPr>
+        <w:pStyle w:val="Corpodetexto"/>
+        <w:rPr>
+          <w:rFonts w:asciiTheme="minorHAnsi" w:eastAsiaTheme="minorHAnsi" w:hAnsiTheme="minorHAnsi" w:cs="NimbusRomNo9L-ReguItal"/>
+          <w:lang w:val="pt-PT"/>
+        </w:rPr>
+      </w:pPr>
+      <w:r>
+        <w:rPr>
+          <w:rFonts w:asciiTheme="minorHAnsi" w:eastAsiaTheme="minorHAnsi" w:hAnsiTheme="minorHAnsi" w:cs="NimbusRomNo9L-ReguItal"/>
+          <w:lang w:val="pt-PT"/>
+        </w:rPr>
+        <w:t xml:space="preserve">Quando o valor do pixel está mais perto de 0 a cor RGB </w:t>
+      </w:r>
+      <w:r>
+        <w:rPr>
+          <w:rFonts w:asciiTheme="minorHAnsi" w:eastAsiaTheme="minorHAnsi" w:hAnsiTheme="minorHAnsi" w:cs="NimbusRomNo9L-ReguItal"/>
+          <w:lang w:val="pt-PT"/>
+        </w:rPr>
+        <w:t>atribuída tem um tom frio, e quando o valor do pixel está mais perto de 255 a cor RGB atribuída tem um tom quente.</w:t>
+      </w:r>
+      <w:r>
+        <w:rPr>
+          <w:rFonts w:asciiTheme="minorHAnsi" w:eastAsiaTheme="minorHAnsi" w:hAnsiTheme="minorHAnsi" w:cs="NimbusRomNo9L-ReguItal"/>
+          <w:lang w:val="pt-PT"/>
+        </w:rPr>
+        <w:t xml:space="preserve"> Foi utilizada uma tabela de lookup.</w:t>
+      </w:r>
+    </w:p>
+    <w:p>
+      <w:pPr>
+        <w:pStyle w:val="Corpodetexto"/>
+        <w:rPr>
+          <w:rFonts w:asciiTheme="minorHAnsi" w:eastAsiaTheme="minorHAnsi" w:hAnsiTheme="minorHAnsi" w:cs="NimbusRomNo9L-ReguItal"/>
+          <w:lang w:val="pt-PT"/>
+        </w:rPr>
+      </w:pPr>
+      <w:r>
+        <w:rPr>
+          <w:rFonts w:asciiTheme="minorHAnsi" w:eastAsiaTheme="minorHAnsi" w:hAnsiTheme="minorHAnsi" w:cs="NimbusRomNo9L-ReguItal"/>
+          <w:lang w:val="pt-PT"/>
+        </w:rPr>
+        <w:t>Resultado:</w:t>
+      </w:r>
+    </w:p>
+    <w:p>
+      <w:pPr>
+        <w:pStyle w:val="Corpodetexto"/>
+        <w:rPr>
+          <w:rFonts w:asciiTheme="minorHAnsi" w:eastAsiaTheme="minorHAnsi" w:hAnsiTheme="minorHAnsi" w:cs="NimbusRomNo9L-ReguItal"/>
+          <w:lang w:val="pt-PT"/>
+        </w:rPr>
+      </w:pPr>
+      <w:r>
+        <w:rPr>
+          <w:rFonts w:asciiTheme="minorHAnsi" w:eastAsiaTheme="minorHAnsi" w:hAnsiTheme="minorHAnsi" w:cs="NimbusRomNo9L-ReguItal"/>
+          <w:noProof/>
+          <w:lang w:val="pt-PT" w:eastAsia="pt-PT"/>
+        </w:rPr>
+        <w:drawing>
+          <wp:inline distT="0" distB="0" distL="0" distR="0">
+            <wp:extent cx="720000" cy="720000"/>
+            <wp:effectExtent l="0" t="0" r="0" b="0"/>
+            <wp:docPr id="15" name="Imagem 15"/>
+            <wp:cNvGraphicFramePr>
+              <a:graphicFrameLocks xmlns:a="http://schemas.openxmlformats.org/drawingml/2006/main" noChangeAspect="1"/>
+            </wp:cNvGraphicFramePr>
+            <a:graphic xmlns:a="http://schemas.openxmlformats.org/drawingml/2006/main">
+              <a:graphicData uri="http://schemas.openxmlformats.org/drawingml/2006/picture">
+                <pic:pic xmlns:pic="http://schemas.openxmlformats.org/drawingml/2006/picture">
+                  <pic:nvPicPr>
+                    <pic:cNvPr id="0" name="Picture 2"/>
+                    <pic:cNvPicPr>
+                      <a:picLocks noChangeAspect="1" noChangeArrowheads="1"/>
+                    </pic:cNvPicPr>
+                  </pic:nvPicPr>
+                  <pic:blipFill>
+                    <a:blip r:embed="rId29" cstate="print">
+                      <a:extLst>
+                        <a:ext uri="{28A0092B-C50C-407E-A947-70E740481C1C}">
+                          <a14:useLocalDpi xmlns:a14="http://schemas.microsoft.com/office/drawing/2010/main" val="0"/>
+                        </a:ext>
+                      </a:extLst>
+                    </a:blip>
+                    <a:srcRect/>
+                    <a:stretch>
+                      <a:fillRect/>
+                    </a:stretch>
+                  </pic:blipFill>
+                  <pic:spPr bwMode="auto">
+                    <a:xfrm>
+                      <a:off x="0" y="0"/>
+                      <a:ext cx="720000" cy="720000"/>
+                    </a:xfrm>
+                    <a:prstGeom prst="rect">
+                      <a:avLst/>
+                    </a:prstGeom>
+                    <a:noFill/>
+                    <a:ln>
+                      <a:noFill/>
+                    </a:ln>
+                  </pic:spPr>
+                </pic:pic>
+              </a:graphicData>
+            </a:graphic>
+          </wp:inline>
+        </w:drawing>
+      </w:r>
+    </w:p>
+    <w:p>
+      <w:pPr>
+        <w:pStyle w:val="Corpodetexto"/>
+        <w:rPr>
+          <w:rFonts w:asciiTheme="minorHAnsi" w:eastAsiaTheme="minorHAnsi" w:hAnsiTheme="minorHAnsi" w:cs="NimbusRomNo9L-ReguItal"/>
+          <w:lang w:val="pt-PT"/>
+        </w:rPr>
+      </w:pPr>
+    </w:p>
+    <w:p>
+      <w:pPr>
+        <w:pStyle w:val="Corpodetexto"/>
+        <w:rPr>
+          <w:rFonts w:asciiTheme="minorHAnsi" w:eastAsiaTheme="minorHAnsi" w:hAnsiTheme="minorHAnsi" w:cs="NimbusRomNo9L-Regu"/>
+          <w:lang w:val="pt-PT"/>
+        </w:rPr>
+      </w:pPr>
+      <w:r>
+        <w:rPr>
+          <w:rFonts w:asciiTheme="minorHAnsi" w:eastAsiaTheme="minorHAnsi" w:hAnsiTheme="minorHAnsi" w:cs="NimbusRomNo9L-ReguItal"/>
+          <w:lang w:val="pt-PT"/>
+        </w:rPr>
+        <w:t xml:space="preserve">A técnica </w:t>
+      </w:r>
+      <w:r>
+        <w:rPr>
+          <w:rFonts w:asciiTheme="minorHAnsi" w:eastAsiaTheme="minorHAnsi" w:hAnsiTheme="minorHAnsi" w:cs="NimbusRomNo9L-ReguItal"/>
+          <w:lang w:val="pt-PT"/>
+        </w:rPr>
+        <w:t>intensity to RGB transform</w:t>
+      </w:r>
+      <w:r>
+        <w:rPr>
+          <w:rFonts w:asciiTheme="minorHAnsi" w:eastAsiaTheme="minorHAnsi" w:hAnsiTheme="minorHAnsi" w:cs="NimbusRomNo9L-ReguItal"/>
+          <w:lang w:val="pt-PT"/>
+        </w:rPr>
+        <w:t xml:space="preserve"> aplica três funções diferentes sobre a imagem monocromática recebida. Cada função gera a componente azul, a componente verde e a componente vermelha.</w:t>
+      </w:r>
+    </w:p>
+    <w:p>
+      <w:pPr>
+        <w:pStyle w:val="Corpodetexto"/>
+        <w:rPr>
+          <w:rFonts w:asciiTheme="minorHAnsi" w:eastAsiaTheme="minorHAnsi" w:hAnsiTheme="minorHAnsi" w:cs="NimbusRomNo9L-Regu"/>
+          <w:lang w:val="pt-PT"/>
+        </w:rPr>
+      </w:pPr>
+      <w:r>
+        <w:rPr>
+          <w:rFonts w:asciiTheme="minorHAnsi" w:eastAsiaTheme="minorHAnsi" w:hAnsiTheme="minorHAnsi" w:cs="NimbusRomNo9L-Regu"/>
+          <w:noProof/>
+          <w:lang w:val="pt-PT" w:eastAsia="pt-PT"/>
+        </w:rPr>
+        <w:drawing>
+          <wp:inline distT="0" distB="0" distL="0" distR="0">
+            <wp:extent cx="1173392" cy="702628"/>
+            <wp:effectExtent l="0" t="0" r="0" b="0"/>
+            <wp:docPr id="33" name="Imagem 33"/>
+            <wp:cNvGraphicFramePr>
+              <a:graphicFrameLocks xmlns:a="http://schemas.openxmlformats.org/drawingml/2006/main" noChangeAspect="1"/>
+            </wp:cNvGraphicFramePr>
+            <a:graphic xmlns:a="http://schemas.openxmlformats.org/drawingml/2006/main">
+              <a:graphicData uri="http://schemas.openxmlformats.org/drawingml/2006/picture">
+                <pic:pic xmlns:pic="http://schemas.openxmlformats.org/drawingml/2006/picture">
+                  <pic:nvPicPr>
+                    <pic:cNvPr id="0" name="Picture 6"/>
+                    <pic:cNvPicPr>
+                      <a:picLocks noChangeAspect="1" noChangeArrowheads="1"/>
+                    </pic:cNvPicPr>
+                  </pic:nvPicPr>
+                  <pic:blipFill>
+                    <a:blip r:embed="rId30" cstate="print">
+                      <a:extLst>
+                        <a:ext uri="{28A0092B-C50C-407E-A947-70E740481C1C}">
+                          <a14:useLocalDpi xmlns:a14="http://schemas.microsoft.com/office/drawing/2010/main" val="0"/>
+                        </a:ext>
+                      </a:extLst>
+                    </a:blip>
+                    <a:srcRect/>
+                    <a:stretch>
+                      <a:fillRect/>
+                    </a:stretch>
+                  </pic:blipFill>
+                  <pic:spPr bwMode="auto">
+                    <a:xfrm>
+                      <a:off x="0" y="0"/>
+                      <a:ext cx="1196023" cy="716179"/>
+                    </a:xfrm>
+                    <a:prstGeom prst="rect">
+                      <a:avLst/>
+                    </a:prstGeom>
+                    <a:noFill/>
+                    <a:ln>
+                      <a:noFill/>
+                    </a:ln>
+                  </pic:spPr>
+                </pic:pic>
+              </a:graphicData>
+            </a:graphic>
+          </wp:inline>
+        </w:drawing>
+      </w:r>
     </w:p>
     <w:p>
       <w:pPr>
@@ -11475,7 +13454,6 @@
         <w:rPr>
           <w:rFonts w:asciiTheme="minorHAnsi" w:eastAsiaTheme="minorHAnsi" w:hAnsiTheme="minorHAnsi" w:cs="NimbusRomNo9L-Regu"/>
           <w:b/>
-          <w:highlight w:val="yellow"/>
           <w:lang w:val="pt-PT"/>
         </w:rPr>
       </w:pPr>
@@ -11483,7 +13461,6 @@
         <w:rPr>
           <w:rFonts w:asciiTheme="minorHAnsi" w:eastAsiaTheme="minorHAnsi" w:hAnsiTheme="minorHAnsi" w:cs="NimbusRomNo9L-Regu"/>
           <w:b/>
-          <w:highlight w:val="yellow"/>
           <w:lang w:val="pt-PT"/>
         </w:rPr>
         <w:t>Comente qual das técnicas aplicadas produz melhores resultados.</w:t>
@@ -11497,35 +13474,183 @@
           <w:lang w:val="pt-PT"/>
         </w:rPr>
       </w:pPr>
-      <w:bookmarkStart w:id="3" w:name="_GoBack"/>
-      <w:bookmarkEnd w:id="3"/>
-    </w:p>
-    <w:p>
-      <w:pPr>
-        <w:pStyle w:val="Corpodetexto"/>
+    </w:p>
+    <w:p>
+      <w:pPr>
+        <w:pStyle w:val="Corpodetexto"/>
+        <w:rPr>
+          <w:rFonts w:asciiTheme="minorHAnsi" w:eastAsiaTheme="minorHAnsi" w:hAnsiTheme="minorHAnsi" w:cs="NimbusRomNo9L-ReguItal"/>
+          <w:lang w:val="pt-PT"/>
+        </w:rPr>
+      </w:pPr>
+      <w:r>
         <w:rPr>
           <w:rFonts w:asciiTheme="minorHAnsi" w:hAnsiTheme="minorHAnsi"/>
           <w:lang w:val="pt-PT"/>
         </w:rPr>
-      </w:pPr>
+        <w:t xml:space="preserve">A técnica de </w:t>
+      </w:r>
+      <w:r>
+        <w:rPr>
+          <w:rFonts w:asciiTheme="minorHAnsi" w:eastAsiaTheme="minorHAnsi" w:hAnsiTheme="minorHAnsi" w:cs="NimbusRomNo9L-ReguItal"/>
+          <w:lang w:val="pt-PT"/>
+        </w:rPr>
+        <w:t>intensity slicing</w:t>
+      </w:r>
+      <w:r>
+        <w:rPr>
+          <w:rFonts w:asciiTheme="minorHAnsi" w:eastAsiaTheme="minorHAnsi" w:hAnsiTheme="minorHAnsi" w:cs="NimbusRomNo9L-ReguItal"/>
+          <w:lang w:val="pt-PT"/>
+        </w:rPr>
+        <w:t xml:space="preserve"> apresenta melhor resultados</w:t>
+      </w:r>
+      <w:r>
+        <w:rPr>
+          <w:rFonts w:asciiTheme="minorHAnsi" w:eastAsiaTheme="minorHAnsi" w:hAnsiTheme="minorHAnsi" w:cs="NimbusRomNo9L-ReguItal"/>
+          <w:lang w:val="pt-PT"/>
+        </w:rPr>
+        <w:t xml:space="preserve">, pois se a função escolhida na técnica </w:t>
+      </w:r>
+      <w:r>
+        <w:rPr>
+          <w:rFonts w:asciiTheme="minorHAnsi" w:eastAsiaTheme="minorHAnsi" w:hAnsiTheme="minorHAnsi" w:cs="NimbusRomNo9L-ReguItal"/>
+          <w:lang w:val="pt-PT"/>
+        </w:rPr>
+        <w:t>intensity to RGB transform</w:t>
+      </w:r>
+      <w:r>
+        <w:rPr>
+          <w:rFonts w:asciiTheme="minorHAnsi" w:eastAsiaTheme="minorHAnsi" w:hAnsiTheme="minorHAnsi" w:cs="NimbusRomNo9L-ReguItal"/>
+          <w:lang w:val="pt-PT"/>
+        </w:rPr>
+        <w:t xml:space="preserve"> não for adequada pode fazer o oposto de salientar detalhes</w:t>
+      </w:r>
+      <w:r>
+        <w:rPr>
+          <w:rFonts w:asciiTheme="minorHAnsi" w:eastAsiaTheme="minorHAnsi" w:hAnsiTheme="minorHAnsi" w:cs="NimbusRomNo9L-ReguItal"/>
+          <w:lang w:val="pt-PT"/>
+        </w:rPr>
+        <w:t>.</w:t>
+      </w:r>
+    </w:p>
+    <w:p>
+      <w:pPr>
+        <w:pStyle w:val="Corpodetexto"/>
+        <w:rPr>
+          <w:rFonts w:asciiTheme="minorHAnsi" w:eastAsiaTheme="minorHAnsi" w:hAnsiTheme="minorHAnsi" w:cs="NimbusRomNo9L-ReguItal"/>
+          <w:lang w:val="pt-PT"/>
+        </w:rPr>
+      </w:pPr>
+      <w:r>
+        <w:rPr>
+          <w:rFonts w:asciiTheme="minorHAnsi" w:eastAsiaTheme="minorHAnsi" w:hAnsiTheme="minorHAnsi" w:cs="NimbusRomNo9L-ReguItal"/>
+          <w:lang w:val="pt-PT"/>
+        </w:rPr>
+        <w:t>Exemplo:</w:t>
+      </w:r>
     </w:p>
     <w:p>
       <w:pPr>
         <w:pStyle w:val="Corpodetexto"/>
         <w:rPr>
           <w:rFonts w:asciiTheme="minorHAnsi" w:hAnsiTheme="minorHAnsi"/>
-          <w:lang w:val="pt-PT"/>
-        </w:rPr>
-      </w:pPr>
+          <w:u w:val="single"/>
+          <w:lang w:val="pt-PT"/>
+        </w:rPr>
+      </w:pPr>
+      <w:r>
+        <w:rPr>
+          <w:rFonts w:asciiTheme="minorHAnsi" w:eastAsiaTheme="minorHAnsi" w:hAnsiTheme="minorHAnsi" w:cs="NimbusRomNo9L-ReguItal"/>
+          <w:lang w:val="pt-PT"/>
+        </w:rPr>
+        <w:t>intensity slicing</w:t>
+      </w:r>
+      <w:r>
+        <w:rPr>
+          <w:rFonts w:asciiTheme="minorHAnsi" w:eastAsiaTheme="minorHAnsi" w:hAnsiTheme="minorHAnsi" w:cs="NimbusRomNo9L-ReguItal"/>
+          <w:lang w:val="pt-PT"/>
+        </w:rPr>
+        <w:t>:</w:t>
+      </w:r>
+      <w:r>
+        <w:rPr>
+          <w:rFonts w:asciiTheme="minorHAnsi" w:eastAsiaTheme="minorHAnsi" w:hAnsiTheme="minorHAnsi" w:cs="NimbusRomNo9L-ReguItal"/>
+          <w:lang w:val="pt-PT"/>
+        </w:rPr>
+        <w:tab/>
+      </w:r>
+      <w:r>
+        <w:rPr>
+          <w:rFonts w:asciiTheme="minorHAnsi" w:eastAsiaTheme="minorHAnsi" w:hAnsiTheme="minorHAnsi" w:cs="NimbusRomNo9L-ReguItal"/>
+          <w:lang w:val="pt-PT"/>
+        </w:rPr>
+        <w:tab/>
+      </w:r>
+      <w:r>
+        <w:rPr>
+          <w:rFonts w:asciiTheme="minorHAnsi" w:eastAsiaTheme="minorHAnsi" w:hAnsiTheme="minorHAnsi" w:cs="NimbusRomNo9L-ReguItal"/>
+          <w:lang w:val="pt-PT"/>
+        </w:rPr>
+        <w:tab/>
+      </w:r>
+      <w:r>
+        <w:rPr>
+          <w:rFonts w:asciiTheme="minorHAnsi" w:eastAsiaTheme="minorHAnsi" w:hAnsiTheme="minorHAnsi" w:cs="NimbusRomNo9L-ReguItal"/>
+          <w:lang w:val="pt-PT"/>
+        </w:rPr>
+        <w:t>intensity to RGB transform</w:t>
+      </w:r>
     </w:p>
     <w:p>
       <w:pPr>
         <w:pStyle w:val="Corpodetexto"/>
         <w:rPr>
           <w:rFonts w:asciiTheme="minorHAnsi" w:hAnsiTheme="minorHAnsi"/>
-          <w:lang w:val="pt-PT"/>
-        </w:rPr>
-      </w:pPr>
+          <w:strike/>
+          <w:lang w:val="pt-PT"/>
+        </w:rPr>
+      </w:pPr>
+      <w:r>
+        <w:rPr>
+          <w:noProof/>
+        </w:rPr>
+        <w:pict>
+          <v:shapetype id="_x0000_t75" coordsize="21600,21600" o:spt="75" o:preferrelative="t" path="m@4@5l@4@11@9@11@9@5xe" filled="f" stroked="f">
+            <v:stroke joinstyle="miter"/>
+            <v:formulas>
+              <v:f eqn="if lineDrawn pixelLineWidth 0"/>
+              <v:f eqn="sum @0 1 0"/>
+              <v:f eqn="sum 0 0 @1"/>
+              <v:f eqn="prod @2 1 2"/>
+              <v:f eqn="prod @3 21600 pixelWidth"/>
+              <v:f eqn="prod @3 21600 pixelHeight"/>
+              <v:f eqn="sum @0 0 1"/>
+              <v:f eqn="prod @6 1 2"/>
+              <v:f eqn="prod @7 21600 pixelWidth"/>
+              <v:f eqn="sum @8 21600 0"/>
+              <v:f eqn="prod @7 21600 pixelHeight"/>
+              <v:f eqn="sum @10 21600 0"/>
+            </v:formulas>
+            <v:path o:extrusionok="f" gradientshapeok="t" o:connecttype="rect"/>
+            <o:lock v:ext="edit" aspectratio="t"/>
+          </v:shapetype>
+          <v:shape id="_x0000_s1049" type="#_x0000_t75" style="position:absolute;margin-left:144.5pt;margin-top:1.8pt;width:110.5pt;height:85pt;z-index:251666944;mso-position-horizontal-relative:text;mso-position-vertical-relative:text;mso-width-relative:page;mso-height-relative:page">
+            <v:imagedata r:id="rId31" o:title="o"/>
+            <w10:wrap type="square"/>
+          </v:shape>
+        </w:pict>
+      </w:r>
+      <w:r>
+        <w:rPr>
+          <w:noProof/>
+        </w:rPr>
+        <w:pict>
+          <v:shape id="_x0000_s1048" type="#_x0000_t75" style="position:absolute;margin-left:0;margin-top:0;width:110.5pt;height:85pt;z-index:251664896;mso-position-horizontal:absolute;mso-position-horizontal-relative:text;mso-position-vertical:inside;mso-position-vertical-relative:text;mso-width-relative:page;mso-height-relative:page">
+            <v:imagedata r:id="rId32" o:title="a"/>
+            <w10:wrap type="square"/>
+          </v:shape>
+        </w:pict>
+      </w:r>
     </w:p>
     <w:p>
       <w:pPr>
@@ -11542,7 +13667,7 @@
       </w:pPr>
     </w:p>
     <w:sectPr>
-      <w:footerReference w:type="default" r:id="rId24"/>
+      <w:footerReference w:type="default" r:id="rId33"/>
       <w:pgSz w:w="11910" w:h="16840"/>
       <w:pgMar w:top="1220" w:right="1260" w:bottom="1220" w:left="1200" w:header="0" w:footer="1029" w:gutter="0"/>
       <w:cols w:space="720"/>
@@ -11661,7 +13786,7 @@
             <w:noProof/>
             <w:lang w:val="pt-PT"/>
           </w:rPr>
-          <w:t>8</w:t>
+          <w:t>10</w:t>
         </w:r>
         <w:r>
           <w:fldChar w:fldCharType="end"/>
@@ -14298,7 +16423,7 @@
     <w:name w:val="Normal"/>
     <w:uiPriority w:val="1"/>
     <w:qFormat/>
-    <w:rsid w:val="00101E95"/>
+    <w:rsid w:val="00760268"/>
     <w:rPr>
       <w:rFonts w:ascii="Calibri" w:eastAsia="Calibri" w:hAnsi="Calibri" w:cs="Calibri"/>
     </w:rPr>
@@ -15061,6 +17186,16 @@
       </w:tcPr>
     </w:tblStylePr>
   </w:style>
+  <w:style w:type="character" w:styleId="TextodoMarcadordePosio">
+    <w:name w:val="Placeholder Text"/>
+    <w:basedOn w:val="Tipodeletrapredefinidodopargrafo"/>
+    <w:uiPriority w:val="99"/>
+    <w:semiHidden/>
+    <w:rsid w:val="007657F7"/>
+    <w:rPr>
+      <w:color w:val="808080"/>
+    </w:rPr>
+  </w:style>
 </w:styles>
 </file>
 
@@ -15352,7 +17487,7 @@
 </file>
 
 <file path=customXml/itemProps1.xml><?xml version="1.0" encoding="utf-8"?>
-<ds:datastoreItem xmlns:ds="http://schemas.openxmlformats.org/officeDocument/2006/customXml" ds:itemID="{24059647-06C1-40ED-9919-4EAFE7E23DF8}">
+<ds:datastoreItem xmlns:ds="http://schemas.openxmlformats.org/officeDocument/2006/customXml" ds:itemID="{380BE5DF-2254-48E0-975E-5B040BBC6CFD}">
   <ds:schemaRefs>
     <ds:schemaRef ds:uri="http://schemas.openxmlformats.org/officeDocument/2006/bibliography"/>
   </ds:schemaRefs>

</xml_diff>